<commit_message>
Changed Use-Diagram File Names and changed Doku. Word File
</commit_message>
<xml_diff>
--- a/Documentation/Projektarbeit.docx
+++ b/Documentation/Projektarbeit.docx
@@ -15,30 +15,507 @@
           <w:rFonts w:eastAsiaTheme="minorEastAsia"/>
           <w:lang w:val="de-CH"/>
         </w:rPr>
-        <w:t xml:space="preserve">Projektarbeit – </w:t>
+        <w:t>Projektarbeit – Gira</w:t>
       </w:r>
-      <w:proofErr w:type="spellStart"/>
-      <w:r>
-        <w:rPr>
-          <w:rFonts w:eastAsiaTheme="minorEastAsia"/>
-          <w:lang w:val="de-CH"/>
-        </w:rPr>
-        <w:t>Gira</w:t>
-      </w:r>
-      <w:proofErr w:type="spellEnd"/>
     </w:p>
     <w:p>
       <w:pPr>
-        <w:rPr>
+        <w:pStyle w:val="Listenabsatz"/>
+        <w:numPr>
+          <w:ilvl w:val="0"/>
+          <w:numId w:val="3"/>
+        </w:numPr>
+        <w:rPr>
+          <w:rStyle w:val="SchwacheHervorhebung"/>
+          <w:i w:val="0"/>
+          <w:iCs w:val="0"/>
+          <w:sz w:val="24"/>
+          <w:szCs w:val="24"/>
+        </w:rPr>
+      </w:pPr>
+      <w:r>
+        <w:rPr>
+          <w:rStyle w:val="SchwacheHervorhebung"/>
+          <w:i w:val="0"/>
+          <w:iCs w:val="0"/>
+          <w:sz w:val="24"/>
+          <w:szCs w:val="24"/>
+        </w:rPr>
+        <w:t>Diagramme</w:t>
+      </w:r>
+    </w:p>
+    <w:p>
+      <w:pPr>
+        <w:pStyle w:val="Listenabsatz"/>
+        <w:numPr>
+          <w:ilvl w:val="1"/>
+          <w:numId w:val="6"/>
+        </w:numPr>
+        <w:rPr>
+          <w:rStyle w:val="SchwacheHervorhebung"/>
+          <w:i w:val="0"/>
+          <w:iCs w:val="0"/>
+          <w:sz w:val="24"/>
+          <w:szCs w:val="24"/>
+        </w:rPr>
+      </w:pPr>
+      <w:r>
+        <w:rPr>
+          <w:rStyle w:val="SchwacheHervorhebung"/>
+          <w:i w:val="0"/>
+          <w:iCs w:val="0"/>
+          <w:sz w:val="24"/>
+          <w:szCs w:val="24"/>
+        </w:rPr>
+        <w:t>Use-Case Diagramm</w:t>
+      </w:r>
+    </w:p>
+    <w:p>
+      <w:pPr>
+        <w:pStyle w:val="Listenabsatz"/>
+        <w:numPr>
+          <w:ilvl w:val="1"/>
+          <w:numId w:val="6"/>
+        </w:numPr>
+        <w:rPr>
+          <w:rStyle w:val="SchwacheHervorhebung"/>
+          <w:i w:val="0"/>
+          <w:iCs w:val="0"/>
+          <w:sz w:val="24"/>
+          <w:szCs w:val="24"/>
+        </w:rPr>
+      </w:pPr>
+      <w:r>
+        <w:rPr>
+          <w:rStyle w:val="SchwacheHervorhebung"/>
+          <w:i w:val="0"/>
+          <w:iCs w:val="0"/>
+          <w:sz w:val="24"/>
+          <w:szCs w:val="24"/>
+        </w:rPr>
+        <w:t>Klassendiagramm</w:t>
+      </w:r>
+    </w:p>
+    <w:p>
+      <w:pPr>
+        <w:pStyle w:val="Listenabsatz"/>
+        <w:numPr>
+          <w:ilvl w:val="1"/>
+          <w:numId w:val="6"/>
+        </w:numPr>
+        <w:rPr>
+          <w:rStyle w:val="SchwacheHervorhebung"/>
+          <w:i w:val="0"/>
+          <w:iCs w:val="0"/>
+          <w:sz w:val="24"/>
+          <w:szCs w:val="24"/>
+        </w:rPr>
+      </w:pPr>
+      <w:r>
+        <w:rPr>
+          <w:rStyle w:val="SchwacheHervorhebung"/>
+          <w:i w:val="0"/>
+          <w:iCs w:val="0"/>
+          <w:sz w:val="24"/>
+          <w:szCs w:val="24"/>
+        </w:rPr>
+        <w:t>Flowchart Diagramm (Programmablaufdiagramm)</w:t>
+      </w:r>
+    </w:p>
+    <w:p>
+      <w:pPr>
+        <w:pStyle w:val="Listenabsatz"/>
+        <w:numPr>
+          <w:ilvl w:val="0"/>
+          <w:numId w:val="3"/>
+        </w:numPr>
+        <w:rPr>
+          <w:rStyle w:val="SchwacheHervorhebung"/>
+          <w:i w:val="0"/>
+          <w:iCs w:val="0"/>
+          <w:sz w:val="24"/>
+          <w:szCs w:val="24"/>
+        </w:rPr>
+      </w:pPr>
+      <w:r>
+        <w:rPr>
+          <w:rStyle w:val="SchwacheHervorhebung"/>
+          <w:i w:val="0"/>
+          <w:iCs w:val="0"/>
+          <w:sz w:val="24"/>
+          <w:szCs w:val="24"/>
           <w:lang w:val="de-CH"/>
         </w:rPr>
-      </w:pPr>
+        <w:t>Code / GitHub</w:t>
+      </w:r>
+    </w:p>
+    <w:p>
+      <w:pPr>
+        <w:pStyle w:val="Listenabsatz"/>
+        <w:numPr>
+          <w:ilvl w:val="1"/>
+          <w:numId w:val="3"/>
+        </w:numPr>
+        <w:rPr>
+          <w:rStyle w:val="SchwacheHervorhebung"/>
+          <w:i w:val="0"/>
+          <w:iCs w:val="0"/>
+          <w:sz w:val="24"/>
+          <w:szCs w:val="24"/>
+        </w:rPr>
+      </w:pPr>
+      <w:r>
+        <w:rPr>
+          <w:rStyle w:val="SchwacheHervorhebung"/>
+          <w:i w:val="0"/>
+          <w:iCs w:val="0"/>
+          <w:sz w:val="24"/>
+          <w:szCs w:val="24"/>
+        </w:rPr>
+        <w:t>Code</w:t>
+      </w:r>
+    </w:p>
+    <w:p>
+      <w:pPr>
+        <w:pStyle w:val="Listenabsatz"/>
+        <w:numPr>
+          <w:ilvl w:val="1"/>
+          <w:numId w:val="3"/>
+        </w:numPr>
+        <w:rPr>
+          <w:rStyle w:val="SchwacheHervorhebung"/>
+          <w:i w:val="0"/>
+          <w:iCs w:val="0"/>
+          <w:sz w:val="24"/>
+          <w:szCs w:val="24"/>
+          <w:lang w:val="de-CH"/>
+        </w:rPr>
+      </w:pPr>
+      <w:r>
+        <w:rPr>
+          <w:rStyle w:val="SchwacheHervorhebung"/>
+          <w:i w:val="0"/>
+          <w:iCs w:val="0"/>
+          <w:sz w:val="24"/>
+          <w:szCs w:val="24"/>
+        </w:rPr>
+        <w:t>GitHub</w:t>
+      </w:r>
+    </w:p>
+    <w:p>
+      <w:pPr>
+        <w:pStyle w:val="Listenabsatz"/>
+        <w:numPr>
+          <w:ilvl w:val="0"/>
+          <w:numId w:val="3"/>
+        </w:numPr>
+        <w:rPr>
+          <w:rStyle w:val="SchwacheHervorhebung"/>
+          <w:i w:val="0"/>
+          <w:iCs w:val="0"/>
+          <w:sz w:val="24"/>
+          <w:szCs w:val="24"/>
+        </w:rPr>
+      </w:pPr>
+      <w:r>
+        <w:rPr>
+          <w:rStyle w:val="SchwacheHervorhebung"/>
+          <w:i w:val="0"/>
+          <w:iCs w:val="0"/>
+          <w:sz w:val="24"/>
+          <w:szCs w:val="24"/>
+        </w:rPr>
+        <w:t>Testing</w:t>
+      </w:r>
+    </w:p>
+    <w:p>
+      <w:pPr>
+        <w:pStyle w:val="Listenabsatz"/>
+        <w:numPr>
+          <w:ilvl w:val="1"/>
+          <w:numId w:val="3"/>
+        </w:numPr>
+        <w:rPr>
+          <w:rStyle w:val="SchwacheHervorhebung"/>
+          <w:i w:val="0"/>
+          <w:iCs w:val="0"/>
+          <w:sz w:val="24"/>
+          <w:szCs w:val="24"/>
+        </w:rPr>
+      </w:pPr>
+      <w:r>
+        <w:rPr>
+          <w:rStyle w:val="SchwacheHervorhebung"/>
+          <w:i w:val="0"/>
+          <w:iCs w:val="0"/>
+          <w:sz w:val="24"/>
+          <w:szCs w:val="24"/>
+        </w:rPr>
+        <w:t>Test Dokumentation</w:t>
+      </w:r>
       <w:bookmarkStart w:id="0" w:name="_GoBack"/>
       <w:bookmarkEnd w:id="0"/>
     </w:p>
+    <w:p>
+      <w:pPr>
+        <w:pStyle w:val="Listenabsatz"/>
+        <w:numPr>
+          <w:ilvl w:val="2"/>
+          <w:numId w:val="3"/>
+        </w:numPr>
+        <w:rPr>
+          <w:rStyle w:val="SchwacheHervorhebung"/>
+          <w:i w:val="0"/>
+          <w:iCs w:val="0"/>
+          <w:sz w:val="24"/>
+          <w:szCs w:val="24"/>
+        </w:rPr>
+      </w:pPr>
+      <w:r>
+        <w:rPr>
+          <w:rStyle w:val="SchwacheHervorhebung"/>
+          <w:i w:val="0"/>
+          <w:iCs w:val="0"/>
+          <w:sz w:val="24"/>
+          <w:szCs w:val="24"/>
+        </w:rPr>
+        <w:t>Testvorgehen</w:t>
+      </w:r>
+    </w:p>
+    <w:p>
+      <w:pPr>
+        <w:pStyle w:val="Listenabsatz"/>
+        <w:numPr>
+          <w:ilvl w:val="2"/>
+          <w:numId w:val="3"/>
+        </w:numPr>
+        <w:rPr>
+          <w:rStyle w:val="SchwacheHervorhebung"/>
+          <w:i w:val="0"/>
+          <w:iCs w:val="0"/>
+          <w:sz w:val="24"/>
+          <w:szCs w:val="24"/>
+        </w:rPr>
+      </w:pPr>
+      <w:r>
+        <w:rPr>
+          <w:rStyle w:val="SchwacheHervorhebung"/>
+          <w:i w:val="0"/>
+          <w:iCs w:val="0"/>
+          <w:sz w:val="24"/>
+          <w:szCs w:val="24"/>
+        </w:rPr>
+        <w:t>Anforderungen und Hilfsmittel</w:t>
+      </w:r>
+    </w:p>
+    <w:p>
+      <w:pPr>
+        <w:pStyle w:val="Listenabsatz"/>
+        <w:numPr>
+          <w:ilvl w:val="2"/>
+          <w:numId w:val="3"/>
+        </w:numPr>
+        <w:rPr>
+          <w:rStyle w:val="SchwacheHervorhebung"/>
+          <w:i w:val="0"/>
+          <w:iCs w:val="0"/>
+          <w:sz w:val="24"/>
+          <w:szCs w:val="24"/>
+        </w:rPr>
+      </w:pPr>
+      <w:r>
+        <w:rPr>
+          <w:rStyle w:val="SchwacheHervorhebung"/>
+          <w:i w:val="0"/>
+          <w:iCs w:val="0"/>
+          <w:sz w:val="24"/>
+          <w:szCs w:val="24"/>
+        </w:rPr>
+        <w:t>Durchführung</w:t>
+      </w:r>
+    </w:p>
+    <w:p>
+      <w:pPr>
+        <w:pStyle w:val="Listenabsatz"/>
+        <w:numPr>
+          <w:ilvl w:val="1"/>
+          <w:numId w:val="3"/>
+        </w:numPr>
+        <w:rPr>
+          <w:rStyle w:val="SchwacheHervorhebung"/>
+          <w:i w:val="0"/>
+          <w:iCs w:val="0"/>
+          <w:sz w:val="24"/>
+          <w:szCs w:val="24"/>
+        </w:rPr>
+      </w:pPr>
+      <w:r>
+        <w:rPr>
+          <w:rStyle w:val="SchwacheHervorhebung"/>
+          <w:i w:val="0"/>
+          <w:iCs w:val="0"/>
+          <w:sz w:val="24"/>
+          <w:szCs w:val="24"/>
+        </w:rPr>
+        <w:t>Testfälle</w:t>
+      </w:r>
+    </w:p>
+    <w:p>
+      <w:pPr>
+        <w:pStyle w:val="Listenabsatz"/>
+        <w:numPr>
+          <w:ilvl w:val="2"/>
+          <w:numId w:val="3"/>
+        </w:numPr>
+        <w:rPr>
+          <w:rStyle w:val="SchwacheHervorhebung"/>
+          <w:i w:val="0"/>
+          <w:iCs w:val="0"/>
+          <w:sz w:val="24"/>
+          <w:szCs w:val="24"/>
+        </w:rPr>
+      </w:pPr>
+      <w:r>
+        <w:rPr>
+          <w:rStyle w:val="SchwacheHervorhebung"/>
+          <w:i w:val="0"/>
+          <w:iCs w:val="0"/>
+          <w:sz w:val="24"/>
+          <w:szCs w:val="24"/>
+        </w:rPr>
+        <w:t>Aufbau der Testfälle</w:t>
+      </w:r>
+    </w:p>
+    <w:p>
+      <w:pPr>
+        <w:pStyle w:val="Listenabsatz"/>
+        <w:numPr>
+          <w:ilvl w:val="2"/>
+          <w:numId w:val="3"/>
+        </w:numPr>
+        <w:rPr>
+          <w:rStyle w:val="SchwacheHervorhebung"/>
+          <w:i w:val="0"/>
+          <w:iCs w:val="0"/>
+          <w:sz w:val="24"/>
+          <w:szCs w:val="24"/>
+        </w:rPr>
+      </w:pPr>
+      <w:r>
+        <w:rPr>
+          <w:rStyle w:val="SchwacheHervorhebung"/>
+          <w:i w:val="0"/>
+          <w:iCs w:val="0"/>
+          <w:sz w:val="24"/>
+          <w:szCs w:val="24"/>
+        </w:rPr>
+        <w:t>Testfälle</w:t>
+      </w:r>
+      <w:r>
+        <w:rPr>
+          <w:rStyle w:val="SchwacheHervorhebung"/>
+          <w:i w:val="0"/>
+          <w:iCs w:val="0"/>
+          <w:sz w:val="24"/>
+          <w:szCs w:val="24"/>
+        </w:rPr>
+        <w:t xml:space="preserve"> (White-Box)</w:t>
+      </w:r>
+    </w:p>
+    <w:p>
+      <w:pPr>
+        <w:pStyle w:val="Listenabsatz"/>
+        <w:numPr>
+          <w:ilvl w:val="3"/>
+          <w:numId w:val="3"/>
+        </w:numPr>
+        <w:rPr>
+          <w:rStyle w:val="SchwacheHervorhebung"/>
+          <w:i w:val="0"/>
+          <w:iCs w:val="0"/>
+          <w:sz w:val="24"/>
+          <w:szCs w:val="24"/>
+        </w:rPr>
+      </w:pPr>
+      <w:r>
+        <w:rPr>
+          <w:rStyle w:val="SchwacheHervorhebung"/>
+          <w:i w:val="0"/>
+          <w:iCs w:val="0"/>
+          <w:sz w:val="24"/>
+          <w:szCs w:val="24"/>
+          <w:lang w:val="de-CH"/>
+        </w:rPr>
+        <w:t>Positive</w:t>
+      </w:r>
+      <w:r>
+        <w:rPr>
+          <w:rStyle w:val="SchwacheHervorhebung"/>
+          <w:i w:val="0"/>
+          <w:iCs w:val="0"/>
+          <w:sz w:val="24"/>
+          <w:szCs w:val="24"/>
+        </w:rPr>
+        <w:t xml:space="preserve"> Testfälle</w:t>
+      </w:r>
+    </w:p>
+    <w:p>
+      <w:pPr>
+        <w:pStyle w:val="Listenabsatz"/>
+        <w:numPr>
+          <w:ilvl w:val="3"/>
+          <w:numId w:val="3"/>
+        </w:numPr>
+        <w:rPr>
+          <w:rStyle w:val="SchwacheHervorhebung"/>
+          <w:i w:val="0"/>
+          <w:iCs w:val="0"/>
+          <w:sz w:val="24"/>
+          <w:szCs w:val="24"/>
+          <w:lang w:val="de-CH"/>
+        </w:rPr>
+      </w:pPr>
+      <w:r>
+        <w:rPr>
+          <w:rStyle w:val="SchwacheHervorhebung"/>
+          <w:i w:val="0"/>
+          <w:iCs w:val="0"/>
+          <w:sz w:val="24"/>
+          <w:szCs w:val="24"/>
+        </w:rPr>
+        <w:t>Negative Testfälle</w:t>
+      </w:r>
+    </w:p>
+    <w:p>
+      <w:pPr>
+        <w:pStyle w:val="Listenabsatz"/>
+        <w:numPr>
+          <w:ilvl w:val="0"/>
+          <w:numId w:val="3"/>
+        </w:numPr>
+        <w:rPr>
+          <w:rStyle w:val="SchwacheHervorhebung"/>
+          <w:i w:val="0"/>
+          <w:iCs w:val="0"/>
+          <w:sz w:val="24"/>
+          <w:szCs w:val="24"/>
+          <w:lang w:val="de-CH"/>
+        </w:rPr>
+      </w:pPr>
+      <w:r>
+        <w:rPr>
+          <w:rStyle w:val="SchwacheHervorhebung"/>
+          <w:i w:val="0"/>
+          <w:iCs w:val="0"/>
+          <w:sz w:val="24"/>
+          <w:szCs w:val="24"/>
+        </w:rPr>
+        <w:t>Code Dokumentation</w:t>
+      </w:r>
+    </w:p>
     <w:sectPr>
-      <w:headerReference w:type="default" r:id="rId9"/>
-      <w:footerReference w:type="default" r:id="rId10"/>
+      <w:headerReference w:type="default" r:id="rId10"/>
+      <w:footerReference w:type="default" r:id="rId11"/>
       <w:pgSz w:w="11906" w:h="16838"/>
       <w:pgMar w:top="1417" w:right="1417" w:bottom="1134" w:left="1417" w:header="708" w:footer="708" w:gutter="0"/>
       <w:cols w:space="708"/>
@@ -268,18 +745,8 @@
         <w:sz w:val="28"/>
         <w:szCs w:val="28"/>
       </w:rPr>
-      <w:t xml:space="preserve">Projektarbeit - </w:t>
+      <w:t>Projektarbeit - Gira</w:t>
     </w:r>
-    <w:proofErr w:type="spellStart"/>
-    <w:r>
-      <w:rPr>
-        <w:rFonts w:asciiTheme="minorHAnsi" w:hAnsiTheme="minorHAnsi" w:cstheme="minorBidi"/>
-        <w:sz w:val="28"/>
-        <w:szCs w:val="28"/>
-      </w:rPr>
-      <w:t>Gira</w:t>
-    </w:r>
-    <w:proofErr w:type="spellEnd"/>
   </w:p>
   <w:p>
     <w:pPr>
@@ -362,6 +829,715 @@
     </w:pPr>
   </w:p>
 </w:hdr>
+</file>
+
+<file path=word/numbering.xml><?xml version="1.0" encoding="utf-8"?>
+<w:numbering xmlns:wpc="http://schemas.microsoft.com/office/word/2010/wordprocessingCanvas" xmlns:cx="http://schemas.microsoft.com/office/drawing/2014/chartex" xmlns:cx1="http://schemas.microsoft.com/office/drawing/2015/9/8/chartex" xmlns:cx2="http://schemas.microsoft.com/office/drawing/2015/10/21/chartex" xmlns:cx3="http://schemas.microsoft.com/office/drawing/2016/5/9/chartex" xmlns:cx4="http://schemas.microsoft.com/office/drawing/2016/5/10/chartex" xmlns:cx5="http://schemas.microsoft.com/office/drawing/2016/5/11/chartex" xmlns:cx6="http://schemas.microsoft.com/office/drawing/2016/5/12/chartex" xmlns:cx7="http://schemas.microsoft.com/office/drawing/2016/5/13/chartex" xmlns:cx8="http://schemas.microsoft.com/office/drawing/2016/5/14/chartex" xmlns:mc="http://schemas.openxmlformats.org/markup-compatibility/2006" xmlns:aink="http://schemas.microsoft.com/office/drawing/2016/ink" xmlns:am3d="http://schemas.microsoft.com/office/drawing/2017/model3d" xmlns:o="urn:schemas-microsoft-com:office:office" xmlns:r="http://schemas.openxmlformats.org/officeDocument/2006/relationships" xmlns:m="http://schemas.openxmlformats.org/officeDocument/2006/math" xmlns:v="urn:schemas-microsoft-com:vml" xmlns:wp14="http://schemas.microsoft.com/office/word/2010/wordprocessingDrawing" xmlns:wp="http://schemas.openxmlformats.org/drawingml/2006/wordprocessingDrawing" xmlns:w10="urn:schemas-microsoft-com:office:word" xmlns:w="http://schemas.openxmlformats.org/wordprocessingml/2006/main" xmlns:w14="http://schemas.microsoft.com/office/word/2010/wordml" xmlns:w15="http://schemas.microsoft.com/office/word/2012/wordml" xmlns:w16cid="http://schemas.microsoft.com/office/word/2016/wordml/cid" xmlns:w16se="http://schemas.microsoft.com/office/word/2015/wordml/symex" xmlns:wpg="http://schemas.microsoft.com/office/word/2010/wordprocessingGroup" xmlns:wpi="http://schemas.microsoft.com/office/word/2010/wordprocessingInk" xmlns:wne="http://schemas.microsoft.com/office/word/2006/wordml" xmlns:wps="http://schemas.microsoft.com/office/word/2010/wordprocessingShape" mc:Ignorable="w14 w15 w16se w16cid wp14">
+  <w:abstractNum w:abstractNumId="0" w15:restartNumberingAfterBreak="0">
+    <w:nsid w:val="010D0E15"/>
+    <w:multiLevelType w:val="multilevel"/>
+    <w:tmpl w:val="D67865F0"/>
+    <w:lvl w:ilvl="0">
+      <w:start w:val="1"/>
+      <w:numFmt w:val="lowerRoman"/>
+      <w:lvlText w:val="%1."/>
+      <w:lvlJc w:val="right"/>
+      <w:pPr>
+        <w:tabs>
+          <w:tab w:val="num" w:pos="720"/>
+        </w:tabs>
+        <w:ind w:left="720" w:hanging="360"/>
+      </w:pPr>
+    </w:lvl>
+    <w:lvl w:ilvl="1" w:tentative="1">
+      <w:start w:val="1"/>
+      <w:numFmt w:val="lowerRoman"/>
+      <w:lvlText w:val="%2."/>
+      <w:lvlJc w:val="right"/>
+      <w:pPr>
+        <w:tabs>
+          <w:tab w:val="num" w:pos="1440"/>
+        </w:tabs>
+        <w:ind w:left="1440" w:hanging="360"/>
+      </w:pPr>
+    </w:lvl>
+    <w:lvl w:ilvl="2" w:tentative="1">
+      <w:start w:val="1"/>
+      <w:numFmt w:val="lowerRoman"/>
+      <w:lvlText w:val="%3."/>
+      <w:lvlJc w:val="right"/>
+      <w:pPr>
+        <w:tabs>
+          <w:tab w:val="num" w:pos="2160"/>
+        </w:tabs>
+        <w:ind w:left="2160" w:hanging="360"/>
+      </w:pPr>
+    </w:lvl>
+    <w:lvl w:ilvl="3" w:tentative="1">
+      <w:start w:val="1"/>
+      <w:numFmt w:val="lowerRoman"/>
+      <w:lvlText w:val="%4."/>
+      <w:lvlJc w:val="right"/>
+      <w:pPr>
+        <w:tabs>
+          <w:tab w:val="num" w:pos="2880"/>
+        </w:tabs>
+        <w:ind w:left="2880" w:hanging="360"/>
+      </w:pPr>
+    </w:lvl>
+    <w:lvl w:ilvl="4" w:tentative="1">
+      <w:start w:val="1"/>
+      <w:numFmt w:val="lowerRoman"/>
+      <w:lvlText w:val="%5."/>
+      <w:lvlJc w:val="right"/>
+      <w:pPr>
+        <w:tabs>
+          <w:tab w:val="num" w:pos="3600"/>
+        </w:tabs>
+        <w:ind w:left="3600" w:hanging="360"/>
+      </w:pPr>
+    </w:lvl>
+    <w:lvl w:ilvl="5" w:tentative="1">
+      <w:start w:val="1"/>
+      <w:numFmt w:val="lowerRoman"/>
+      <w:lvlText w:val="%6."/>
+      <w:lvlJc w:val="right"/>
+      <w:pPr>
+        <w:tabs>
+          <w:tab w:val="num" w:pos="4320"/>
+        </w:tabs>
+        <w:ind w:left="4320" w:hanging="360"/>
+      </w:pPr>
+    </w:lvl>
+    <w:lvl w:ilvl="6" w:tentative="1">
+      <w:start w:val="1"/>
+      <w:numFmt w:val="lowerRoman"/>
+      <w:lvlText w:val="%7."/>
+      <w:lvlJc w:val="right"/>
+      <w:pPr>
+        <w:tabs>
+          <w:tab w:val="num" w:pos="5040"/>
+        </w:tabs>
+        <w:ind w:left="5040" w:hanging="360"/>
+      </w:pPr>
+    </w:lvl>
+    <w:lvl w:ilvl="7" w:tentative="1">
+      <w:start w:val="1"/>
+      <w:numFmt w:val="lowerRoman"/>
+      <w:lvlText w:val="%8."/>
+      <w:lvlJc w:val="right"/>
+      <w:pPr>
+        <w:tabs>
+          <w:tab w:val="num" w:pos="5760"/>
+        </w:tabs>
+        <w:ind w:left="5760" w:hanging="360"/>
+      </w:pPr>
+    </w:lvl>
+    <w:lvl w:ilvl="8" w:tentative="1">
+      <w:start w:val="1"/>
+      <w:numFmt w:val="lowerRoman"/>
+      <w:lvlText w:val="%9."/>
+      <w:lvlJc w:val="right"/>
+      <w:pPr>
+        <w:tabs>
+          <w:tab w:val="num" w:pos="6480"/>
+        </w:tabs>
+        <w:ind w:left="6480" w:hanging="360"/>
+      </w:pPr>
+    </w:lvl>
+  </w:abstractNum>
+  <w:abstractNum w:abstractNumId="1" w15:restartNumberingAfterBreak="0">
+    <w:nsid w:val="220846F9"/>
+    <w:multiLevelType w:val="multilevel"/>
+    <w:tmpl w:val="05002CC0"/>
+    <w:lvl w:ilvl="0">
+      <w:start w:val="1"/>
+      <w:numFmt w:val="decimal"/>
+      <w:lvlText w:val="%1"/>
+      <w:lvlJc w:val="left"/>
+      <w:pPr>
+        <w:ind w:left="372" w:hanging="372"/>
+      </w:pPr>
+      <w:rPr>
+        <w:rFonts w:hint="default"/>
+      </w:rPr>
+    </w:lvl>
+    <w:lvl w:ilvl="1">
+      <w:start w:val="1"/>
+      <w:numFmt w:val="decimal"/>
+      <w:lvlText w:val="%1.%2"/>
+      <w:lvlJc w:val="left"/>
+      <w:pPr>
+        <w:ind w:left="732" w:hanging="372"/>
+      </w:pPr>
+      <w:rPr>
+        <w:rFonts w:hint="default"/>
+      </w:rPr>
+    </w:lvl>
+    <w:lvl w:ilvl="2">
+      <w:start w:val="1"/>
+      <w:numFmt w:val="decimal"/>
+      <w:lvlText w:val="%1.%2.%3"/>
+      <w:lvlJc w:val="left"/>
+      <w:pPr>
+        <w:ind w:left="1440" w:hanging="720"/>
+      </w:pPr>
+      <w:rPr>
+        <w:rFonts w:hint="default"/>
+      </w:rPr>
+    </w:lvl>
+    <w:lvl w:ilvl="3">
+      <w:start w:val="1"/>
+      <w:numFmt w:val="decimal"/>
+      <w:lvlText w:val="%1.%2.%3.%4"/>
+      <w:lvlJc w:val="left"/>
+      <w:pPr>
+        <w:ind w:left="1800" w:hanging="720"/>
+      </w:pPr>
+      <w:rPr>
+        <w:rFonts w:hint="default"/>
+      </w:rPr>
+    </w:lvl>
+    <w:lvl w:ilvl="4">
+      <w:start w:val="1"/>
+      <w:numFmt w:val="decimal"/>
+      <w:lvlText w:val="%1.%2.%3.%4.%5"/>
+      <w:lvlJc w:val="left"/>
+      <w:pPr>
+        <w:ind w:left="2520" w:hanging="1080"/>
+      </w:pPr>
+      <w:rPr>
+        <w:rFonts w:hint="default"/>
+      </w:rPr>
+    </w:lvl>
+    <w:lvl w:ilvl="5">
+      <w:start w:val="1"/>
+      <w:numFmt w:val="decimal"/>
+      <w:lvlText w:val="%1.%2.%3.%4.%5.%6"/>
+      <w:lvlJc w:val="left"/>
+      <w:pPr>
+        <w:ind w:left="2880" w:hanging="1080"/>
+      </w:pPr>
+      <w:rPr>
+        <w:rFonts w:hint="default"/>
+      </w:rPr>
+    </w:lvl>
+    <w:lvl w:ilvl="6">
+      <w:start w:val="1"/>
+      <w:numFmt w:val="decimal"/>
+      <w:lvlText w:val="%1.%2.%3.%4.%5.%6.%7"/>
+      <w:lvlJc w:val="left"/>
+      <w:pPr>
+        <w:ind w:left="3600" w:hanging="1440"/>
+      </w:pPr>
+      <w:rPr>
+        <w:rFonts w:hint="default"/>
+      </w:rPr>
+    </w:lvl>
+    <w:lvl w:ilvl="7">
+      <w:start w:val="1"/>
+      <w:numFmt w:val="decimal"/>
+      <w:lvlText w:val="%1.%2.%3.%4.%5.%6.%7.%8"/>
+      <w:lvlJc w:val="left"/>
+      <w:pPr>
+        <w:ind w:left="3960" w:hanging="1440"/>
+      </w:pPr>
+      <w:rPr>
+        <w:rFonts w:hint="default"/>
+      </w:rPr>
+    </w:lvl>
+    <w:lvl w:ilvl="8">
+      <w:start w:val="1"/>
+      <w:numFmt w:val="decimal"/>
+      <w:lvlText w:val="%1.%2.%3.%4.%5.%6.%7.%8.%9"/>
+      <w:lvlJc w:val="left"/>
+      <w:pPr>
+        <w:ind w:left="4680" w:hanging="1800"/>
+      </w:pPr>
+      <w:rPr>
+        <w:rFonts w:hint="default"/>
+      </w:rPr>
+    </w:lvl>
+  </w:abstractNum>
+  <w:abstractNum w:abstractNumId="2" w15:restartNumberingAfterBreak="0">
+    <w:nsid w:val="2F865A26"/>
+    <w:multiLevelType w:val="multilevel"/>
+    <w:tmpl w:val="0807001F"/>
+    <w:lvl w:ilvl="0">
+      <w:start w:val="1"/>
+      <w:numFmt w:val="decimal"/>
+      <w:lvlText w:val="%1."/>
+      <w:lvlJc w:val="left"/>
+      <w:pPr>
+        <w:ind w:left="360" w:hanging="360"/>
+      </w:pPr>
+    </w:lvl>
+    <w:lvl w:ilvl="1">
+      <w:start w:val="1"/>
+      <w:numFmt w:val="decimal"/>
+      <w:lvlText w:val="%1.%2."/>
+      <w:lvlJc w:val="left"/>
+      <w:pPr>
+        <w:ind w:left="792" w:hanging="432"/>
+      </w:pPr>
+    </w:lvl>
+    <w:lvl w:ilvl="2">
+      <w:start w:val="1"/>
+      <w:numFmt w:val="decimal"/>
+      <w:lvlText w:val="%1.%2.%3."/>
+      <w:lvlJc w:val="left"/>
+      <w:pPr>
+        <w:ind w:left="1224" w:hanging="504"/>
+      </w:pPr>
+    </w:lvl>
+    <w:lvl w:ilvl="3">
+      <w:start w:val="1"/>
+      <w:numFmt w:val="decimal"/>
+      <w:lvlText w:val="%1.%2.%3.%4."/>
+      <w:lvlJc w:val="left"/>
+      <w:pPr>
+        <w:ind w:left="1728" w:hanging="648"/>
+      </w:pPr>
+    </w:lvl>
+    <w:lvl w:ilvl="4">
+      <w:start w:val="1"/>
+      <w:numFmt w:val="decimal"/>
+      <w:lvlText w:val="%1.%2.%3.%4.%5."/>
+      <w:lvlJc w:val="left"/>
+      <w:pPr>
+        <w:ind w:left="2232" w:hanging="792"/>
+      </w:pPr>
+    </w:lvl>
+    <w:lvl w:ilvl="5">
+      <w:start w:val="1"/>
+      <w:numFmt w:val="decimal"/>
+      <w:lvlText w:val="%1.%2.%3.%4.%5.%6."/>
+      <w:lvlJc w:val="left"/>
+      <w:pPr>
+        <w:ind w:left="2736" w:hanging="936"/>
+      </w:pPr>
+    </w:lvl>
+    <w:lvl w:ilvl="6">
+      <w:start w:val="1"/>
+      <w:numFmt w:val="decimal"/>
+      <w:lvlText w:val="%1.%2.%3.%4.%5.%6.%7."/>
+      <w:lvlJc w:val="left"/>
+      <w:pPr>
+        <w:ind w:left="3240" w:hanging="1080"/>
+      </w:pPr>
+    </w:lvl>
+    <w:lvl w:ilvl="7">
+      <w:start w:val="1"/>
+      <w:numFmt w:val="decimal"/>
+      <w:lvlText w:val="%1.%2.%3.%4.%5.%6.%7.%8."/>
+      <w:lvlJc w:val="left"/>
+      <w:pPr>
+        <w:ind w:left="3744" w:hanging="1224"/>
+      </w:pPr>
+    </w:lvl>
+    <w:lvl w:ilvl="8">
+      <w:start w:val="1"/>
+      <w:numFmt w:val="decimal"/>
+      <w:lvlText w:val="%1.%2.%3.%4.%5.%6.%7.%8.%9."/>
+      <w:lvlJc w:val="left"/>
+      <w:pPr>
+        <w:ind w:left="4320" w:hanging="1440"/>
+      </w:pPr>
+    </w:lvl>
+  </w:abstractNum>
+  <w:abstractNum w:abstractNumId="3" w15:restartNumberingAfterBreak="0">
+    <w:nsid w:val="4B4A0A64"/>
+    <w:multiLevelType w:val="multilevel"/>
+    <w:tmpl w:val="C4DA9810"/>
+    <w:lvl w:ilvl="0">
+      <w:start w:val="1"/>
+      <w:numFmt w:val="decimal"/>
+      <w:lvlText w:val="%1.0."/>
+      <w:lvlJc w:val="left"/>
+      <w:pPr>
+        <w:ind w:left="720" w:hanging="720"/>
+      </w:pPr>
+      <w:rPr>
+        <w:rFonts w:hint="default"/>
+      </w:rPr>
+    </w:lvl>
+    <w:lvl w:ilvl="1">
+      <w:start w:val="1"/>
+      <w:numFmt w:val="decimal"/>
+      <w:lvlText w:val="%1.%2."/>
+      <w:lvlJc w:val="left"/>
+      <w:pPr>
+        <w:ind w:left="1428" w:hanging="720"/>
+      </w:pPr>
+      <w:rPr>
+        <w:rFonts w:hint="default"/>
+      </w:rPr>
+    </w:lvl>
+    <w:lvl w:ilvl="2">
+      <w:start w:val="1"/>
+      <w:numFmt w:val="decimal"/>
+      <w:lvlText w:val="%1.%2.%3."/>
+      <w:lvlJc w:val="left"/>
+      <w:pPr>
+        <w:ind w:left="2136" w:hanging="720"/>
+      </w:pPr>
+      <w:rPr>
+        <w:rFonts w:hint="default"/>
+      </w:rPr>
+    </w:lvl>
+    <w:lvl w:ilvl="3">
+      <w:start w:val="1"/>
+      <w:numFmt w:val="decimal"/>
+      <w:lvlText w:val="%1.%2.%3.%4."/>
+      <w:lvlJc w:val="left"/>
+      <w:pPr>
+        <w:ind w:left="3204" w:hanging="1080"/>
+      </w:pPr>
+      <w:rPr>
+        <w:rFonts w:hint="default"/>
+      </w:rPr>
+    </w:lvl>
+    <w:lvl w:ilvl="4">
+      <w:start w:val="1"/>
+      <w:numFmt w:val="decimal"/>
+      <w:lvlText w:val="%1.%2.%3.%4.%5."/>
+      <w:lvlJc w:val="left"/>
+      <w:pPr>
+        <w:ind w:left="3912" w:hanging="1080"/>
+      </w:pPr>
+      <w:rPr>
+        <w:rFonts w:hint="default"/>
+      </w:rPr>
+    </w:lvl>
+    <w:lvl w:ilvl="5">
+      <w:start w:val="1"/>
+      <w:numFmt w:val="decimal"/>
+      <w:lvlText w:val="%1.%2.%3.%4.%5.%6."/>
+      <w:lvlJc w:val="left"/>
+      <w:pPr>
+        <w:ind w:left="4980" w:hanging="1440"/>
+      </w:pPr>
+      <w:rPr>
+        <w:rFonts w:hint="default"/>
+      </w:rPr>
+    </w:lvl>
+    <w:lvl w:ilvl="6">
+      <w:start w:val="1"/>
+      <w:numFmt w:val="decimal"/>
+      <w:lvlText w:val="%1.%2.%3.%4.%5.%6.%7."/>
+      <w:lvlJc w:val="left"/>
+      <w:pPr>
+        <w:ind w:left="5688" w:hanging="1440"/>
+      </w:pPr>
+      <w:rPr>
+        <w:rFonts w:hint="default"/>
+      </w:rPr>
+    </w:lvl>
+    <w:lvl w:ilvl="7">
+      <w:start w:val="1"/>
+      <w:numFmt w:val="decimal"/>
+      <w:lvlText w:val="%1.%2.%3.%4.%5.%6.%7.%8."/>
+      <w:lvlJc w:val="left"/>
+      <w:pPr>
+        <w:ind w:left="6756" w:hanging="1800"/>
+      </w:pPr>
+      <w:rPr>
+        <w:rFonts w:hint="default"/>
+      </w:rPr>
+    </w:lvl>
+    <w:lvl w:ilvl="8">
+      <w:start w:val="1"/>
+      <w:numFmt w:val="decimal"/>
+      <w:lvlText w:val="%1.%2.%3.%4.%5.%6.%7.%8.%9."/>
+      <w:lvlJc w:val="left"/>
+      <w:pPr>
+        <w:ind w:left="7464" w:hanging="1800"/>
+      </w:pPr>
+      <w:rPr>
+        <w:rFonts w:hint="default"/>
+      </w:rPr>
+    </w:lvl>
+  </w:abstractNum>
+  <w:abstractNum w:abstractNumId="4" w15:restartNumberingAfterBreak="0">
+    <w:nsid w:val="58463D88"/>
+    <w:multiLevelType w:val="multilevel"/>
+    <w:tmpl w:val="0807001F"/>
+    <w:lvl w:ilvl="0">
+      <w:start w:val="1"/>
+      <w:numFmt w:val="decimal"/>
+      <w:lvlText w:val="%1."/>
+      <w:lvlJc w:val="left"/>
+      <w:pPr>
+        <w:ind w:left="360" w:hanging="360"/>
+      </w:pPr>
+    </w:lvl>
+    <w:lvl w:ilvl="1">
+      <w:start w:val="1"/>
+      <w:numFmt w:val="decimal"/>
+      <w:lvlText w:val="%1.%2."/>
+      <w:lvlJc w:val="left"/>
+      <w:pPr>
+        <w:ind w:left="792" w:hanging="432"/>
+      </w:pPr>
+    </w:lvl>
+    <w:lvl w:ilvl="2">
+      <w:start w:val="1"/>
+      <w:numFmt w:val="decimal"/>
+      <w:lvlText w:val="%1.%2.%3."/>
+      <w:lvlJc w:val="left"/>
+      <w:pPr>
+        <w:ind w:left="1224" w:hanging="504"/>
+      </w:pPr>
+    </w:lvl>
+    <w:lvl w:ilvl="3">
+      <w:start w:val="1"/>
+      <w:numFmt w:val="decimal"/>
+      <w:lvlText w:val="%1.%2.%3.%4."/>
+      <w:lvlJc w:val="left"/>
+      <w:pPr>
+        <w:ind w:left="1728" w:hanging="648"/>
+      </w:pPr>
+    </w:lvl>
+    <w:lvl w:ilvl="4">
+      <w:start w:val="1"/>
+      <w:numFmt w:val="decimal"/>
+      <w:lvlText w:val="%1.%2.%3.%4.%5."/>
+      <w:lvlJc w:val="left"/>
+      <w:pPr>
+        <w:ind w:left="2232" w:hanging="792"/>
+      </w:pPr>
+    </w:lvl>
+    <w:lvl w:ilvl="5">
+      <w:start w:val="1"/>
+      <w:numFmt w:val="decimal"/>
+      <w:lvlText w:val="%1.%2.%3.%4.%5.%6."/>
+      <w:lvlJc w:val="left"/>
+      <w:pPr>
+        <w:ind w:left="2736" w:hanging="936"/>
+      </w:pPr>
+    </w:lvl>
+    <w:lvl w:ilvl="6">
+      <w:start w:val="1"/>
+      <w:numFmt w:val="decimal"/>
+      <w:lvlText w:val="%1.%2.%3.%4.%5.%6.%7."/>
+      <w:lvlJc w:val="left"/>
+      <w:pPr>
+        <w:ind w:left="3240" w:hanging="1080"/>
+      </w:pPr>
+    </w:lvl>
+    <w:lvl w:ilvl="7">
+      <w:start w:val="1"/>
+      <w:numFmt w:val="decimal"/>
+      <w:lvlText w:val="%1.%2.%3.%4.%5.%6.%7.%8."/>
+      <w:lvlJc w:val="left"/>
+      <w:pPr>
+        <w:ind w:left="3744" w:hanging="1224"/>
+      </w:pPr>
+    </w:lvl>
+    <w:lvl w:ilvl="8">
+      <w:start w:val="1"/>
+      <w:numFmt w:val="decimal"/>
+      <w:lvlText w:val="%1.%2.%3.%4.%5.%6.%7.%8.%9."/>
+      <w:lvlJc w:val="left"/>
+      <w:pPr>
+        <w:ind w:left="4320" w:hanging="1440"/>
+      </w:pPr>
+    </w:lvl>
+  </w:abstractNum>
+  <w:abstractNum w:abstractNumId="5" w15:restartNumberingAfterBreak="0">
+    <w:nsid w:val="5B621828"/>
+    <w:multiLevelType w:val="multilevel"/>
+    <w:tmpl w:val="0807001F"/>
+    <w:lvl w:ilvl="0">
+      <w:start w:val="1"/>
+      <w:numFmt w:val="decimal"/>
+      <w:lvlText w:val="%1."/>
+      <w:lvlJc w:val="left"/>
+      <w:pPr>
+        <w:ind w:left="360" w:hanging="360"/>
+      </w:pPr>
+    </w:lvl>
+    <w:lvl w:ilvl="1">
+      <w:start w:val="1"/>
+      <w:numFmt w:val="decimal"/>
+      <w:lvlText w:val="%1.%2."/>
+      <w:lvlJc w:val="left"/>
+      <w:pPr>
+        <w:ind w:left="792" w:hanging="432"/>
+      </w:pPr>
+    </w:lvl>
+    <w:lvl w:ilvl="2">
+      <w:start w:val="1"/>
+      <w:numFmt w:val="decimal"/>
+      <w:lvlText w:val="%1.%2.%3."/>
+      <w:lvlJc w:val="left"/>
+      <w:pPr>
+        <w:ind w:left="1224" w:hanging="504"/>
+      </w:pPr>
+    </w:lvl>
+    <w:lvl w:ilvl="3">
+      <w:start w:val="1"/>
+      <w:numFmt w:val="decimal"/>
+      <w:lvlText w:val="%1.%2.%3.%4."/>
+      <w:lvlJc w:val="left"/>
+      <w:pPr>
+        <w:ind w:left="1728" w:hanging="648"/>
+      </w:pPr>
+    </w:lvl>
+    <w:lvl w:ilvl="4">
+      <w:start w:val="1"/>
+      <w:numFmt w:val="decimal"/>
+      <w:lvlText w:val="%1.%2.%3.%4.%5."/>
+      <w:lvlJc w:val="left"/>
+      <w:pPr>
+        <w:ind w:left="2232" w:hanging="792"/>
+      </w:pPr>
+    </w:lvl>
+    <w:lvl w:ilvl="5">
+      <w:start w:val="1"/>
+      <w:numFmt w:val="decimal"/>
+      <w:lvlText w:val="%1.%2.%3.%4.%5.%6."/>
+      <w:lvlJc w:val="left"/>
+      <w:pPr>
+        <w:ind w:left="2736" w:hanging="936"/>
+      </w:pPr>
+    </w:lvl>
+    <w:lvl w:ilvl="6">
+      <w:start w:val="1"/>
+      <w:numFmt w:val="decimal"/>
+      <w:lvlText w:val="%1.%2.%3.%4.%5.%6.%7."/>
+      <w:lvlJc w:val="left"/>
+      <w:pPr>
+        <w:ind w:left="3240" w:hanging="1080"/>
+      </w:pPr>
+    </w:lvl>
+    <w:lvl w:ilvl="7">
+      <w:start w:val="1"/>
+      <w:numFmt w:val="decimal"/>
+      <w:lvlText w:val="%1.%2.%3.%4.%5.%6.%7.%8."/>
+      <w:lvlJc w:val="left"/>
+      <w:pPr>
+        <w:ind w:left="3744" w:hanging="1224"/>
+      </w:pPr>
+    </w:lvl>
+    <w:lvl w:ilvl="8">
+      <w:start w:val="1"/>
+      <w:numFmt w:val="decimal"/>
+      <w:lvlText w:val="%1.%2.%3.%4.%5.%6.%7.%8.%9."/>
+      <w:lvlJc w:val="left"/>
+      <w:pPr>
+        <w:ind w:left="4320" w:hanging="1440"/>
+      </w:pPr>
+    </w:lvl>
+  </w:abstractNum>
+  <w:abstractNum w:abstractNumId="6" w15:restartNumberingAfterBreak="0">
+    <w:nsid w:val="79A872CC"/>
+    <w:multiLevelType w:val="multilevel"/>
+    <w:tmpl w:val="0807001F"/>
+    <w:lvl w:ilvl="0">
+      <w:start w:val="1"/>
+      <w:numFmt w:val="decimal"/>
+      <w:lvlText w:val="%1."/>
+      <w:lvlJc w:val="left"/>
+      <w:pPr>
+        <w:ind w:left="360" w:hanging="360"/>
+      </w:pPr>
+    </w:lvl>
+    <w:lvl w:ilvl="1">
+      <w:start w:val="1"/>
+      <w:numFmt w:val="decimal"/>
+      <w:lvlText w:val="%1.%2."/>
+      <w:lvlJc w:val="left"/>
+      <w:pPr>
+        <w:ind w:left="792" w:hanging="432"/>
+      </w:pPr>
+    </w:lvl>
+    <w:lvl w:ilvl="2">
+      <w:start w:val="1"/>
+      <w:numFmt w:val="decimal"/>
+      <w:lvlText w:val="%1.%2.%3."/>
+      <w:lvlJc w:val="left"/>
+      <w:pPr>
+        <w:ind w:left="1224" w:hanging="504"/>
+      </w:pPr>
+    </w:lvl>
+    <w:lvl w:ilvl="3">
+      <w:start w:val="1"/>
+      <w:numFmt w:val="decimal"/>
+      <w:lvlText w:val="%1.%2.%3.%4."/>
+      <w:lvlJc w:val="left"/>
+      <w:pPr>
+        <w:ind w:left="1728" w:hanging="648"/>
+      </w:pPr>
+    </w:lvl>
+    <w:lvl w:ilvl="4">
+      <w:start w:val="1"/>
+      <w:numFmt w:val="decimal"/>
+      <w:lvlText w:val="%1.%2.%3.%4.%5."/>
+      <w:lvlJc w:val="left"/>
+      <w:pPr>
+        <w:ind w:left="2232" w:hanging="792"/>
+      </w:pPr>
+    </w:lvl>
+    <w:lvl w:ilvl="5">
+      <w:start w:val="1"/>
+      <w:numFmt w:val="decimal"/>
+      <w:lvlText w:val="%1.%2.%3.%4.%5.%6."/>
+      <w:lvlJc w:val="left"/>
+      <w:pPr>
+        <w:ind w:left="2736" w:hanging="936"/>
+      </w:pPr>
+    </w:lvl>
+    <w:lvl w:ilvl="6">
+      <w:start w:val="1"/>
+      <w:numFmt w:val="decimal"/>
+      <w:lvlText w:val="%1.%2.%3.%4.%5.%6.%7."/>
+      <w:lvlJc w:val="left"/>
+      <w:pPr>
+        <w:ind w:left="3240" w:hanging="1080"/>
+      </w:pPr>
+    </w:lvl>
+    <w:lvl w:ilvl="7">
+      <w:start w:val="1"/>
+      <w:numFmt w:val="decimal"/>
+      <w:lvlText w:val="%1.%2.%3.%4.%5.%6.%7.%8."/>
+      <w:lvlJc w:val="left"/>
+      <w:pPr>
+        <w:ind w:left="3744" w:hanging="1224"/>
+      </w:pPr>
+    </w:lvl>
+    <w:lvl w:ilvl="8">
+      <w:start w:val="1"/>
+      <w:numFmt w:val="decimal"/>
+      <w:lvlText w:val="%1.%2.%3.%4.%5.%6.%7.%8.%9."/>
+      <w:lvlJc w:val="left"/>
+      <w:pPr>
+        <w:ind w:left="4320" w:hanging="1440"/>
+      </w:pPr>
+    </w:lvl>
+  </w:abstractNum>
+  <w:num w:numId="1">
+    <w:abstractNumId w:val="0"/>
+  </w:num>
+  <w:num w:numId="2">
+    <w:abstractNumId w:val="3"/>
+  </w:num>
+  <w:num w:numId="3">
+    <w:abstractNumId w:val="4"/>
+  </w:num>
+  <w:num w:numId="4">
+    <w:abstractNumId w:val="1"/>
+  </w:num>
+  <w:num w:numId="5">
+    <w:abstractNumId w:val="6"/>
+  </w:num>
+  <w:num w:numId="6">
+    <w:abstractNumId w:val="2"/>
+  </w:num>
+  <w:num w:numId="7">
+    <w:abstractNumId w:val="5"/>
+  </w:num>
+</w:numbering>
 </file>
 
 <file path=word/styles.xml><?xml version="1.0" encoding="utf-8"?>
@@ -770,6 +1946,27 @@
       <w:lang w:val="de-DE"/>
     </w:rPr>
   </w:style>
+  <w:style w:type="paragraph" w:styleId="berschrift1">
+    <w:name w:val="heading 1"/>
+    <w:basedOn w:val="Standard"/>
+    <w:next w:val="Standard"/>
+    <w:link w:val="berschrift1Zchn"/>
+    <w:uiPriority w:val="9"/>
+    <w:qFormat/>
+    <w:rsid w:val="00CA26C6"/>
+    <w:pPr>
+      <w:keepNext/>
+      <w:keepLines/>
+      <w:spacing w:before="240"/>
+      <w:outlineLvl w:val="0"/>
+    </w:pPr>
+    <w:rPr>
+      <w:rFonts w:asciiTheme="majorHAnsi" w:eastAsiaTheme="majorEastAsia" w:hAnsiTheme="majorHAnsi" w:cstheme="majorBidi"/>
+      <w:color w:val="2F5496" w:themeColor="accent1" w:themeShade="BF"/>
+      <w:sz w:val="32"/>
+      <w:szCs w:val="32"/>
+    </w:rPr>
+  </w:style>
   <w:style w:type="character" w:default="1" w:styleId="Absatz-Standardschriftart">
     <w:name w:val="Default Paragraph Font"/>
     <w:uiPriority w:val="1"/>
@@ -942,6 +2139,43 @@
       <w:sz w:val="56"/>
       <w:szCs w:val="56"/>
       <w:lang w:val="de-DE"/>
+    </w:rPr>
+  </w:style>
+  <w:style w:type="paragraph" w:styleId="Listenabsatz">
+    <w:name w:val="List Paragraph"/>
+    <w:basedOn w:val="Standard"/>
+    <w:uiPriority w:val="34"/>
+    <w:qFormat/>
+    <w:rsid w:val="004D22F5"/>
+    <w:pPr>
+      <w:ind w:left="720"/>
+      <w:contextualSpacing/>
+    </w:pPr>
+  </w:style>
+  <w:style w:type="character" w:customStyle="1" w:styleId="berschrift1Zchn">
+    <w:name w:val="Überschrift 1 Zchn"/>
+    <w:basedOn w:val="Absatz-Standardschriftart"/>
+    <w:link w:val="berschrift1"/>
+    <w:uiPriority w:val="9"/>
+    <w:rsid w:val="00CA26C6"/>
+    <w:rPr>
+      <w:rFonts w:asciiTheme="majorHAnsi" w:eastAsiaTheme="majorEastAsia" w:hAnsiTheme="majorHAnsi" w:cstheme="majorBidi"/>
+      <w:color w:val="2F5496" w:themeColor="accent1" w:themeShade="BF"/>
+      <w:sz w:val="32"/>
+      <w:szCs w:val="32"/>
+      <w:lang w:val="de-DE"/>
+    </w:rPr>
+  </w:style>
+  <w:style w:type="character" w:styleId="SchwacheHervorhebung">
+    <w:name w:val="Subtle Emphasis"/>
+    <w:basedOn w:val="Absatz-Standardschriftart"/>
+    <w:uiPriority w:val="19"/>
+    <w:qFormat/>
+    <w:rsid w:val="004569C3"/>
+    <w:rPr>
+      <w:i/>
+      <w:iCs/>
+      <w:color w:val="404040" w:themeColor="text1" w:themeTint="BF"/>
     </w:rPr>
   </w:style>
 </w:styles>

</xml_diff>

<commit_message>
updated use-case diagram in doce docx
</commit_message>
<xml_diff>
--- a/Documentation/Projektarbeit.docx
+++ b/Documentation/Projektarbeit.docx
@@ -217,6 +217,7 @@
           <w:szCs w:val="24"/>
         </w:rPr>
       </w:pPr>
+      <w:proofErr w:type="spellStart"/>
       <w:r>
         <w:rPr>
           <w:rStyle w:val="SchwacheHervorhebung"/>
@@ -227,6 +228,7 @@
         </w:rPr>
         <w:t>Testing</w:t>
       </w:r>
+      <w:proofErr w:type="spellEnd"/>
     </w:p>
     <w:p>
       <w:pPr>
@@ -581,10 +583,13 @@
     </w:p>
     <w:p>
       <w:r>
+        <w:rPr>
+          <w:noProof/>
+        </w:rPr>
         <w:drawing>
-          <wp:inline distT="0" distB="0" distL="0" distR="0" wp14:anchorId="1B794903" wp14:editId="5C8D1247">
-            <wp:extent cx="4715302" cy="3951248"/>
-            <wp:effectExtent l="0" t="0" r="9525" b="0"/>
+          <wp:inline distT="0" distB="0" distL="0" distR="0" wp14:anchorId="01B8ED49" wp14:editId="4AA802F6">
+            <wp:extent cx="5760720" cy="3075305"/>
+            <wp:effectExtent l="0" t="0" r="0" b="0"/>
             <wp:docPr id="1" name="Grafik 1"/>
             <wp:cNvGraphicFramePr>
               <a:graphicFrameLocks xmlns:a="http://schemas.openxmlformats.org/drawingml/2006/main" noChangeAspect="1"/>
@@ -611,7 +616,7 @@
                   <pic:spPr>
                     <a:xfrm>
                       <a:off x="0" y="0"/>
-                      <a:ext cx="4732480" cy="3965642"/>
+                      <a:ext cx="5760720" cy="3075305"/>
                     </a:xfrm>
                     <a:prstGeom prst="rect">
                       <a:avLst/>
@@ -920,7 +925,7 @@
         <w:noProof/>
         <w:sz w:val="28"/>
       </w:rPr>
-      <w:t>19.10.2020</w:t>
+      <w:t>30.10.2020</w:t>
     </w:r>
     <w:r>
       <w:rPr>
@@ -2717,9 +2722,12 @@
 </file>
 
 <file path=customXml/item1.xml><?xml version="1.0" encoding="utf-8"?>
-<p:properties xmlns:p="http://schemas.microsoft.com/office/2006/metadata/properties" xmlns:xsi="http://www.w3.org/2001/XMLSchema-instance" xmlns:pc="http://schemas.microsoft.com/office/infopath/2007/PartnerControls">
-  <documentManagement/>
-</p:properties>
+<?mso-contentType ?>
+<FormTemplates xmlns="http://schemas.microsoft.com/sharepoint/v3/contenttype/forms">
+  <Display>DocumentLibraryForm</Display>
+  <Edit>DocumentLibraryForm</Edit>
+  <New>DocumentLibraryForm</New>
+</FormTemplates>
 </file>
 
 <file path=customXml/item2.xml><?xml version="1.0" encoding="utf-8"?>
@@ -2926,19 +2934,15 @@
 </file>
 
 <file path=customXml/item3.xml><?xml version="1.0" encoding="utf-8"?>
-<?mso-contentType ?>
-<FormTemplates xmlns="http://schemas.microsoft.com/sharepoint/v3/contenttype/forms">
-  <Display>DocumentLibraryForm</Display>
-  <Edit>DocumentLibraryForm</Edit>
-  <New>DocumentLibraryForm</New>
-</FormTemplates>
+<p:properties xmlns:p="http://schemas.microsoft.com/office/2006/metadata/properties" xmlns:xsi="http://www.w3.org/2001/XMLSchema-instance" xmlns:pc="http://schemas.microsoft.com/office/infopath/2007/PartnerControls">
+  <documentManagement/>
+</p:properties>
 </file>
 
 <file path=customXml/itemProps1.xml><?xml version="1.0" encoding="utf-8"?>
-<ds:datastoreItem xmlns:ds="http://schemas.openxmlformats.org/officeDocument/2006/customXml" ds:itemID="{87C6A610-C1F5-44E8-89D7-1B1E190810E0}">
+<ds:datastoreItem xmlns:ds="http://schemas.openxmlformats.org/officeDocument/2006/customXml" ds:itemID="{CF9DB751-DB28-445D-B91B-E5C5D3DB1AEC}">
   <ds:schemaRefs>
-    <ds:schemaRef ds:uri="http://schemas.microsoft.com/office/2006/metadata/properties"/>
-    <ds:schemaRef ds:uri="http://schemas.microsoft.com/office/infopath/2007/PartnerControls"/>
+    <ds:schemaRef ds:uri="http://schemas.microsoft.com/sharepoint/v3/contenttype/forms"/>
   </ds:schemaRefs>
 </ds:datastoreItem>
 </file>
@@ -2963,9 +2967,10 @@
 </file>
 
 <file path=customXml/itemProps3.xml><?xml version="1.0" encoding="utf-8"?>
-<ds:datastoreItem xmlns:ds="http://schemas.openxmlformats.org/officeDocument/2006/customXml" ds:itemID="{CF9DB751-DB28-445D-B91B-E5C5D3DB1AEC}">
+<ds:datastoreItem xmlns:ds="http://schemas.openxmlformats.org/officeDocument/2006/customXml" ds:itemID="{87C6A610-C1F5-44E8-89D7-1B1E190810E0}">
   <ds:schemaRefs>
-    <ds:schemaRef ds:uri="http://schemas.microsoft.com/sharepoint/v3/contenttype/forms"/>
+    <ds:schemaRef ds:uri="http://schemas.microsoft.com/office/2006/metadata/properties"/>
+    <ds:schemaRef ds:uri="http://schemas.microsoft.com/office/infopath/2007/PartnerControls"/>
   </ds:schemaRefs>
 </ds:datastoreItem>
 </file>
</xml_diff>

<commit_message>
feat: Documentation Testing done
</commit_message>
<xml_diff>
--- a/Documentation/Projektarbeit.docx
+++ b/Documentation/Projektarbeit.docx
@@ -4,7 +4,7 @@
   <w:body>
     <w:p>
       <w:pPr>
-        <w:pStyle w:val="Titel"/>
+        <w:pStyle w:val="Title"/>
         <w:rPr>
           <w:rFonts w:eastAsiaTheme="minorEastAsia"/>
           <w:lang w:val="de-CH"/>
@@ -20,22 +20,22 @@
     </w:p>
     <w:p>
       <w:pPr>
-        <w:pStyle w:val="Listenabsatz"/>
+        <w:pStyle w:val="ListParagraph"/>
         <w:numPr>
           <w:ilvl w:val="0"/>
           <w:numId w:val="3"/>
         </w:numPr>
         <w:rPr>
-          <w:rStyle w:val="SchwacheHervorhebung"/>
-          <w:i w:val="0"/>
-          <w:iCs w:val="0"/>
-          <w:sz w:val="24"/>
-          <w:szCs w:val="24"/>
-        </w:rPr>
-      </w:pPr>
-      <w:r>
-        <w:rPr>
-          <w:rStyle w:val="SchwacheHervorhebung"/>
+          <w:rStyle w:val="SubtleEmphasis"/>
+          <w:i w:val="0"/>
+          <w:iCs w:val="0"/>
+          <w:sz w:val="24"/>
+          <w:szCs w:val="24"/>
+        </w:rPr>
+      </w:pPr>
+      <w:r>
+        <w:rPr>
+          <w:rStyle w:val="SubtleEmphasis"/>
           <w:i w:val="0"/>
           <w:iCs w:val="0"/>
           <w:sz w:val="24"/>
@@ -46,22 +46,22 @@
     </w:p>
     <w:p>
       <w:pPr>
-        <w:pStyle w:val="Listenabsatz"/>
+        <w:pStyle w:val="ListParagraph"/>
         <w:numPr>
           <w:ilvl w:val="1"/>
           <w:numId w:val="6"/>
         </w:numPr>
         <w:rPr>
-          <w:rStyle w:val="SchwacheHervorhebung"/>
-          <w:i w:val="0"/>
-          <w:iCs w:val="0"/>
-          <w:sz w:val="24"/>
-          <w:szCs w:val="24"/>
-        </w:rPr>
-      </w:pPr>
-      <w:r>
-        <w:rPr>
-          <w:rStyle w:val="SchwacheHervorhebung"/>
+          <w:rStyle w:val="SubtleEmphasis"/>
+          <w:i w:val="0"/>
+          <w:iCs w:val="0"/>
+          <w:sz w:val="24"/>
+          <w:szCs w:val="24"/>
+        </w:rPr>
+      </w:pPr>
+      <w:r>
+        <w:rPr>
+          <w:rStyle w:val="SubtleEmphasis"/>
           <w:i w:val="0"/>
           <w:iCs w:val="0"/>
           <w:sz w:val="24"/>
@@ -72,22 +72,22 @@
     </w:p>
     <w:p>
       <w:pPr>
-        <w:pStyle w:val="Listenabsatz"/>
+        <w:pStyle w:val="ListParagraph"/>
         <w:numPr>
           <w:ilvl w:val="1"/>
           <w:numId w:val="6"/>
         </w:numPr>
         <w:rPr>
-          <w:rStyle w:val="SchwacheHervorhebung"/>
-          <w:i w:val="0"/>
-          <w:iCs w:val="0"/>
-          <w:sz w:val="24"/>
-          <w:szCs w:val="24"/>
-        </w:rPr>
-      </w:pPr>
-      <w:r>
-        <w:rPr>
-          <w:rStyle w:val="SchwacheHervorhebung"/>
+          <w:rStyle w:val="SubtleEmphasis"/>
+          <w:i w:val="0"/>
+          <w:iCs w:val="0"/>
+          <w:sz w:val="24"/>
+          <w:szCs w:val="24"/>
+        </w:rPr>
+      </w:pPr>
+      <w:r>
+        <w:rPr>
+          <w:rStyle w:val="SubtleEmphasis"/>
           <w:i w:val="0"/>
           <w:iCs w:val="0"/>
           <w:sz w:val="24"/>
@@ -98,22 +98,22 @@
     </w:p>
     <w:p>
       <w:pPr>
-        <w:pStyle w:val="Listenabsatz"/>
+        <w:pStyle w:val="ListParagraph"/>
         <w:numPr>
           <w:ilvl w:val="1"/>
           <w:numId w:val="6"/>
         </w:numPr>
         <w:rPr>
-          <w:rStyle w:val="SchwacheHervorhebung"/>
-          <w:i w:val="0"/>
-          <w:iCs w:val="0"/>
-          <w:sz w:val="24"/>
-          <w:szCs w:val="24"/>
-        </w:rPr>
-      </w:pPr>
-      <w:r>
-        <w:rPr>
-          <w:rStyle w:val="SchwacheHervorhebung"/>
+          <w:rStyle w:val="SubtleEmphasis"/>
+          <w:i w:val="0"/>
+          <w:iCs w:val="0"/>
+          <w:sz w:val="24"/>
+          <w:szCs w:val="24"/>
+        </w:rPr>
+      </w:pPr>
+      <w:r>
+        <w:rPr>
+          <w:rStyle w:val="SubtleEmphasis"/>
           <w:i w:val="0"/>
           <w:iCs w:val="0"/>
           <w:sz w:val="24"/>
@@ -124,22 +124,22 @@
     </w:p>
     <w:p>
       <w:pPr>
-        <w:pStyle w:val="Listenabsatz"/>
+        <w:pStyle w:val="ListParagraph"/>
         <w:numPr>
           <w:ilvl w:val="0"/>
           <w:numId w:val="3"/>
         </w:numPr>
         <w:rPr>
-          <w:rStyle w:val="SchwacheHervorhebung"/>
-          <w:i w:val="0"/>
-          <w:iCs w:val="0"/>
-          <w:sz w:val="24"/>
-          <w:szCs w:val="24"/>
-        </w:rPr>
-      </w:pPr>
-      <w:r>
-        <w:rPr>
-          <w:rStyle w:val="SchwacheHervorhebung"/>
+          <w:rStyle w:val="SubtleEmphasis"/>
+          <w:i w:val="0"/>
+          <w:iCs w:val="0"/>
+          <w:sz w:val="24"/>
+          <w:szCs w:val="24"/>
+        </w:rPr>
+      </w:pPr>
+      <w:r>
+        <w:rPr>
+          <w:rStyle w:val="SubtleEmphasis"/>
           <w:i w:val="0"/>
           <w:iCs w:val="0"/>
           <w:sz w:val="24"/>
@@ -151,22 +151,22 @@
     </w:p>
     <w:p>
       <w:pPr>
-        <w:pStyle w:val="Listenabsatz"/>
+        <w:pStyle w:val="ListParagraph"/>
         <w:numPr>
           <w:ilvl w:val="1"/>
           <w:numId w:val="3"/>
         </w:numPr>
         <w:rPr>
-          <w:rStyle w:val="SchwacheHervorhebung"/>
-          <w:i w:val="0"/>
-          <w:iCs w:val="0"/>
-          <w:sz w:val="24"/>
-          <w:szCs w:val="24"/>
-        </w:rPr>
-      </w:pPr>
-      <w:r>
-        <w:rPr>
-          <w:rStyle w:val="SchwacheHervorhebung"/>
+          <w:rStyle w:val="SubtleEmphasis"/>
+          <w:i w:val="0"/>
+          <w:iCs w:val="0"/>
+          <w:sz w:val="24"/>
+          <w:szCs w:val="24"/>
+        </w:rPr>
+      </w:pPr>
+      <w:r>
+        <w:rPr>
+          <w:rStyle w:val="SubtleEmphasis"/>
           <w:i w:val="0"/>
           <w:iCs w:val="0"/>
           <w:sz w:val="24"/>
@@ -177,13 +177,13 @@
     </w:p>
     <w:p>
       <w:pPr>
-        <w:pStyle w:val="Listenabsatz"/>
+        <w:pStyle w:val="ListParagraph"/>
         <w:numPr>
           <w:ilvl w:val="1"/>
           <w:numId w:val="3"/>
         </w:numPr>
         <w:rPr>
-          <w:rStyle w:val="SchwacheHervorhebung"/>
+          <w:rStyle w:val="SubtleEmphasis"/>
           <w:i w:val="0"/>
           <w:iCs w:val="0"/>
           <w:sz w:val="24"/>
@@ -193,7 +193,7 @@
       </w:pPr>
       <w:r>
         <w:rPr>
-          <w:rStyle w:val="SchwacheHervorhebung"/>
+          <w:rStyle w:val="SubtleEmphasis"/>
           <w:i w:val="0"/>
           <w:iCs w:val="0"/>
           <w:sz w:val="24"/>
@@ -204,13 +204,13 @@
     </w:p>
     <w:p>
       <w:pPr>
-        <w:pStyle w:val="Listenabsatz"/>
+        <w:pStyle w:val="ListParagraph"/>
         <w:numPr>
           <w:ilvl w:val="0"/>
           <w:numId w:val="3"/>
         </w:numPr>
         <w:rPr>
-          <w:rStyle w:val="SchwacheHervorhebung"/>
+          <w:rStyle w:val="SubtleEmphasis"/>
           <w:i w:val="0"/>
           <w:iCs w:val="0"/>
           <w:sz w:val="24"/>
@@ -220,7 +220,7 @@
       <w:proofErr w:type="spellStart"/>
       <w:r>
         <w:rPr>
-          <w:rStyle w:val="SchwacheHervorhebung"/>
+          <w:rStyle w:val="SubtleEmphasis"/>
           <w:i w:val="0"/>
           <w:iCs w:val="0"/>
           <w:sz w:val="24"/>
@@ -232,22 +232,22 @@
     </w:p>
     <w:p>
       <w:pPr>
-        <w:pStyle w:val="Listenabsatz"/>
+        <w:pStyle w:val="ListParagraph"/>
         <w:numPr>
           <w:ilvl w:val="1"/>
           <w:numId w:val="3"/>
         </w:numPr>
         <w:rPr>
-          <w:rStyle w:val="SchwacheHervorhebung"/>
-          <w:i w:val="0"/>
-          <w:iCs w:val="0"/>
-          <w:sz w:val="24"/>
-          <w:szCs w:val="24"/>
-        </w:rPr>
-      </w:pPr>
-      <w:r>
-        <w:rPr>
-          <w:rStyle w:val="SchwacheHervorhebung"/>
+          <w:rStyle w:val="SubtleEmphasis"/>
+          <w:i w:val="0"/>
+          <w:iCs w:val="0"/>
+          <w:sz w:val="24"/>
+          <w:szCs w:val="24"/>
+        </w:rPr>
+      </w:pPr>
+      <w:r>
+        <w:rPr>
+          <w:rStyle w:val="SubtleEmphasis"/>
           <w:i w:val="0"/>
           <w:iCs w:val="0"/>
           <w:sz w:val="24"/>
@@ -258,22 +258,22 @@
     </w:p>
     <w:p>
       <w:pPr>
-        <w:pStyle w:val="Listenabsatz"/>
+        <w:pStyle w:val="ListParagraph"/>
         <w:numPr>
           <w:ilvl w:val="2"/>
           <w:numId w:val="3"/>
         </w:numPr>
         <w:rPr>
-          <w:rStyle w:val="SchwacheHervorhebung"/>
-          <w:i w:val="0"/>
-          <w:iCs w:val="0"/>
-          <w:sz w:val="24"/>
-          <w:szCs w:val="24"/>
-        </w:rPr>
-      </w:pPr>
-      <w:r>
-        <w:rPr>
-          <w:rStyle w:val="SchwacheHervorhebung"/>
+          <w:rStyle w:val="SubtleEmphasis"/>
+          <w:i w:val="0"/>
+          <w:iCs w:val="0"/>
+          <w:sz w:val="24"/>
+          <w:szCs w:val="24"/>
+        </w:rPr>
+      </w:pPr>
+      <w:r>
+        <w:rPr>
+          <w:rStyle w:val="SubtleEmphasis"/>
           <w:i w:val="0"/>
           <w:iCs w:val="0"/>
           <w:sz w:val="24"/>
@@ -284,22 +284,22 @@
     </w:p>
     <w:p>
       <w:pPr>
-        <w:pStyle w:val="Listenabsatz"/>
+        <w:pStyle w:val="ListParagraph"/>
         <w:numPr>
           <w:ilvl w:val="2"/>
           <w:numId w:val="3"/>
         </w:numPr>
         <w:rPr>
-          <w:rStyle w:val="SchwacheHervorhebung"/>
-          <w:i w:val="0"/>
-          <w:iCs w:val="0"/>
-          <w:sz w:val="24"/>
-          <w:szCs w:val="24"/>
-        </w:rPr>
-      </w:pPr>
-      <w:r>
-        <w:rPr>
-          <w:rStyle w:val="SchwacheHervorhebung"/>
+          <w:rStyle w:val="SubtleEmphasis"/>
+          <w:i w:val="0"/>
+          <w:iCs w:val="0"/>
+          <w:sz w:val="24"/>
+          <w:szCs w:val="24"/>
+        </w:rPr>
+      </w:pPr>
+      <w:r>
+        <w:rPr>
+          <w:rStyle w:val="SubtleEmphasis"/>
           <w:i w:val="0"/>
           <w:iCs w:val="0"/>
           <w:sz w:val="24"/>
@@ -310,22 +310,22 @@
     </w:p>
     <w:p>
       <w:pPr>
-        <w:pStyle w:val="Listenabsatz"/>
+        <w:pStyle w:val="ListParagraph"/>
         <w:numPr>
           <w:ilvl w:val="2"/>
           <w:numId w:val="3"/>
         </w:numPr>
         <w:rPr>
-          <w:rStyle w:val="SchwacheHervorhebung"/>
-          <w:i w:val="0"/>
-          <w:iCs w:val="0"/>
-          <w:sz w:val="24"/>
-          <w:szCs w:val="24"/>
-        </w:rPr>
-      </w:pPr>
-      <w:r>
-        <w:rPr>
-          <w:rStyle w:val="SchwacheHervorhebung"/>
+          <w:rStyle w:val="SubtleEmphasis"/>
+          <w:i w:val="0"/>
+          <w:iCs w:val="0"/>
+          <w:sz w:val="24"/>
+          <w:szCs w:val="24"/>
+        </w:rPr>
+      </w:pPr>
+      <w:r>
+        <w:rPr>
+          <w:rStyle w:val="SubtleEmphasis"/>
           <w:i w:val="0"/>
           <w:iCs w:val="0"/>
           <w:sz w:val="24"/>
@@ -336,22 +336,22 @@
     </w:p>
     <w:p>
       <w:pPr>
-        <w:pStyle w:val="Listenabsatz"/>
+        <w:pStyle w:val="ListParagraph"/>
         <w:numPr>
           <w:ilvl w:val="1"/>
           <w:numId w:val="3"/>
         </w:numPr>
         <w:rPr>
-          <w:rStyle w:val="SchwacheHervorhebung"/>
-          <w:i w:val="0"/>
-          <w:iCs w:val="0"/>
-          <w:sz w:val="24"/>
-          <w:szCs w:val="24"/>
-        </w:rPr>
-      </w:pPr>
-      <w:r>
-        <w:rPr>
-          <w:rStyle w:val="SchwacheHervorhebung"/>
+          <w:rStyle w:val="SubtleEmphasis"/>
+          <w:i w:val="0"/>
+          <w:iCs w:val="0"/>
+          <w:sz w:val="24"/>
+          <w:szCs w:val="24"/>
+        </w:rPr>
+      </w:pPr>
+      <w:r>
+        <w:rPr>
+          <w:rStyle w:val="SubtleEmphasis"/>
           <w:i w:val="0"/>
           <w:iCs w:val="0"/>
           <w:sz w:val="24"/>
@@ -362,22 +362,22 @@
     </w:p>
     <w:p>
       <w:pPr>
-        <w:pStyle w:val="Listenabsatz"/>
+        <w:pStyle w:val="ListParagraph"/>
         <w:numPr>
           <w:ilvl w:val="2"/>
           <w:numId w:val="3"/>
         </w:numPr>
         <w:rPr>
-          <w:rStyle w:val="SchwacheHervorhebung"/>
-          <w:i w:val="0"/>
-          <w:iCs w:val="0"/>
-          <w:sz w:val="24"/>
-          <w:szCs w:val="24"/>
-        </w:rPr>
-      </w:pPr>
-      <w:r>
-        <w:rPr>
-          <w:rStyle w:val="SchwacheHervorhebung"/>
+          <w:rStyle w:val="SubtleEmphasis"/>
+          <w:i w:val="0"/>
+          <w:iCs w:val="0"/>
+          <w:sz w:val="24"/>
+          <w:szCs w:val="24"/>
+        </w:rPr>
+      </w:pPr>
+      <w:r>
+        <w:rPr>
+          <w:rStyle w:val="SubtleEmphasis"/>
           <w:i w:val="0"/>
           <w:iCs w:val="0"/>
           <w:sz w:val="24"/>
@@ -388,22 +388,22 @@
     </w:p>
     <w:p>
       <w:pPr>
-        <w:pStyle w:val="Listenabsatz"/>
+        <w:pStyle w:val="ListParagraph"/>
         <w:numPr>
           <w:ilvl w:val="2"/>
           <w:numId w:val="3"/>
         </w:numPr>
         <w:rPr>
-          <w:rStyle w:val="SchwacheHervorhebung"/>
-          <w:i w:val="0"/>
-          <w:iCs w:val="0"/>
-          <w:sz w:val="24"/>
-          <w:szCs w:val="24"/>
-        </w:rPr>
-      </w:pPr>
-      <w:r>
-        <w:rPr>
-          <w:rStyle w:val="SchwacheHervorhebung"/>
+          <w:rStyle w:val="SubtleEmphasis"/>
+          <w:i w:val="0"/>
+          <w:iCs w:val="0"/>
+          <w:sz w:val="24"/>
+          <w:szCs w:val="24"/>
+        </w:rPr>
+      </w:pPr>
+      <w:r>
+        <w:rPr>
+          <w:rStyle w:val="SubtleEmphasis"/>
           <w:i w:val="0"/>
           <w:iCs w:val="0"/>
           <w:sz w:val="24"/>
@@ -413,7 +413,7 @@
       </w:r>
       <w:r>
         <w:rPr>
-          <w:rStyle w:val="SchwacheHervorhebung"/>
+          <w:rStyle w:val="SubtleEmphasis"/>
           <w:i w:val="0"/>
           <w:iCs w:val="0"/>
           <w:sz w:val="24"/>
@@ -424,22 +424,22 @@
     </w:p>
     <w:p>
       <w:pPr>
-        <w:pStyle w:val="Listenabsatz"/>
+        <w:pStyle w:val="ListParagraph"/>
         <w:numPr>
           <w:ilvl w:val="3"/>
           <w:numId w:val="3"/>
         </w:numPr>
         <w:rPr>
-          <w:rStyle w:val="SchwacheHervorhebung"/>
-          <w:i w:val="0"/>
-          <w:iCs w:val="0"/>
-          <w:sz w:val="24"/>
-          <w:szCs w:val="24"/>
-        </w:rPr>
-      </w:pPr>
-      <w:r>
-        <w:rPr>
-          <w:rStyle w:val="SchwacheHervorhebung"/>
+          <w:rStyle w:val="SubtleEmphasis"/>
+          <w:i w:val="0"/>
+          <w:iCs w:val="0"/>
+          <w:sz w:val="24"/>
+          <w:szCs w:val="24"/>
+        </w:rPr>
+      </w:pPr>
+      <w:r>
+        <w:rPr>
+          <w:rStyle w:val="SubtleEmphasis"/>
           <w:i w:val="0"/>
           <w:iCs w:val="0"/>
           <w:sz w:val="24"/>
@@ -450,7 +450,7 @@
       </w:r>
       <w:r>
         <w:rPr>
-          <w:rStyle w:val="SchwacheHervorhebung"/>
+          <w:rStyle w:val="SubtleEmphasis"/>
           <w:i w:val="0"/>
           <w:iCs w:val="0"/>
           <w:sz w:val="24"/>
@@ -461,13 +461,13 @@
     </w:p>
     <w:p>
       <w:pPr>
-        <w:pStyle w:val="Listenabsatz"/>
+        <w:pStyle w:val="ListParagraph"/>
         <w:numPr>
           <w:ilvl w:val="3"/>
           <w:numId w:val="3"/>
         </w:numPr>
         <w:rPr>
-          <w:rStyle w:val="SchwacheHervorhebung"/>
+          <w:rStyle w:val="SubtleEmphasis"/>
           <w:i w:val="0"/>
           <w:iCs w:val="0"/>
           <w:sz w:val="24"/>
@@ -477,7 +477,7 @@
       </w:pPr>
       <w:r>
         <w:rPr>
-          <w:rStyle w:val="SchwacheHervorhebung"/>
+          <w:rStyle w:val="SubtleEmphasis"/>
           <w:i w:val="0"/>
           <w:iCs w:val="0"/>
           <w:sz w:val="24"/>
@@ -488,22 +488,22 @@
     </w:p>
     <w:p>
       <w:pPr>
-        <w:pStyle w:val="Listenabsatz"/>
+        <w:pStyle w:val="ListParagraph"/>
         <w:numPr>
           <w:ilvl w:val="0"/>
           <w:numId w:val="3"/>
         </w:numPr>
         <w:rPr>
-          <w:rStyle w:val="SchwacheHervorhebung"/>
-          <w:i w:val="0"/>
-          <w:iCs w:val="0"/>
-          <w:sz w:val="24"/>
-          <w:szCs w:val="24"/>
-        </w:rPr>
-      </w:pPr>
-      <w:r>
-        <w:rPr>
-          <w:rStyle w:val="SchwacheHervorhebung"/>
+          <w:rStyle w:val="SubtleEmphasis"/>
+          <w:i w:val="0"/>
+          <w:iCs w:val="0"/>
+          <w:sz w:val="24"/>
+          <w:szCs w:val="24"/>
+        </w:rPr>
+      </w:pPr>
+      <w:r>
+        <w:rPr>
+          <w:rStyle w:val="SubtleEmphasis"/>
           <w:i w:val="0"/>
           <w:iCs w:val="0"/>
           <w:sz w:val="24"/>
@@ -516,16 +516,16 @@
       <w:pPr>
         <w:spacing w:after="160"/>
         <w:rPr>
-          <w:rStyle w:val="SchwacheHervorhebung"/>
-          <w:i w:val="0"/>
-          <w:iCs w:val="0"/>
-          <w:sz w:val="24"/>
-          <w:szCs w:val="24"/>
-        </w:rPr>
-      </w:pPr>
-      <w:r>
-        <w:rPr>
-          <w:rStyle w:val="SchwacheHervorhebung"/>
+          <w:rStyle w:val="SubtleEmphasis"/>
+          <w:i w:val="0"/>
+          <w:iCs w:val="0"/>
+          <w:sz w:val="24"/>
+          <w:szCs w:val="24"/>
+        </w:rPr>
+      </w:pPr>
+      <w:r>
+        <w:rPr>
+          <w:rStyle w:val="SubtleEmphasis"/>
           <w:i w:val="0"/>
           <w:iCs w:val="0"/>
           <w:sz w:val="24"/>
@@ -536,9 +536,9 @@
     </w:p>
     <w:p>
       <w:pPr>
-        <w:pStyle w:val="berschrift1"/>
-        <w:rPr>
-          <w:rStyle w:val="SchwacheHervorhebung"/>
+        <w:pStyle w:val="Heading1"/>
+        <w:rPr>
+          <w:rStyle w:val="SubtleEmphasis"/>
           <w:i w:val="0"/>
           <w:iCs w:val="0"/>
           <w:color w:val="2F5496" w:themeColor="accent1" w:themeShade="BF"/>
@@ -546,7 +546,7 @@
       </w:pPr>
       <w:r>
         <w:rPr>
-          <w:rStyle w:val="SchwacheHervorhebung"/>
+          <w:rStyle w:val="SubtleEmphasis"/>
           <w:i w:val="0"/>
           <w:iCs w:val="0"/>
           <w:color w:val="2F5496" w:themeColor="accent1" w:themeShade="BF"/>
@@ -556,7 +556,7 @@
       </w:r>
       <w:r>
         <w:rPr>
-          <w:rStyle w:val="SchwacheHervorhebung"/>
+          <w:rStyle w:val="SubtleEmphasis"/>
           <w:i w:val="0"/>
           <w:iCs w:val="0"/>
           <w:color w:val="2F5496" w:themeColor="accent1" w:themeShade="BF"/>
@@ -565,7 +565,7 @@
       </w:r>
       <w:r>
         <w:rPr>
-          <w:rStyle w:val="SchwacheHervorhebung"/>
+          <w:rStyle w:val="SubtleEmphasis"/>
           <w:i w:val="0"/>
           <w:iCs w:val="0"/>
           <w:color w:val="2F5496" w:themeColor="accent1" w:themeShade="BF"/>
@@ -575,7 +575,7 @@
     </w:p>
     <w:p>
       <w:pPr>
-        <w:pStyle w:val="berschrift2"/>
+        <w:pStyle w:val="Heading2"/>
       </w:pPr>
       <w:r>
         <w:t>1.1 Use-Case Diagramm</w:t>
@@ -630,6 +630,148 @@
       </w:r>
     </w:p>
     <w:p/>
+    <w:p>
+      <w:pPr>
+        <w:pStyle w:val="Heading1"/>
+        <w:rPr>
+          <w:rStyle w:val="SubtleEmphasis"/>
+          <w:i w:val="0"/>
+          <w:iCs w:val="0"/>
+          <w:color w:val="2F5496" w:themeColor="accent1" w:themeShade="BF"/>
+        </w:rPr>
+      </w:pPr>
+      <w:r>
+        <w:rPr>
+          <w:rStyle w:val="SubtleEmphasis"/>
+          <w:i w:val="0"/>
+          <w:iCs w:val="0"/>
+          <w:color w:val="2F5496" w:themeColor="accent1" w:themeShade="BF"/>
+        </w:rPr>
+        <w:t>2</w:t>
+      </w:r>
+      <w:r>
+        <w:rPr>
+          <w:rStyle w:val="SubtleEmphasis"/>
+          <w:i w:val="0"/>
+          <w:iCs w:val="0"/>
+          <w:color w:val="2F5496" w:themeColor="accent1" w:themeShade="BF"/>
+        </w:rPr>
+        <w:t>.</w:t>
+      </w:r>
+      <w:r>
+        <w:rPr>
+          <w:rStyle w:val="SubtleEmphasis"/>
+          <w:i w:val="0"/>
+          <w:iCs w:val="0"/>
+          <w:color w:val="2F5496" w:themeColor="accent1" w:themeShade="BF"/>
+        </w:rPr>
+        <w:t xml:space="preserve"> </w:t>
+      </w:r>
+      <w:r>
+        <w:rPr>
+          <w:rStyle w:val="SubtleEmphasis"/>
+          <w:i w:val="0"/>
+          <w:iCs w:val="0"/>
+          <w:color w:val="2F5496" w:themeColor="accent1" w:themeShade="BF"/>
+        </w:rPr>
+        <w:t>Code / GitHub</w:t>
+      </w:r>
+    </w:p>
+    <w:p>
+      <w:pPr>
+        <w:pStyle w:val="Heading2"/>
+      </w:pPr>
+      <w:r>
+        <w:t>2.1</w:t>
+      </w:r>
+      <w:r>
+        <w:t xml:space="preserve"> </w:t>
+      </w:r>
+      <w:r>
+        <w:t>Code</w:t>
+      </w:r>
+    </w:p>
+    <w:p>
+      <w:r>
+        <w:t xml:space="preserve">Wir haben </w:t>
+      </w:r>
+    </w:p>
+    <w:p/>
+    <w:p/>
+    <w:p>
+      <w:pPr>
+        <w:pStyle w:val="Heading1"/>
+        <w:rPr>
+          <w:rStyle w:val="SubtleEmphasis"/>
+          <w:i w:val="0"/>
+          <w:iCs w:val="0"/>
+          <w:color w:val="2F5496" w:themeColor="accent1" w:themeShade="BF"/>
+        </w:rPr>
+      </w:pPr>
+      <w:r>
+        <w:rPr>
+          <w:rStyle w:val="SubtleEmphasis"/>
+          <w:i w:val="0"/>
+          <w:iCs w:val="0"/>
+          <w:color w:val="2F5496" w:themeColor="accent1" w:themeShade="BF"/>
+        </w:rPr>
+        <w:t>3</w:t>
+      </w:r>
+      <w:r>
+        <w:rPr>
+          <w:rStyle w:val="SubtleEmphasis"/>
+          <w:i w:val="0"/>
+          <w:iCs w:val="0"/>
+          <w:color w:val="2F5496" w:themeColor="accent1" w:themeShade="BF"/>
+        </w:rPr>
+        <w:t>.</w:t>
+      </w:r>
+      <w:r>
+        <w:rPr>
+          <w:rStyle w:val="SubtleEmphasis"/>
+          <w:i w:val="0"/>
+          <w:iCs w:val="0"/>
+          <w:color w:val="2F5496" w:themeColor="accent1" w:themeShade="BF"/>
+        </w:rPr>
+        <w:t xml:space="preserve"> </w:t>
+      </w:r>
+      <w:r>
+        <w:rPr>
+          <w:rStyle w:val="SubtleEmphasis"/>
+          <w:i w:val="0"/>
+          <w:iCs w:val="0"/>
+          <w:color w:val="2F5496" w:themeColor="accent1" w:themeShade="BF"/>
+        </w:rPr>
+        <w:t>Testfälle</w:t>
+      </w:r>
+    </w:p>
+    <w:p/>
+    <w:p>
+      <w:r>
+        <w:t>Wir haben dazu extra ein File erstellt, welches sich im Ordner /</w:t>
+      </w:r>
+      <w:proofErr w:type="spellStart"/>
+      <w:r>
+        <w:t>Documentation</w:t>
+      </w:r>
+      <w:proofErr w:type="spellEnd"/>
+      <w:r>
+        <w:t>/</w:t>
+      </w:r>
+      <w:r>
+        <w:t>Testfalle_Gira.docx</w:t>
+      </w:r>
+      <w:r>
+        <w:t xml:space="preserve"> befindet.</w:t>
+      </w:r>
+    </w:p>
+    <w:p>
+      <w:pPr>
+        <w:rPr>
+          <w:rStyle w:val="IntenseEmphasis"/>
+        </w:rPr>
+      </w:pPr>
+    </w:p>
     <w:sectPr>
       <w:headerReference w:type="default" r:id="rId12"/>
       <w:footerReference w:type="default" r:id="rId13"/>
@@ -686,25 +828,59 @@
     <w:sdtContent>
       <w:p>
         <w:pPr>
-          <w:pStyle w:val="Fuzeile"/>
+          <w:pStyle w:val="Footer"/>
           <w:jc w:val="right"/>
         </w:pPr>
       </w:p>
       <w:p>
         <w:pPr>
-          <w:pStyle w:val="Fuzeile"/>
+          <w:pStyle w:val="Footer"/>
           <w:rPr>
             <w:rFonts w:asciiTheme="minorHAnsi" w:hAnsiTheme="minorHAnsi" w:cstheme="minorHAnsi"/>
             <w:sz w:val="28"/>
           </w:rPr>
         </w:pPr>
+        <w:proofErr w:type="spellStart"/>
         <w:r>
           <w:rPr>
             <w:rFonts w:asciiTheme="minorHAnsi" w:hAnsiTheme="minorHAnsi" w:cstheme="minorHAnsi"/>
             <w:sz w:val="28"/>
           </w:rPr>
-          <w:t>Baltermia Clopath</w:t>
+          <w:t>Baltermia</w:t>
         </w:r>
+        <w:proofErr w:type="spellEnd"/>
+        <w:r>
+          <w:rPr>
+            <w:rFonts w:asciiTheme="minorHAnsi" w:hAnsiTheme="minorHAnsi" w:cstheme="minorHAnsi"/>
+            <w:sz w:val="28"/>
+          </w:rPr>
+          <w:t xml:space="preserve"> </w:t>
+        </w:r>
+        <w:proofErr w:type="spellStart"/>
+        <w:r>
+          <w:rPr>
+            <w:rFonts w:asciiTheme="minorHAnsi" w:hAnsiTheme="minorHAnsi" w:cstheme="minorHAnsi"/>
+            <w:sz w:val="28"/>
+          </w:rPr>
+          <w:t>Clopath</w:t>
+        </w:r>
+        <w:proofErr w:type="spellEnd"/>
+        <w:r>
+          <w:rPr>
+            <w:rFonts w:asciiTheme="minorHAnsi" w:hAnsiTheme="minorHAnsi" w:cstheme="minorHAnsi"/>
+            <w:sz w:val="28"/>
+          </w:rPr>
+          <w:t xml:space="preserve"> &amp; Alessio </w:t>
+        </w:r>
+        <w:proofErr w:type="spellStart"/>
+        <w:r>
+          <w:rPr>
+            <w:rFonts w:asciiTheme="minorHAnsi" w:hAnsiTheme="minorHAnsi" w:cstheme="minorHAnsi"/>
+            <w:sz w:val="28"/>
+          </w:rPr>
+          <w:t>Carcavallo</w:t>
+        </w:r>
+        <w:proofErr w:type="spellEnd"/>
         <w:r>
           <w:rPr>
             <w:rFonts w:asciiTheme="minorHAnsi" w:hAnsiTheme="minorHAnsi" w:cstheme="minorHAnsi"/>
@@ -790,7 +966,7 @@
 <w:hdr xmlns:wpc="http://schemas.microsoft.com/office/word/2010/wordprocessingCanvas" xmlns:cx="http://schemas.microsoft.com/office/drawing/2014/chartex" xmlns:cx1="http://schemas.microsoft.com/office/drawing/2015/9/8/chartex" xmlns:cx2="http://schemas.microsoft.com/office/drawing/2015/10/21/chartex" xmlns:cx3="http://schemas.microsoft.com/office/drawing/2016/5/9/chartex" xmlns:cx4="http://schemas.microsoft.com/office/drawing/2016/5/10/chartex" xmlns:cx5="http://schemas.microsoft.com/office/drawing/2016/5/11/chartex" xmlns:cx6="http://schemas.microsoft.com/office/drawing/2016/5/12/chartex" xmlns:cx7="http://schemas.microsoft.com/office/drawing/2016/5/13/chartex" xmlns:cx8="http://schemas.microsoft.com/office/drawing/2016/5/14/chartex" xmlns:mc="http://schemas.openxmlformats.org/markup-compatibility/2006" xmlns:aink="http://schemas.microsoft.com/office/drawing/2016/ink" xmlns:am3d="http://schemas.microsoft.com/office/drawing/2017/model3d" xmlns:o="urn:schemas-microsoft-com:office:office" xmlns:r="http://schemas.openxmlformats.org/officeDocument/2006/relationships" xmlns:m="http://schemas.openxmlformats.org/officeDocument/2006/math" xmlns:v="urn:schemas-microsoft-com:vml" xmlns:wp14="http://schemas.microsoft.com/office/word/2010/wordprocessingDrawing" xmlns:wp="http://schemas.openxmlformats.org/drawingml/2006/wordprocessingDrawing" xmlns:w10="urn:schemas-microsoft-com:office:word" xmlns:w="http://schemas.openxmlformats.org/wordprocessingml/2006/main" xmlns:w14="http://schemas.microsoft.com/office/word/2010/wordml" xmlns:w15="http://schemas.microsoft.com/office/word/2012/wordml" xmlns:w16cex="http://schemas.microsoft.com/office/word/2018/wordml/cex" xmlns:w16cid="http://schemas.microsoft.com/office/word/2016/wordml/cid" xmlns:w16="http://schemas.microsoft.com/office/word/2018/wordml" xmlns:w16se="http://schemas.microsoft.com/office/word/2015/wordml/symex" xmlns:wpg="http://schemas.microsoft.com/office/word/2010/wordprocessingGroup" xmlns:wpi="http://schemas.microsoft.com/office/word/2010/wordprocessingInk" xmlns:wne="http://schemas.microsoft.com/office/word/2006/wordml" xmlns:wps="http://schemas.microsoft.com/office/word/2010/wordprocessingShape" mc:Ignorable="w14 w15 w16se w16cid w16 w16cex wp14">
   <w:p>
     <w:pPr>
-      <w:pStyle w:val="Kopfzeile"/>
+      <w:pStyle w:val="Header"/>
       <w:jc w:val="right"/>
       <w:rPr>
         <w:rFonts w:asciiTheme="minorHAnsi" w:hAnsiTheme="minorHAnsi" w:cstheme="minorHAnsi"/>
@@ -867,7 +1043,7 @@
   </w:p>
   <w:p>
     <w:pPr>
-      <w:pStyle w:val="Kopfzeile"/>
+      <w:pStyle w:val="Header"/>
       <w:jc w:val="right"/>
       <w:rPr>
         <w:rFonts w:asciiTheme="minorHAnsi" w:hAnsiTheme="minorHAnsi" w:cstheme="minorHAnsi"/>
@@ -891,7 +1067,7 @@
   </w:p>
   <w:p>
     <w:pPr>
-      <w:pStyle w:val="Kopfzeile"/>
+      <w:pStyle w:val="Header"/>
       <w:jc w:val="right"/>
       <w:rPr>
         <w:rFonts w:asciiTheme="minorHAnsi" w:hAnsiTheme="minorHAnsi" w:cstheme="minorHAnsi"/>
@@ -925,7 +1101,7 @@
         <w:noProof/>
         <w:sz w:val="28"/>
       </w:rPr>
-      <w:t>30.10.2020</w:t>
+      <w:t>01.11.2020</w:t>
     </w:r>
     <w:r>
       <w:rPr>
@@ -937,7 +1113,7 @@
   </w:p>
   <w:p>
     <w:pPr>
-      <w:pStyle w:val="Kopfzeile"/>
+      <w:pStyle w:val="Header"/>
       <w:jc w:val="right"/>
       <w:rPr>
         <w:rFonts w:asciiTheme="minorHAnsi" w:hAnsiTheme="minorHAnsi" w:cstheme="minorHAnsi"/>
@@ -2144,7 +2320,7 @@
     <w:lsdException w:name="Unresolved Mention" w:semiHidden="1" w:unhideWhenUsed="1"/>
     <w:lsdException w:name="Smart Link" w:semiHidden="1" w:unhideWhenUsed="1"/>
   </w:latentStyles>
-  <w:style w:type="paragraph" w:default="1" w:styleId="Standard">
+  <w:style w:type="paragraph" w:default="1" w:styleId="Normal">
     <w:name w:val="Normal"/>
     <w:qFormat/>
     <w:pPr>
@@ -2155,11 +2331,11 @@
       <w:lang w:val="de-DE"/>
     </w:rPr>
   </w:style>
-  <w:style w:type="paragraph" w:styleId="berschrift1">
+  <w:style w:type="paragraph" w:styleId="Heading1">
     <w:name w:val="heading 1"/>
-    <w:basedOn w:val="Standard"/>
-    <w:next w:val="Standard"/>
-    <w:link w:val="berschrift1Zchn"/>
+    <w:basedOn w:val="Normal"/>
+    <w:next w:val="Normal"/>
+    <w:link w:val="Heading1Char"/>
     <w:uiPriority w:val="9"/>
     <w:qFormat/>
     <w:rsid w:val="00CA26C6"/>
@@ -2176,11 +2352,11 @@
       <w:szCs w:val="32"/>
     </w:rPr>
   </w:style>
-  <w:style w:type="paragraph" w:styleId="berschrift2">
+  <w:style w:type="paragraph" w:styleId="Heading2">
     <w:name w:val="heading 2"/>
-    <w:basedOn w:val="Standard"/>
-    <w:next w:val="Standard"/>
-    <w:link w:val="berschrift2Zchn"/>
+    <w:basedOn w:val="Normal"/>
+    <w:next w:val="Normal"/>
+    <w:link w:val="Heading2Char"/>
     <w:uiPriority w:val="9"/>
     <w:unhideWhenUsed/>
     <w:qFormat/>
@@ -2198,13 +2374,13 @@
       <w:szCs w:val="26"/>
     </w:rPr>
   </w:style>
-  <w:style w:type="character" w:default="1" w:styleId="Absatz-Standardschriftart">
+  <w:style w:type="character" w:default="1" w:styleId="DefaultParagraphFont">
     <w:name w:val="Default Paragraph Font"/>
     <w:uiPriority w:val="1"/>
     <w:semiHidden/>
     <w:unhideWhenUsed/>
   </w:style>
-  <w:style w:type="table" w:default="1" w:styleId="NormaleTabelle">
+  <w:style w:type="table" w:default="1" w:styleId="TableNormal">
     <w:name w:val="Normal Table"/>
     <w:uiPriority w:val="99"/>
     <w:semiHidden/>
@@ -2219,16 +2395,16 @@
       </w:tblCellMar>
     </w:tblPr>
   </w:style>
-  <w:style w:type="numbering" w:default="1" w:styleId="KeineListe">
+  <w:style w:type="numbering" w:default="1" w:styleId="NoList">
     <w:name w:val="No List"/>
     <w:uiPriority w:val="99"/>
     <w:semiHidden/>
     <w:unhideWhenUsed/>
   </w:style>
-  <w:style w:type="paragraph" w:styleId="Sprechblasentext">
+  <w:style w:type="paragraph" w:styleId="BalloonText">
     <w:name w:val="Balloon Text"/>
-    <w:basedOn w:val="Standard"/>
-    <w:link w:val="SprechblasentextZchn"/>
+    <w:basedOn w:val="Normal"/>
+    <w:link w:val="BalloonTextChar"/>
     <w:uiPriority w:val="99"/>
     <w:semiHidden/>
     <w:unhideWhenUsed/>
@@ -2242,10 +2418,10 @@
       <w:szCs w:val="18"/>
     </w:rPr>
   </w:style>
-  <w:style w:type="character" w:customStyle="1" w:styleId="SprechblasentextZchn">
-    <w:name w:val="Sprechblasentext Zchn"/>
-    <w:basedOn w:val="Absatz-Standardschriftart"/>
-    <w:link w:val="Sprechblasentext"/>
+  <w:style w:type="character" w:customStyle="1" w:styleId="BalloonTextChar">
+    <w:name w:val="Balloon Text Char"/>
+    <w:basedOn w:val="DefaultParagraphFont"/>
+    <w:link w:val="BalloonText"/>
     <w:uiPriority w:val="99"/>
     <w:semiHidden/>
     <w:rsid w:val="002B7084"/>
@@ -2256,10 +2432,10 @@
       <w:lang w:val="de-DE"/>
     </w:rPr>
   </w:style>
-  <w:style w:type="paragraph" w:styleId="Kopfzeile">
+  <w:style w:type="paragraph" w:styleId="Header">
     <w:name w:val="header"/>
-    <w:basedOn w:val="Standard"/>
-    <w:link w:val="KopfzeileZchn"/>
+    <w:basedOn w:val="Normal"/>
+    <w:link w:val="HeaderChar"/>
     <w:uiPriority w:val="99"/>
     <w:unhideWhenUsed/>
     <w:rsid w:val="0031003A"/>
@@ -2271,10 +2447,10 @@
       <w:spacing w:line="240" w:lineRule="auto"/>
     </w:pPr>
   </w:style>
-  <w:style w:type="character" w:customStyle="1" w:styleId="KopfzeileZchn">
-    <w:name w:val="Kopfzeile Zchn"/>
-    <w:basedOn w:val="Absatz-Standardschriftart"/>
-    <w:link w:val="Kopfzeile"/>
+  <w:style w:type="character" w:customStyle="1" w:styleId="HeaderChar">
+    <w:name w:val="Header Char"/>
+    <w:basedOn w:val="DefaultParagraphFont"/>
+    <w:link w:val="Header"/>
     <w:uiPriority w:val="99"/>
     <w:rsid w:val="0031003A"/>
     <w:rPr>
@@ -2282,10 +2458,10 @@
       <w:lang w:val="de-DE"/>
     </w:rPr>
   </w:style>
-  <w:style w:type="paragraph" w:styleId="Fuzeile">
+  <w:style w:type="paragraph" w:styleId="Footer">
     <w:name w:val="footer"/>
-    <w:basedOn w:val="Standard"/>
-    <w:link w:val="FuzeileZchn"/>
+    <w:basedOn w:val="Normal"/>
+    <w:link w:val="FooterChar"/>
     <w:uiPriority w:val="99"/>
     <w:unhideWhenUsed/>
     <w:rsid w:val="0031003A"/>
@@ -2297,10 +2473,10 @@
       <w:spacing w:line="240" w:lineRule="auto"/>
     </w:pPr>
   </w:style>
-  <w:style w:type="character" w:customStyle="1" w:styleId="FuzeileZchn">
-    <w:name w:val="Fußzeile Zchn"/>
-    <w:basedOn w:val="Absatz-Standardschriftart"/>
-    <w:link w:val="Fuzeile"/>
+  <w:style w:type="character" w:customStyle="1" w:styleId="FooterChar">
+    <w:name w:val="Footer Char"/>
+    <w:basedOn w:val="DefaultParagraphFont"/>
+    <w:link w:val="Footer"/>
     <w:uiPriority w:val="99"/>
     <w:rsid w:val="0031003A"/>
     <w:rPr>
@@ -2310,7 +2486,7 @@
   </w:style>
   <w:style w:type="paragraph" w:customStyle="1" w:styleId="paragraph">
     <w:name w:val="paragraph"/>
-    <w:basedOn w:val="Standard"/>
+    <w:basedOn w:val="Normal"/>
     <w:rsid w:val="00FA4644"/>
     <w:pPr>
       <w:spacing w:before="100" w:beforeAutospacing="1" w:after="100" w:afterAutospacing="1" w:line="240" w:lineRule="auto"/>
@@ -2324,24 +2500,24 @@
   </w:style>
   <w:style w:type="character" w:customStyle="1" w:styleId="normaltextrun">
     <w:name w:val="normaltextrun"/>
-    <w:basedOn w:val="Absatz-Standardschriftart"/>
+    <w:basedOn w:val="DefaultParagraphFont"/>
     <w:rsid w:val="00FA4644"/>
   </w:style>
   <w:style w:type="character" w:customStyle="1" w:styleId="eop">
     <w:name w:val="eop"/>
-    <w:basedOn w:val="Absatz-Standardschriftart"/>
+    <w:basedOn w:val="DefaultParagraphFont"/>
     <w:rsid w:val="00FA4644"/>
   </w:style>
   <w:style w:type="character" w:customStyle="1" w:styleId="spellingerror">
     <w:name w:val="spellingerror"/>
-    <w:basedOn w:val="Absatz-Standardschriftart"/>
+    <w:basedOn w:val="DefaultParagraphFont"/>
     <w:rsid w:val="00FA4644"/>
   </w:style>
-  <w:style w:type="paragraph" w:styleId="Titel">
+  <w:style w:type="paragraph" w:styleId="Title">
     <w:name w:val="Title"/>
-    <w:basedOn w:val="Standard"/>
-    <w:next w:val="Standard"/>
-    <w:link w:val="TitelZchn"/>
+    <w:basedOn w:val="Normal"/>
+    <w:next w:val="Normal"/>
+    <w:link w:val="TitleChar"/>
     <w:uiPriority w:val="10"/>
     <w:qFormat/>
     <w:rsid w:val="00B60326"/>
@@ -2357,10 +2533,10 @@
       <w:szCs w:val="56"/>
     </w:rPr>
   </w:style>
-  <w:style w:type="character" w:customStyle="1" w:styleId="TitelZchn">
-    <w:name w:val="Titel Zchn"/>
-    <w:basedOn w:val="Absatz-Standardschriftart"/>
-    <w:link w:val="Titel"/>
+  <w:style w:type="character" w:customStyle="1" w:styleId="TitleChar">
+    <w:name w:val="Title Char"/>
+    <w:basedOn w:val="DefaultParagraphFont"/>
+    <w:link w:val="Title"/>
     <w:uiPriority w:val="10"/>
     <w:rsid w:val="00B60326"/>
     <w:rPr>
@@ -2372,9 +2548,9 @@
       <w:lang w:val="de-DE"/>
     </w:rPr>
   </w:style>
-  <w:style w:type="paragraph" w:styleId="Listenabsatz">
+  <w:style w:type="paragraph" w:styleId="ListParagraph">
     <w:name w:val="List Paragraph"/>
-    <w:basedOn w:val="Standard"/>
+    <w:basedOn w:val="Normal"/>
     <w:uiPriority w:val="34"/>
     <w:qFormat/>
     <w:rsid w:val="004D22F5"/>
@@ -2383,10 +2559,10 @@
       <w:contextualSpacing/>
     </w:pPr>
   </w:style>
-  <w:style w:type="character" w:customStyle="1" w:styleId="berschrift1Zchn">
-    <w:name w:val="Überschrift 1 Zchn"/>
-    <w:basedOn w:val="Absatz-Standardschriftart"/>
-    <w:link w:val="berschrift1"/>
+  <w:style w:type="character" w:customStyle="1" w:styleId="Heading1Char">
+    <w:name w:val="Heading 1 Char"/>
+    <w:basedOn w:val="DefaultParagraphFont"/>
+    <w:link w:val="Heading1"/>
     <w:uiPriority w:val="9"/>
     <w:rsid w:val="00CA26C6"/>
     <w:rPr>
@@ -2397,9 +2573,9 @@
       <w:lang w:val="de-DE"/>
     </w:rPr>
   </w:style>
-  <w:style w:type="character" w:styleId="SchwacheHervorhebung">
+  <w:style w:type="character" w:styleId="SubtleEmphasis">
     <w:name w:val="Subtle Emphasis"/>
-    <w:basedOn w:val="Absatz-Standardschriftart"/>
+    <w:basedOn w:val="DefaultParagraphFont"/>
     <w:uiPriority w:val="19"/>
     <w:qFormat/>
     <w:rsid w:val="004569C3"/>
@@ -2409,10 +2585,10 @@
       <w:color w:val="404040" w:themeColor="text1" w:themeTint="BF"/>
     </w:rPr>
   </w:style>
-  <w:style w:type="character" w:customStyle="1" w:styleId="berschrift2Zchn">
-    <w:name w:val="Überschrift 2 Zchn"/>
-    <w:basedOn w:val="Absatz-Standardschriftart"/>
-    <w:link w:val="berschrift2"/>
+  <w:style w:type="character" w:customStyle="1" w:styleId="Heading2Char">
+    <w:name w:val="Heading 2 Char"/>
+    <w:basedOn w:val="DefaultParagraphFont"/>
+    <w:link w:val="Heading2"/>
     <w:uiPriority w:val="9"/>
     <w:rsid w:val="002C06FB"/>
     <w:rPr>
@@ -2421,6 +2597,18 @@
       <w:sz w:val="26"/>
       <w:szCs w:val="26"/>
       <w:lang w:val="de-DE"/>
+    </w:rPr>
+  </w:style>
+  <w:style w:type="character" w:styleId="IntenseEmphasis">
+    <w:name w:val="Intense Emphasis"/>
+    <w:basedOn w:val="DefaultParagraphFont"/>
+    <w:uiPriority w:val="21"/>
+    <w:qFormat/>
+    <w:rsid w:val="00E016A0"/>
+    <w:rPr>
+      <w:i/>
+      <w:iCs/>
+      <w:color w:val="4472C4" w:themeColor="accent1"/>
     </w:rPr>
   </w:style>
 </w:styles>
@@ -2722,15 +2910,6 @@
 </file>
 
 <file path=customXml/item1.xml><?xml version="1.0" encoding="utf-8"?>
-<?mso-contentType ?>
-<FormTemplates xmlns="http://schemas.microsoft.com/sharepoint/v3/contenttype/forms">
-  <Display>DocumentLibraryForm</Display>
-  <Edit>DocumentLibraryForm</Edit>
-  <New>DocumentLibraryForm</New>
-</FormTemplates>
-</file>
-
-<file path=customXml/item2.xml><?xml version="1.0" encoding="utf-8"?>
 <ct:contentTypeSchema xmlns:ct="http://schemas.microsoft.com/office/2006/metadata/contentType" xmlns:ma="http://schemas.microsoft.com/office/2006/metadata/properties/metaAttributes" ct:_="" ma:_="" ma:contentTypeName="Dokument" ma:contentTypeID="0x010100251B4F3DD99F1A47BE1DD03CB1521E4A" ma:contentTypeVersion="10" ma:contentTypeDescription="Ein neues Dokument erstellen." ma:contentTypeScope="" ma:versionID="6be933c634e264c486d21b0448a5e113">
   <xsd:schema xmlns:xsd="http://www.w3.org/2001/XMLSchema" xmlns:xs="http://www.w3.org/2001/XMLSchema" xmlns:p="http://schemas.microsoft.com/office/2006/metadata/properties" xmlns:ns3="e89c874b-4c9d-4087-99ab-3f42432656f5" xmlns:ns4="9bf1a295-e891-43fa-8f6d-f0b9c9c6e192" targetNamespace="http://schemas.microsoft.com/office/2006/metadata/properties" ma:root="true" ma:fieldsID="7d27f8cba903675874e01989a6ca18cc" ns3:_="" ns4:_="">
     <xsd:import namespace="e89c874b-4c9d-4087-99ab-3f42432656f5"/>
@@ -2933,6 +3112,15 @@
 </ct:contentTypeSchema>
 </file>
 
+<file path=customXml/item2.xml><?xml version="1.0" encoding="utf-8"?>
+<?mso-contentType ?>
+<FormTemplates xmlns="http://schemas.microsoft.com/sharepoint/v3/contenttype/forms">
+  <Display>DocumentLibraryForm</Display>
+  <Edit>DocumentLibraryForm</Edit>
+  <New>DocumentLibraryForm</New>
+</FormTemplates>
+</file>
+
 <file path=customXml/item3.xml><?xml version="1.0" encoding="utf-8"?>
 <p:properties xmlns:p="http://schemas.microsoft.com/office/2006/metadata/properties" xmlns:xsi="http://www.w3.org/2001/XMLSchema-instance" xmlns:pc="http://schemas.microsoft.com/office/infopath/2007/PartnerControls">
   <documentManagement/>
@@ -2940,14 +3128,6 @@
 </file>
 
 <file path=customXml/itemProps1.xml><?xml version="1.0" encoding="utf-8"?>
-<ds:datastoreItem xmlns:ds="http://schemas.openxmlformats.org/officeDocument/2006/customXml" ds:itemID="{CF9DB751-DB28-445D-B91B-E5C5D3DB1AEC}">
-  <ds:schemaRefs>
-    <ds:schemaRef ds:uri="http://schemas.microsoft.com/sharepoint/v3/contenttype/forms"/>
-  </ds:schemaRefs>
-</ds:datastoreItem>
-</file>
-
-<file path=customXml/itemProps2.xml><?xml version="1.0" encoding="utf-8"?>
 <ds:datastoreItem xmlns:ds="http://schemas.openxmlformats.org/officeDocument/2006/customXml" ds:itemID="{240405AE-F204-4EE9-9433-90B04D57F312}">
   <ds:schemaRefs>
     <ds:schemaRef ds:uri="http://schemas.microsoft.com/office/2006/metadata/contentType"/>
@@ -2966,6 +3146,14 @@
 </ds:datastoreItem>
 </file>
 
+<file path=customXml/itemProps2.xml><?xml version="1.0" encoding="utf-8"?>
+<ds:datastoreItem xmlns:ds="http://schemas.openxmlformats.org/officeDocument/2006/customXml" ds:itemID="{CF9DB751-DB28-445D-B91B-E5C5D3DB1AEC}">
+  <ds:schemaRefs>
+    <ds:schemaRef ds:uri="http://schemas.microsoft.com/sharepoint/v3/contenttype/forms"/>
+  </ds:schemaRefs>
+</ds:datastoreItem>
+</file>
+
 <file path=customXml/itemProps3.xml><?xml version="1.0" encoding="utf-8"?>
 <ds:datastoreItem xmlns:ds="http://schemas.openxmlformats.org/officeDocument/2006/customXml" ds:itemID="{87C6A610-C1F5-44E8-89D7-1B1E190810E0}">
   <ds:schemaRefs>

</xml_diff>

<commit_message>
Doku fertig geschrieben und Testfälle-Datei in Doku gesetzt.
</commit_message>
<xml_diff>
--- a/Documentation/Projektarbeit.docx
+++ b/Documentation/Projektarbeit.docx
@@ -4,7 +4,7 @@
   <w:body>
     <w:p>
       <w:pPr>
-        <w:pStyle w:val="Title"/>
+        <w:pStyle w:val="Titel"/>
         <w:rPr>
           <w:rFonts w:eastAsiaTheme="minorEastAsia"/>
           <w:lang w:val="de-CH"/>
@@ -20,13 +20,13 @@
     </w:p>
     <w:p>
       <w:pPr>
-        <w:pStyle w:val="ListParagraph"/>
+        <w:pStyle w:val="Listenabsatz"/>
         <w:numPr>
           <w:ilvl w:val="0"/>
           <w:numId w:val="3"/>
         </w:numPr>
         <w:rPr>
-          <w:rStyle w:val="SubtleEmphasis"/>
+          <w:rStyle w:val="SchwacheHervorhebung"/>
           <w:i w:val="0"/>
           <w:iCs w:val="0"/>
           <w:sz w:val="24"/>
@@ -35,24 +35,24 @@
       </w:pPr>
       <w:r>
         <w:rPr>
-          <w:rStyle w:val="SubtleEmphasis"/>
+          <w:rStyle w:val="SchwacheHervorhebung"/>
           <w:i w:val="0"/>
           <w:iCs w:val="0"/>
           <w:sz w:val="24"/>
           <w:szCs w:val="24"/>
         </w:rPr>
-        <w:t>Diagramme</w:t>
-      </w:r>
-    </w:p>
-    <w:p>
-      <w:pPr>
-        <w:pStyle w:val="ListParagraph"/>
+        <w:t>Beschreibung Programm</w:t>
+      </w:r>
+    </w:p>
+    <w:p>
+      <w:pPr>
+        <w:pStyle w:val="Listenabsatz"/>
         <w:numPr>
-          <w:ilvl w:val="1"/>
-          <w:numId w:val="6"/>
+          <w:ilvl w:val="0"/>
+          <w:numId w:val="3"/>
         </w:numPr>
         <w:rPr>
-          <w:rStyle w:val="SubtleEmphasis"/>
+          <w:rStyle w:val="SchwacheHervorhebung"/>
           <w:i w:val="0"/>
           <w:iCs w:val="0"/>
           <w:sz w:val="24"/>
@@ -61,184 +61,112 @@
       </w:pPr>
       <w:r>
         <w:rPr>
-          <w:rStyle w:val="SubtleEmphasis"/>
+          <w:rStyle w:val="SchwacheHervorhebung"/>
           <w:i w:val="0"/>
           <w:iCs w:val="0"/>
           <w:sz w:val="24"/>
           <w:szCs w:val="24"/>
         </w:rPr>
-        <w:t>Use-Case Diagramm</w:t>
-      </w:r>
-    </w:p>
-    <w:p>
-      <w:pPr>
-        <w:pStyle w:val="ListParagraph"/>
-        <w:numPr>
-          <w:ilvl w:val="1"/>
-          <w:numId w:val="6"/>
-        </w:numPr>
-        <w:rPr>
-          <w:rStyle w:val="SubtleEmphasis"/>
+        <w:t xml:space="preserve">Use-Case </w:t>
+      </w:r>
+      <w:r>
+        <w:rPr>
+          <w:rStyle w:val="SchwacheHervorhebung"/>
           <w:i w:val="0"/>
           <w:iCs w:val="0"/>
           <w:sz w:val="24"/>
           <w:szCs w:val="24"/>
         </w:rPr>
-      </w:pPr>
-      <w:r>
-        <w:rPr>
-          <w:rStyle w:val="SubtleEmphasis"/>
-          <w:i w:val="0"/>
-          <w:iCs w:val="0"/>
-          <w:sz w:val="24"/>
-          <w:szCs w:val="24"/>
-        </w:rPr>
-        <w:t>Klassendiagramm</w:t>
-      </w:r>
-    </w:p>
-    <w:p>
-      <w:pPr>
-        <w:pStyle w:val="ListParagraph"/>
-        <w:numPr>
-          <w:ilvl w:val="1"/>
-          <w:numId w:val="6"/>
-        </w:numPr>
-        <w:rPr>
-          <w:rStyle w:val="SubtleEmphasis"/>
-          <w:i w:val="0"/>
-          <w:iCs w:val="0"/>
-          <w:sz w:val="24"/>
-          <w:szCs w:val="24"/>
-        </w:rPr>
-      </w:pPr>
-      <w:r>
-        <w:rPr>
-          <w:rStyle w:val="SubtleEmphasis"/>
-          <w:i w:val="0"/>
-          <w:iCs w:val="0"/>
-          <w:sz w:val="24"/>
-          <w:szCs w:val="24"/>
-        </w:rPr>
-        <w:t>Flowchart Diagramm (Programmablaufdiagramm)</w:t>
-      </w:r>
-    </w:p>
-    <w:p>
-      <w:pPr>
-        <w:pStyle w:val="ListParagraph"/>
+        <w:t>Diagramm</w:t>
+      </w:r>
+    </w:p>
+    <w:p>
+      <w:pPr>
+        <w:pStyle w:val="Listenabsatz"/>
         <w:numPr>
           <w:ilvl w:val="0"/>
           <w:numId w:val="3"/>
         </w:numPr>
         <w:rPr>
-          <w:rStyle w:val="SubtleEmphasis"/>
-          <w:i w:val="0"/>
-          <w:iCs w:val="0"/>
-          <w:sz w:val="24"/>
-          <w:szCs w:val="24"/>
-        </w:rPr>
-      </w:pPr>
-      <w:r>
-        <w:rPr>
-          <w:rStyle w:val="SubtleEmphasis"/>
+          <w:rStyle w:val="SchwacheHervorhebung"/>
           <w:i w:val="0"/>
           <w:iCs w:val="0"/>
           <w:sz w:val="24"/>
           <w:szCs w:val="24"/>
           <w:lang w:val="de-CH"/>
         </w:rPr>
-        <w:t>Code / GitHub</w:t>
-      </w:r>
-    </w:p>
-    <w:p>
-      <w:pPr>
-        <w:pStyle w:val="ListParagraph"/>
-        <w:numPr>
-          <w:ilvl w:val="1"/>
-          <w:numId w:val="3"/>
-        </w:numPr>
-        <w:rPr>
-          <w:rStyle w:val="SubtleEmphasis"/>
-          <w:i w:val="0"/>
-          <w:iCs w:val="0"/>
-          <w:sz w:val="24"/>
-          <w:szCs w:val="24"/>
-        </w:rPr>
-      </w:pPr>
-      <w:r>
-        <w:rPr>
-          <w:rStyle w:val="SubtleEmphasis"/>
-          <w:i w:val="0"/>
-          <w:iCs w:val="0"/>
-          <w:sz w:val="24"/>
-          <w:szCs w:val="24"/>
-        </w:rPr>
-        <w:t>Code</w:t>
-      </w:r>
-    </w:p>
-    <w:p>
-      <w:pPr>
-        <w:pStyle w:val="ListParagraph"/>
-        <w:numPr>
-          <w:ilvl w:val="1"/>
-          <w:numId w:val="3"/>
-        </w:numPr>
-        <w:rPr>
-          <w:rStyle w:val="SubtleEmphasis"/>
+      </w:pPr>
+      <w:r>
+        <w:rPr>
+          <w:rStyle w:val="SchwacheHervorhebung"/>
           <w:i w:val="0"/>
           <w:iCs w:val="0"/>
           <w:sz w:val="24"/>
           <w:szCs w:val="24"/>
           <w:lang w:val="de-CH"/>
         </w:rPr>
-      </w:pPr>
-      <w:r>
-        <w:rPr>
-          <w:rStyle w:val="SubtleEmphasis"/>
+        <w:t>Code / GitHub</w:t>
+      </w:r>
+    </w:p>
+    <w:p>
+      <w:pPr>
+        <w:pStyle w:val="Listenabsatz"/>
+        <w:numPr>
+          <w:ilvl w:val="0"/>
+          <w:numId w:val="3"/>
+        </w:numPr>
+        <w:rPr>
+          <w:rStyle w:val="SchwacheHervorhebung"/>
           <w:i w:val="0"/>
           <w:iCs w:val="0"/>
           <w:sz w:val="24"/>
           <w:szCs w:val="24"/>
         </w:rPr>
-        <w:t>GitHub</w:t>
-      </w:r>
-    </w:p>
-    <w:p>
-      <w:pPr>
-        <w:pStyle w:val="ListParagraph"/>
+      </w:pPr>
+      <w:proofErr w:type="spellStart"/>
+      <w:r>
+        <w:rPr>
+          <w:rStyle w:val="SchwacheHervorhebung"/>
+          <w:i w:val="0"/>
+          <w:iCs w:val="0"/>
+          <w:sz w:val="24"/>
+          <w:szCs w:val="24"/>
+        </w:rPr>
+        <w:t>Testing</w:t>
+      </w:r>
+      <w:proofErr w:type="spellEnd"/>
+    </w:p>
+    <w:p>
+      <w:pPr>
+        <w:pStyle w:val="Listenabsatz"/>
         <w:numPr>
           <w:ilvl w:val="0"/>
           <w:numId w:val="3"/>
         </w:numPr>
         <w:rPr>
-          <w:rStyle w:val="SubtleEmphasis"/>
+          <w:rStyle w:val="SchwacheHervorhebung"/>
           <w:i w:val="0"/>
           <w:iCs w:val="0"/>
           <w:sz w:val="24"/>
           <w:szCs w:val="24"/>
         </w:rPr>
       </w:pPr>
-      <w:proofErr w:type="spellStart"/>
-      <w:r>
-        <w:rPr>
-          <w:rStyle w:val="SubtleEmphasis"/>
+      <w:r>
+        <w:rPr>
+          <w:rStyle w:val="SchwacheHervorhebung"/>
           <w:i w:val="0"/>
           <w:iCs w:val="0"/>
           <w:sz w:val="24"/>
           <w:szCs w:val="24"/>
         </w:rPr>
-        <w:t>Testing</w:t>
-      </w:r>
-      <w:proofErr w:type="spellEnd"/>
-    </w:p>
-    <w:p>
-      <w:pPr>
-        <w:pStyle w:val="ListParagraph"/>
-        <w:numPr>
-          <w:ilvl w:val="1"/>
-          <w:numId w:val="3"/>
-        </w:numPr>
-        <w:rPr>
-          <w:rStyle w:val="SubtleEmphasis"/>
+        <w:t>Code Dokumentation</w:t>
+      </w:r>
+    </w:p>
+    <w:p>
+      <w:pPr>
+        <w:spacing w:after="160"/>
+        <w:rPr>
+          <w:rStyle w:val="SchwacheHervorhebung"/>
           <w:i w:val="0"/>
           <w:iCs w:val="0"/>
           <w:sz w:val="24"/>
@@ -247,298 +175,20 @@
       </w:pPr>
       <w:r>
         <w:rPr>
-          <w:rStyle w:val="SubtleEmphasis"/>
+          <w:rStyle w:val="SchwacheHervorhebung"/>
           <w:i w:val="0"/>
           <w:iCs w:val="0"/>
           <w:sz w:val="24"/>
           <w:szCs w:val="24"/>
         </w:rPr>
-        <w:t>Test Dokumentation</w:t>
-      </w:r>
-    </w:p>
-    <w:p>
-      <w:pPr>
-        <w:pStyle w:val="ListParagraph"/>
-        <w:numPr>
-          <w:ilvl w:val="2"/>
-          <w:numId w:val="3"/>
-        </w:numPr>
-        <w:rPr>
-          <w:rStyle w:val="SubtleEmphasis"/>
-          <w:i w:val="0"/>
-          <w:iCs w:val="0"/>
-          <w:sz w:val="24"/>
-          <w:szCs w:val="24"/>
-        </w:rPr>
-      </w:pPr>
-      <w:r>
-        <w:rPr>
-          <w:rStyle w:val="SubtleEmphasis"/>
-          <w:i w:val="0"/>
-          <w:iCs w:val="0"/>
-          <w:sz w:val="24"/>
-          <w:szCs w:val="24"/>
-        </w:rPr>
-        <w:t>Testvorgehen</w:t>
-      </w:r>
-    </w:p>
-    <w:p>
-      <w:pPr>
-        <w:pStyle w:val="ListParagraph"/>
-        <w:numPr>
-          <w:ilvl w:val="2"/>
-          <w:numId w:val="3"/>
-        </w:numPr>
-        <w:rPr>
-          <w:rStyle w:val="SubtleEmphasis"/>
-          <w:i w:val="0"/>
-          <w:iCs w:val="0"/>
-          <w:sz w:val="24"/>
-          <w:szCs w:val="24"/>
-        </w:rPr>
-      </w:pPr>
-      <w:r>
-        <w:rPr>
-          <w:rStyle w:val="SubtleEmphasis"/>
-          <w:i w:val="0"/>
-          <w:iCs w:val="0"/>
-          <w:sz w:val="24"/>
-          <w:szCs w:val="24"/>
-        </w:rPr>
-        <w:t>Anforderungen und Hilfsmittel</w:t>
-      </w:r>
-    </w:p>
-    <w:p>
-      <w:pPr>
-        <w:pStyle w:val="ListParagraph"/>
-        <w:numPr>
-          <w:ilvl w:val="2"/>
-          <w:numId w:val="3"/>
-        </w:numPr>
-        <w:rPr>
-          <w:rStyle w:val="SubtleEmphasis"/>
-          <w:i w:val="0"/>
-          <w:iCs w:val="0"/>
-          <w:sz w:val="24"/>
-          <w:szCs w:val="24"/>
-        </w:rPr>
-      </w:pPr>
-      <w:r>
-        <w:rPr>
-          <w:rStyle w:val="SubtleEmphasis"/>
-          <w:i w:val="0"/>
-          <w:iCs w:val="0"/>
-          <w:sz w:val="24"/>
-          <w:szCs w:val="24"/>
-        </w:rPr>
-        <w:t>Durchführung</w:t>
-      </w:r>
-    </w:p>
-    <w:p>
-      <w:pPr>
-        <w:pStyle w:val="ListParagraph"/>
-        <w:numPr>
-          <w:ilvl w:val="1"/>
-          <w:numId w:val="3"/>
-        </w:numPr>
-        <w:rPr>
-          <w:rStyle w:val="SubtleEmphasis"/>
-          <w:i w:val="0"/>
-          <w:iCs w:val="0"/>
-          <w:sz w:val="24"/>
-          <w:szCs w:val="24"/>
-        </w:rPr>
-      </w:pPr>
-      <w:r>
-        <w:rPr>
-          <w:rStyle w:val="SubtleEmphasis"/>
-          <w:i w:val="0"/>
-          <w:iCs w:val="0"/>
-          <w:sz w:val="24"/>
-          <w:szCs w:val="24"/>
-        </w:rPr>
-        <w:t>Testfälle</w:t>
-      </w:r>
-    </w:p>
-    <w:p>
-      <w:pPr>
-        <w:pStyle w:val="ListParagraph"/>
-        <w:numPr>
-          <w:ilvl w:val="2"/>
-          <w:numId w:val="3"/>
-        </w:numPr>
-        <w:rPr>
-          <w:rStyle w:val="SubtleEmphasis"/>
-          <w:i w:val="0"/>
-          <w:iCs w:val="0"/>
-          <w:sz w:val="24"/>
-          <w:szCs w:val="24"/>
-        </w:rPr>
-      </w:pPr>
-      <w:r>
-        <w:rPr>
-          <w:rStyle w:val="SubtleEmphasis"/>
-          <w:i w:val="0"/>
-          <w:iCs w:val="0"/>
-          <w:sz w:val="24"/>
-          <w:szCs w:val="24"/>
-        </w:rPr>
-        <w:t>Aufbau der Testfälle</w:t>
-      </w:r>
-    </w:p>
-    <w:p>
-      <w:pPr>
-        <w:pStyle w:val="ListParagraph"/>
-        <w:numPr>
-          <w:ilvl w:val="2"/>
-          <w:numId w:val="3"/>
-        </w:numPr>
-        <w:rPr>
-          <w:rStyle w:val="SubtleEmphasis"/>
-          <w:i w:val="0"/>
-          <w:iCs w:val="0"/>
-          <w:sz w:val="24"/>
-          <w:szCs w:val="24"/>
-        </w:rPr>
-      </w:pPr>
-      <w:r>
-        <w:rPr>
-          <w:rStyle w:val="SubtleEmphasis"/>
-          <w:i w:val="0"/>
-          <w:iCs w:val="0"/>
-          <w:sz w:val="24"/>
-          <w:szCs w:val="24"/>
-        </w:rPr>
-        <w:t>Testfälle</w:t>
-      </w:r>
-      <w:r>
-        <w:rPr>
-          <w:rStyle w:val="SubtleEmphasis"/>
-          <w:i w:val="0"/>
-          <w:iCs w:val="0"/>
-          <w:sz w:val="24"/>
-          <w:szCs w:val="24"/>
-        </w:rPr>
-        <w:t xml:space="preserve"> (White-Box)</w:t>
-      </w:r>
-    </w:p>
-    <w:p>
-      <w:pPr>
-        <w:pStyle w:val="ListParagraph"/>
-        <w:numPr>
-          <w:ilvl w:val="3"/>
-          <w:numId w:val="3"/>
-        </w:numPr>
-        <w:rPr>
-          <w:rStyle w:val="SubtleEmphasis"/>
-          <w:i w:val="0"/>
-          <w:iCs w:val="0"/>
-          <w:sz w:val="24"/>
-          <w:szCs w:val="24"/>
-        </w:rPr>
-      </w:pPr>
-      <w:r>
-        <w:rPr>
-          <w:rStyle w:val="SubtleEmphasis"/>
-          <w:i w:val="0"/>
-          <w:iCs w:val="0"/>
-          <w:sz w:val="24"/>
-          <w:szCs w:val="24"/>
-          <w:lang w:val="de-CH"/>
-        </w:rPr>
-        <w:t>Positive</w:t>
-      </w:r>
-      <w:r>
-        <w:rPr>
-          <w:rStyle w:val="SubtleEmphasis"/>
-          <w:i w:val="0"/>
-          <w:iCs w:val="0"/>
-          <w:sz w:val="24"/>
-          <w:szCs w:val="24"/>
-        </w:rPr>
-        <w:t xml:space="preserve"> Testfälle</w:t>
-      </w:r>
-    </w:p>
-    <w:p>
-      <w:pPr>
-        <w:pStyle w:val="ListParagraph"/>
-        <w:numPr>
-          <w:ilvl w:val="3"/>
-          <w:numId w:val="3"/>
-        </w:numPr>
-        <w:rPr>
-          <w:rStyle w:val="SubtleEmphasis"/>
-          <w:i w:val="0"/>
-          <w:iCs w:val="0"/>
-          <w:sz w:val="24"/>
-          <w:szCs w:val="24"/>
-          <w:lang w:val="de-CH"/>
-        </w:rPr>
-      </w:pPr>
-      <w:r>
-        <w:rPr>
-          <w:rStyle w:val="SubtleEmphasis"/>
-          <w:i w:val="0"/>
-          <w:iCs w:val="0"/>
-          <w:sz w:val="24"/>
-          <w:szCs w:val="24"/>
-        </w:rPr>
-        <w:t>Negative Testfälle</w:t>
-      </w:r>
-    </w:p>
-    <w:p>
-      <w:pPr>
-        <w:pStyle w:val="ListParagraph"/>
-        <w:numPr>
-          <w:ilvl w:val="0"/>
-          <w:numId w:val="3"/>
-        </w:numPr>
-        <w:rPr>
-          <w:rStyle w:val="SubtleEmphasis"/>
-          <w:i w:val="0"/>
-          <w:iCs w:val="0"/>
-          <w:sz w:val="24"/>
-          <w:szCs w:val="24"/>
-        </w:rPr>
-      </w:pPr>
-      <w:r>
-        <w:rPr>
-          <w:rStyle w:val="SubtleEmphasis"/>
-          <w:i w:val="0"/>
-          <w:iCs w:val="0"/>
-          <w:sz w:val="24"/>
-          <w:szCs w:val="24"/>
-        </w:rPr>
-        <w:t>Code Dokumentation</w:t>
-      </w:r>
-    </w:p>
-    <w:p>
-      <w:pPr>
-        <w:spacing w:after="160"/>
-        <w:rPr>
-          <w:rStyle w:val="SubtleEmphasis"/>
-          <w:i w:val="0"/>
-          <w:iCs w:val="0"/>
-          <w:sz w:val="24"/>
-          <w:szCs w:val="24"/>
-        </w:rPr>
-      </w:pPr>
-      <w:r>
-        <w:rPr>
-          <w:rStyle w:val="SubtleEmphasis"/>
-          <w:i w:val="0"/>
-          <w:iCs w:val="0"/>
-          <w:sz w:val="24"/>
-          <w:szCs w:val="24"/>
-        </w:rPr>
         <w:br w:type="page"/>
       </w:r>
     </w:p>
     <w:p>
       <w:pPr>
-        <w:pStyle w:val="Heading1"/>
-        <w:rPr>
-          <w:rStyle w:val="SubtleEmphasis"/>
+        <w:pStyle w:val="berschrift1"/>
+        <w:rPr>
+          <w:rStyle w:val="SchwacheHervorhebung"/>
           <w:i w:val="0"/>
           <w:iCs w:val="0"/>
           <w:color w:val="2F5496" w:themeColor="accent1" w:themeShade="BF"/>
@@ -546,39 +196,73 @@
       </w:pPr>
       <w:r>
         <w:rPr>
-          <w:rStyle w:val="SubtleEmphasis"/>
+          <w:rStyle w:val="SchwacheHervorhebung"/>
           <w:i w:val="0"/>
           <w:iCs w:val="0"/>
           <w:color w:val="2F5496" w:themeColor="accent1" w:themeShade="BF"/>
         </w:rPr>
         <w:lastRenderedPageBreak/>
-        <w:t>1.</w:t>
-      </w:r>
-      <w:r>
-        <w:rPr>
-          <w:rStyle w:val="SubtleEmphasis"/>
+        <w:t>1. Beschreibung Programm</w:t>
+      </w:r>
+    </w:p>
+    <w:p>
+      <w:r>
+        <w:t>Gira ist ein Konsolenprogramm, welches in der Sprache Java geschrieben wurde. Mit Gira kann man Tickets erstellen, zuweisen, lösen und weiteres.</w:t>
+      </w:r>
+    </w:p>
+    <w:p>
+      <w:r>
+        <w:t xml:space="preserve">Das Ziel von Gira ist es, die Arbeitszuweisung zu erleichtern. Wenn ein Projektmanager jemandem ein Projekt zuweisen will, erstellt er ein Ticket und kann den Mitarbeiter als Bearbeiter angeben. Jeder Mitarbeiter braucht einen </w:t>
+      </w:r>
+      <w:proofErr w:type="spellStart"/>
+      <w:r>
+        <w:t>Employee</w:t>
+      </w:r>
+      <w:proofErr w:type="spellEnd"/>
+      <w:r>
+        <w:t>-Account. Admin Accounts sind lediglich für die Accountverwaltung zu nutzen, man kann mit ihnen keine Tickets erstellen, ändern und anschauen.</w:t>
+      </w:r>
+    </w:p>
+    <w:p/>
+    <w:p>
+      <w:pPr>
+        <w:pStyle w:val="berschrift1"/>
+      </w:pPr>
+      <w:r>
+        <w:rPr>
+          <w:rStyle w:val="SchwacheHervorhebung"/>
           <w:i w:val="0"/>
           <w:iCs w:val="0"/>
           <w:color w:val="2F5496" w:themeColor="accent1" w:themeShade="BF"/>
         </w:rPr>
-        <w:t xml:space="preserve"> </w:t>
-      </w:r>
-      <w:r>
-        <w:rPr>
-          <w:rStyle w:val="SubtleEmphasis"/>
+        <w:t>2</w:t>
+      </w:r>
+      <w:r>
+        <w:rPr>
+          <w:rStyle w:val="SchwacheHervorhebung"/>
           <w:i w:val="0"/>
           <w:iCs w:val="0"/>
           <w:color w:val="2F5496" w:themeColor="accent1" w:themeShade="BF"/>
         </w:rPr>
+        <w:t>.</w:t>
+      </w:r>
+      <w:r>
+        <w:rPr>
+          <w:rStyle w:val="SchwacheHervorhebung"/>
+          <w:i w:val="0"/>
+          <w:iCs w:val="0"/>
+          <w:color w:val="2F5496" w:themeColor="accent1" w:themeShade="BF"/>
+        </w:rPr>
+        <w:t xml:space="preserve"> </w:t>
+      </w:r>
+      <w:r>
+        <w:rPr>
+          <w:rStyle w:val="SchwacheHervorhebung"/>
+          <w:i w:val="0"/>
+          <w:iCs w:val="0"/>
+          <w:color w:val="2F5496" w:themeColor="accent1" w:themeShade="BF"/>
+        </w:rPr>
         <w:t>Diagramme</w:t>
-      </w:r>
-    </w:p>
-    <w:p>
-      <w:pPr>
-        <w:pStyle w:val="Heading2"/>
-      </w:pPr>
-      <w:r>
-        <w:t>1.1 Use-Case Diagramm</w:t>
       </w:r>
     </w:p>
     <w:p>
@@ -632,9 +316,9 @@
     <w:p/>
     <w:p>
       <w:pPr>
-        <w:pStyle w:val="Heading1"/>
-        <w:rPr>
-          <w:rStyle w:val="SubtleEmphasis"/>
+        <w:pStyle w:val="berschrift1"/>
+        <w:rPr>
+          <w:rStyle w:val="SchwacheHervorhebung"/>
           <w:i w:val="0"/>
           <w:iCs w:val="0"/>
           <w:color w:val="2F5496" w:themeColor="accent1" w:themeShade="BF"/>
@@ -642,16 +326,16 @@
       </w:pPr>
       <w:r>
         <w:rPr>
-          <w:rStyle w:val="SubtleEmphasis"/>
+          <w:rStyle w:val="SchwacheHervorhebung"/>
           <w:i w:val="0"/>
           <w:iCs w:val="0"/>
           <w:color w:val="2F5496" w:themeColor="accent1" w:themeShade="BF"/>
         </w:rPr>
-        <w:t>2</w:t>
-      </w:r>
-      <w:r>
-        <w:rPr>
-          <w:rStyle w:val="SubtleEmphasis"/>
+        <w:t>3</w:t>
+      </w:r>
+      <w:r>
+        <w:rPr>
+          <w:rStyle w:val="SchwacheHervorhebung"/>
           <w:i w:val="0"/>
           <w:iCs w:val="0"/>
           <w:color w:val="2F5496" w:themeColor="accent1" w:themeShade="BF"/>
@@ -660,121 +344,1402 @@
       </w:r>
       <w:r>
         <w:rPr>
-          <w:rStyle w:val="SubtleEmphasis"/>
+          <w:rStyle w:val="SchwacheHervorhebung"/>
           <w:i w:val="0"/>
           <w:iCs w:val="0"/>
           <w:color w:val="2F5496" w:themeColor="accent1" w:themeShade="BF"/>
         </w:rPr>
-        <w:t xml:space="preserve"> </w:t>
-      </w:r>
-      <w:r>
-        <w:rPr>
-          <w:rStyle w:val="SubtleEmphasis"/>
+        <w:t xml:space="preserve"> Code / GitHub</w:t>
+      </w:r>
+    </w:p>
+    <w:p>
+      <w:pPr>
+        <w:rPr>
+          <w:lang w:val="en-US"/>
+        </w:rPr>
+      </w:pPr>
+      <w:proofErr w:type="spellStart"/>
+      <w:r>
+        <w:rPr>
+          <w:lang w:val="en-US"/>
+        </w:rPr>
+        <w:t>Github</w:t>
+      </w:r>
+      <w:proofErr w:type="spellEnd"/>
+      <w:r>
+        <w:rPr>
+          <w:lang w:val="en-US"/>
+        </w:rPr>
+        <w:t xml:space="preserve"> Link: </w:t>
+      </w:r>
+      <w:r>
+        <w:rPr>
+          <w:lang w:val="en-US"/>
+        </w:rPr>
+        <w:t>https://github.com/speyck/Gira/</w:t>
+      </w:r>
+    </w:p>
+    <w:p>
+      <w:pPr>
+        <w:rPr>
+          <w:lang w:val="en-US"/>
+        </w:rPr>
+      </w:pPr>
+    </w:p>
+    <w:p>
+      <w:pPr>
+        <w:rPr>
+          <w:lang w:val="en-US"/>
+        </w:rPr>
+      </w:pPr>
+    </w:p>
+    <w:p>
+      <w:pPr>
+        <w:spacing w:after="160"/>
+        <w:rPr>
+          <w:rStyle w:val="SchwacheHervorhebung"/>
+          <w:rFonts w:asciiTheme="majorHAnsi" w:eastAsiaTheme="majorEastAsia" w:hAnsiTheme="majorHAnsi" w:cstheme="majorBidi"/>
           <w:i w:val="0"/>
           <w:iCs w:val="0"/>
           <w:color w:val="2F5496" w:themeColor="accent1" w:themeShade="BF"/>
-        </w:rPr>
-        <w:t>Code / GitHub</w:t>
-      </w:r>
-    </w:p>
-    <w:p>
-      <w:pPr>
-        <w:pStyle w:val="Heading2"/>
-      </w:pPr>
-      <w:r>
-        <w:t>2.1</w:t>
-      </w:r>
-      <w:r>
-        <w:t xml:space="preserve"> </w:t>
-      </w:r>
-      <w:r>
-        <w:t>Code</w:t>
-      </w:r>
-    </w:p>
-    <w:p>
-      <w:r>
-        <w:t xml:space="preserve">Wir haben </w:t>
-      </w:r>
-    </w:p>
-    <w:p/>
-    <w:p/>
-    <w:p>
-      <w:pPr>
-        <w:pStyle w:val="Heading1"/>
-        <w:rPr>
-          <w:rStyle w:val="SubtleEmphasis"/>
+          <w:sz w:val="32"/>
+          <w:szCs w:val="32"/>
+        </w:rPr>
+      </w:pPr>
+      <w:r>
+        <w:rPr>
+          <w:rStyle w:val="SchwacheHervorhebung"/>
           <w:i w:val="0"/>
           <w:iCs w:val="0"/>
           <w:color w:val="2F5496" w:themeColor="accent1" w:themeShade="BF"/>
         </w:rPr>
-      </w:pPr>
-      <w:r>
-        <w:rPr>
-          <w:rStyle w:val="SubtleEmphasis"/>
+        <w:br w:type="page"/>
+      </w:r>
+    </w:p>
+    <w:p>
+      <w:pPr>
+        <w:pStyle w:val="berschrift1"/>
+        <w:rPr>
+          <w:rStyle w:val="SchwacheHervorhebung"/>
           <w:i w:val="0"/>
           <w:iCs w:val="0"/>
           <w:color w:val="2F5496" w:themeColor="accent1" w:themeShade="BF"/>
         </w:rPr>
-        <w:t>3</w:t>
-      </w:r>
-      <w:r>
-        <w:rPr>
-          <w:rStyle w:val="SubtleEmphasis"/>
+      </w:pPr>
+      <w:r>
+        <w:rPr>
+          <w:rStyle w:val="SchwacheHervorhebung"/>
           <w:i w:val="0"/>
           <w:iCs w:val="0"/>
           <w:color w:val="2F5496" w:themeColor="accent1" w:themeShade="BF"/>
         </w:rPr>
-        <w:t>.</w:t>
-      </w:r>
-      <w:r>
-        <w:rPr>
-          <w:rStyle w:val="SubtleEmphasis"/>
+        <w:lastRenderedPageBreak/>
+        <w:t>4</w:t>
+      </w:r>
+      <w:r>
+        <w:rPr>
+          <w:rStyle w:val="SchwacheHervorhebung"/>
           <w:i w:val="0"/>
           <w:iCs w:val="0"/>
           <w:color w:val="2F5496" w:themeColor="accent1" w:themeShade="BF"/>
         </w:rPr>
-        <w:t xml:space="preserve"> </w:t>
-      </w:r>
-      <w:r>
-        <w:rPr>
-          <w:rStyle w:val="SubtleEmphasis"/>
+        <w:t>.</w:t>
+      </w:r>
+      <w:r>
+        <w:rPr>
+          <w:rStyle w:val="SchwacheHervorhebung"/>
           <w:i w:val="0"/>
           <w:iCs w:val="0"/>
           <w:color w:val="2F5496" w:themeColor="accent1" w:themeShade="BF"/>
         </w:rPr>
+        <w:t xml:space="preserve"> Testfälle</w:t>
+      </w:r>
+    </w:p>
+    <w:p/>
+    <w:p>
+      <w:pPr>
+        <w:pStyle w:val="berschrift2"/>
+      </w:pPr>
+      <w:r>
+        <w:t>Ziel des Tests</w:t>
+      </w:r>
+    </w:p>
+    <w:p>
+      <w:pPr>
+        <w:pStyle w:val="Listenabsatz"/>
+        <w:numPr>
+          <w:ilvl w:val="0"/>
+          <w:numId w:val="9"/>
+        </w:numPr>
+      </w:pPr>
+      <w:r>
+        <w:t>Durch den Test sollen noch vorhandene Fehler im Programm festgestellt werden</w:t>
+      </w:r>
+    </w:p>
+    <w:p>
+      <w:pPr>
+        <w:pStyle w:val="Listenabsatz"/>
+        <w:numPr>
+          <w:ilvl w:val="0"/>
+          <w:numId w:val="9"/>
+        </w:numPr>
+      </w:pPr>
+      <w:r>
+        <w:t>Aussage über die Zuverlässigkeit des Programmes</w:t>
+      </w:r>
+    </w:p>
+    <w:p>
+      <w:pPr>
+        <w:pStyle w:val="berschrift2"/>
+      </w:pPr>
+      <w:r>
+        <w:t>Art des Tests</w:t>
+      </w:r>
+    </w:p>
+    <w:p>
+      <w:pPr>
+        <w:pStyle w:val="Listenabsatz"/>
+        <w:numPr>
+          <w:ilvl w:val="0"/>
+          <w:numId w:val="9"/>
+        </w:numPr>
+      </w:pPr>
+      <w:r>
+        <w:t>Funktionstest</w:t>
+      </w:r>
+    </w:p>
+    <w:p>
+      <w:pPr>
+        <w:pStyle w:val="berschrift2"/>
+      </w:pPr>
+      <w:r>
+        <w:t>Testvorgehen</w:t>
+      </w:r>
+    </w:p>
+    <w:p>
+      <w:pPr>
+        <w:pStyle w:val="Listenabsatz"/>
+        <w:numPr>
+          <w:ilvl w:val="0"/>
+          <w:numId w:val="9"/>
+        </w:numPr>
+        <w:spacing w:after="160"/>
+      </w:pPr>
+      <w:r>
+        <w:t xml:space="preserve">Durchspielen der einzelnen Testfälle und festhalten der Resultate in einem separatem </w:t>
+      </w:r>
+    </w:p>
+    <w:p>
+      <w:pPr>
+        <w:pStyle w:val="berschrift2"/>
+      </w:pPr>
+      <w:r>
+        <w:t>Testprotokoll</w:t>
+      </w:r>
+    </w:p>
+    <w:p>
+      <w:pPr>
+        <w:pStyle w:val="Listenabsatz"/>
+        <w:numPr>
+          <w:ilvl w:val="0"/>
+          <w:numId w:val="9"/>
+        </w:numPr>
+        <w:spacing w:after="160"/>
+      </w:pPr>
+      <w:r>
+        <w:t>Als Protokollvorlage soll die Beschreibung der Testfälle dienen</w:t>
+      </w:r>
+    </w:p>
+    <w:p>
+      <w:pPr>
+        <w:pStyle w:val="berschrift2"/>
+      </w:pPr>
+      <w:r>
+        <w:t>Verwendete Hilfsmittel</w:t>
+      </w:r>
+    </w:p>
+    <w:p>
+      <w:pPr>
+        <w:pStyle w:val="Listenabsatz"/>
+        <w:numPr>
+          <w:ilvl w:val="0"/>
+          <w:numId w:val="9"/>
+        </w:numPr>
+        <w:spacing w:after="160"/>
+      </w:pPr>
+      <w:r>
+        <w:t>Keine</w:t>
+      </w:r>
+    </w:p>
+    <w:p>
+      <w:pPr>
+        <w:pStyle w:val="berschrift2"/>
+      </w:pPr>
+      <w:r>
+        <w:t>Anforderung an das Testobjekt</w:t>
+      </w:r>
+    </w:p>
+    <w:p>
+      <w:pPr>
+        <w:pStyle w:val="Listenabsatz"/>
+        <w:numPr>
+          <w:ilvl w:val="0"/>
+          <w:numId w:val="9"/>
+        </w:numPr>
+        <w:spacing w:after="160"/>
+      </w:pPr>
+      <w:r>
+        <w:t>„Funktionierendes“ Programm im EXE oder JAR Format</w:t>
+      </w:r>
+    </w:p>
+    <w:p>
+      <w:pPr>
+        <w:pStyle w:val="berschrift2"/>
+      </w:pPr>
+      <w:r>
+        <w:t>Abbruchkriterien</w:t>
+      </w:r>
+    </w:p>
+    <w:p>
+      <w:pPr>
+        <w:pStyle w:val="Listenabsatz"/>
+        <w:numPr>
+          <w:ilvl w:val="0"/>
+          <w:numId w:val="9"/>
+        </w:numPr>
+        <w:spacing w:after="160"/>
+      </w:pPr>
+      <w:r>
+        <w:t>Wenn es nicht sinnvoll ist den Test weiterzuführen, weil gewisse Voraussetzungen für die folgenden Tests nicht erfüllt sind</w:t>
+      </w:r>
+    </w:p>
+    <w:p>
+      <w:pPr>
+        <w:pStyle w:val="berschrift2"/>
+      </w:pPr>
+      <w:r>
+        <w:t>Dokumentation der Testresultate</w:t>
+      </w:r>
+    </w:p>
+    <w:p>
+      <w:pPr>
+        <w:pStyle w:val="Listenabsatz"/>
+        <w:numPr>
+          <w:ilvl w:val="0"/>
+          <w:numId w:val="9"/>
+        </w:numPr>
+        <w:spacing w:after="160"/>
+      </w:pPr>
+      <w:r>
+        <w:t>Testprotokoll der Testfälle</w:t>
+      </w:r>
+    </w:p>
+    <w:p>
+      <w:pPr>
+        <w:pStyle w:val="berschrift2"/>
+      </w:pPr>
+      <w:r>
+        <w:t xml:space="preserve">Durchführung </w:t>
+      </w:r>
+    </w:p>
+    <w:p>
+      <w:r>
+        <w:t>Es werden je 4 Positive und 1 Negativer Test durchgeführt. Alle als Blackbox, da mir der Sourcecode nicht zur Verfügung steht.</w:t>
+      </w:r>
+      <w:r>
+        <w:br/>
+        <w:t>Alle Testfälle werden zuerst aufgeschrieben und danach durchgeführt. Das sollte zu einer schnellen und strukturierten Durchführung führen.</w:t>
+      </w:r>
+    </w:p>
+    <w:p>
+      <w:pPr>
+        <w:pStyle w:val="berschrift2"/>
+      </w:pPr>
+      <w:r>
+        <w:t>Aufbau der Testfälle</w:t>
+      </w:r>
+    </w:p>
+    <w:p>
+      <w:pPr>
+        <w:pStyle w:val="berschrift4"/>
+      </w:pPr>
+      <w:r>
+        <w:t>Titel</w:t>
+      </w:r>
+    </w:p>
+    <w:p>
+      <w:pPr>
+        <w:pStyle w:val="Listenabsatz"/>
+        <w:numPr>
+          <w:ilvl w:val="0"/>
+          <w:numId w:val="10"/>
+        </w:numPr>
+        <w:rPr>
+          <w:u w:val="single"/>
+        </w:rPr>
+      </w:pPr>
+      <w:r>
+        <w:rPr>
+          <w:u w:val="single"/>
+        </w:rPr>
+        <w:t>Eingabe</w:t>
+      </w:r>
+      <w:r>
+        <w:rPr>
+          <w:u w:val="single"/>
+        </w:rPr>
+        <w:t>:</w:t>
+      </w:r>
+    </w:p>
+    <w:p>
+      <w:pPr>
+        <w:pStyle w:val="Listenabsatz"/>
+        <w:numPr>
+          <w:ilvl w:val="0"/>
+          <w:numId w:val="10"/>
+        </w:numPr>
+        <w:rPr>
+          <w:u w:val="single"/>
+        </w:rPr>
+      </w:pPr>
+      <w:r>
+        <w:rPr>
+          <w:u w:val="single"/>
+        </w:rPr>
+        <w:t>Erwartete Ausgabe</w:t>
+      </w:r>
+      <w:r>
+        <w:rPr>
+          <w:u w:val="single"/>
+        </w:rPr>
+        <w:t>:</w:t>
+      </w:r>
+    </w:p>
+    <w:p>
+      <w:pPr>
+        <w:pStyle w:val="Listenabsatz"/>
+        <w:numPr>
+          <w:ilvl w:val="0"/>
+          <w:numId w:val="10"/>
+        </w:numPr>
+        <w:rPr>
+          <w:u w:val="single"/>
+        </w:rPr>
+      </w:pPr>
+      <w:r>
+        <w:rPr>
+          <w:u w:val="single"/>
+        </w:rPr>
+        <w:t>Ausgabe:</w:t>
+      </w:r>
+    </w:p>
+    <w:p>
+      <w:pPr>
+        <w:pStyle w:val="Listenabsatz"/>
+        <w:numPr>
+          <w:ilvl w:val="0"/>
+          <w:numId w:val="10"/>
+        </w:numPr>
+        <w:rPr>
+          <w:u w:val="single"/>
+        </w:rPr>
+      </w:pPr>
+      <w:r>
+        <w:rPr>
+          <w:u w:val="single"/>
+        </w:rPr>
+        <w:t>Analyse:</w:t>
+      </w:r>
+    </w:p>
+    <w:p>
+      <w:pPr>
+        <w:ind w:left="360"/>
+      </w:pPr>
+      <w:r>
+        <w:t>&lt;Bild&gt;</w:t>
+      </w:r>
+    </w:p>
+    <w:p>
+      <w:pPr>
+        <w:pStyle w:val="berschrift2"/>
+      </w:pPr>
+      <w:r>
+        <w:t xml:space="preserve"> </w:t>
+      </w:r>
+    </w:p>
+    <w:p>
+      <w:pPr>
+        <w:spacing w:after="160"/>
+        <w:rPr>
+          <w:rFonts w:asciiTheme="majorHAnsi" w:eastAsiaTheme="majorEastAsia" w:hAnsiTheme="majorHAnsi" w:cstheme="majorBidi"/>
+          <w:color w:val="2F5496" w:themeColor="accent1" w:themeShade="BF"/>
+          <w:sz w:val="26"/>
+          <w:szCs w:val="26"/>
+        </w:rPr>
+      </w:pPr>
+      <w:r>
+        <w:br w:type="page"/>
+      </w:r>
+    </w:p>
+    <w:p>
+      <w:pPr>
+        <w:pStyle w:val="berschrift2"/>
+        <w:rPr>
+          <w:lang w:val="en-US"/>
+        </w:rPr>
+      </w:pPr>
+      <w:proofErr w:type="spellStart"/>
+      <w:r>
+        <w:rPr>
+          <w:lang w:val="en-US"/>
+        </w:rPr>
+        <w:lastRenderedPageBreak/>
         <w:t>Testfälle</w:t>
       </w:r>
-    </w:p>
-    <w:p/>
-    <w:p>
-      <w:r>
-        <w:t>Wir haben dazu extra ein File erstellt, welches sich im Ordner /</w:t>
+      <w:proofErr w:type="spellEnd"/>
+    </w:p>
+    <w:p>
+      <w:pPr>
+        <w:pStyle w:val="berschrift4"/>
+        <w:rPr>
+          <w:lang w:val="it-IT"/>
+        </w:rPr>
+      </w:pPr>
+      <w:r>
+        <w:rPr>
+          <w:lang w:val="it-IT"/>
+        </w:rPr>
+        <w:t xml:space="preserve">1. </w:t>
       </w:r>
       <w:proofErr w:type="spellStart"/>
       <w:r>
-        <w:t>Documentation</w:t>
+        <w:rPr>
+          <w:lang w:val="it-IT"/>
+        </w:rPr>
+        <w:t>Blackbox</w:t>
       </w:r>
       <w:proofErr w:type="spellEnd"/>
       <w:r>
-        <w:t>/</w:t>
-      </w:r>
-      <w:r>
-        <w:t>Testfalle_Gira.docx</w:t>
-      </w:r>
-      <w:r>
-        <w:t xml:space="preserve"> befindet.</w:t>
-      </w:r>
-    </w:p>
-    <w:p>
-      <w:pPr>
-        <w:rPr>
-          <w:rStyle w:val="IntenseEmphasis"/>
+        <w:rPr>
+          <w:lang w:val="it-IT"/>
+        </w:rPr>
+        <w:t>-</w:t>
+      </w:r>
+      <w:proofErr w:type="spellStart"/>
+      <w:r>
+        <w:rPr>
+          <w:lang w:val="it-IT"/>
+        </w:rPr>
+        <w:t>Positiv</w:t>
+      </w:r>
+      <w:proofErr w:type="spellEnd"/>
+      <w:r>
+        <w:rPr>
+          <w:lang w:val="it-IT"/>
+        </w:rPr>
+        <w:t>-Test</w:t>
+      </w:r>
+      <w:r>
+        <w:rPr>
+          <w:lang w:val="it-IT"/>
+        </w:rPr>
+        <w:t xml:space="preserve"> – Create Account</w:t>
+      </w:r>
+      <w:r>
+        <w:rPr>
+          <w:lang w:val="it-IT"/>
+        </w:rPr>
+        <w:t xml:space="preserve"> </w:t>
+      </w:r>
+    </w:p>
+    <w:p>
+      <w:pPr>
+        <w:pStyle w:val="Listenabsatz"/>
+        <w:numPr>
+          <w:ilvl w:val="0"/>
+          <w:numId w:val="11"/>
+        </w:numPr>
+        <w:rPr>
+          <w:u w:val="single"/>
+        </w:rPr>
+      </w:pPr>
+      <w:r>
+        <w:rPr>
+          <w:u w:val="single"/>
+        </w:rPr>
+        <w:t>Eingabe</w:t>
+      </w:r>
+      <w:r>
+        <w:rPr>
+          <w:u w:val="single"/>
+        </w:rPr>
+        <w:t>:</w:t>
+      </w:r>
+      <w:r>
+        <w:t xml:space="preserve"> </w:t>
+      </w:r>
+      <w:r>
+        <w:t xml:space="preserve">Alessio </w:t>
+      </w:r>
+      <w:proofErr w:type="spellStart"/>
+      <w:r>
+        <w:t>Carcavallo</w:t>
+      </w:r>
+      <w:proofErr w:type="spellEnd"/>
+    </w:p>
+    <w:p>
+      <w:pPr>
+        <w:pStyle w:val="Listenabsatz"/>
+        <w:numPr>
+          <w:ilvl w:val="0"/>
+          <w:numId w:val="11"/>
+        </w:numPr>
+        <w:rPr>
+          <w:u w:val="single"/>
+        </w:rPr>
+      </w:pPr>
+      <w:r>
+        <w:rPr>
+          <w:u w:val="single"/>
+        </w:rPr>
+        <w:t>Erwartete Ausgabe</w:t>
+      </w:r>
+      <w:r>
+        <w:rPr>
+          <w:u w:val="single"/>
+        </w:rPr>
+        <w:t>:</w:t>
+      </w:r>
+      <w:r>
+        <w:t xml:space="preserve">  </w:t>
+      </w:r>
+      <w:r>
+        <w:t>Bestätigung, dass der Account erstellt wurde ein Nutzername und Account-ID</w:t>
+      </w:r>
+    </w:p>
+    <w:p>
+      <w:pPr>
+        <w:pStyle w:val="Listenabsatz"/>
+        <w:numPr>
+          <w:ilvl w:val="0"/>
+          <w:numId w:val="11"/>
+        </w:numPr>
+        <w:rPr>
+          <w:u w:val="single"/>
+        </w:rPr>
+      </w:pPr>
+      <w:r>
+        <w:rPr>
+          <w:u w:val="single"/>
+        </w:rPr>
+        <w:t>Ausgabe:</w:t>
+      </w:r>
+      <w:r>
+        <w:t xml:space="preserve"> «</w:t>
+      </w:r>
+      <w:r>
+        <w:t>Account wurde erfolgreich erstellt</w:t>
+      </w:r>
+      <w:r>
+        <w:t>.»</w:t>
+      </w:r>
+    </w:p>
+    <w:p>
+      <w:pPr>
+        <w:pStyle w:val="Listenabsatz"/>
+        <w:numPr>
+          <w:ilvl w:val="0"/>
+          <w:numId w:val="11"/>
+        </w:numPr>
+        <w:rPr>
+          <w:u w:val="single"/>
+        </w:rPr>
+      </w:pPr>
+      <w:r>
+        <w:rPr>
+          <w:u w:val="single"/>
+        </w:rPr>
+        <w:t>Analyse:</w:t>
+      </w:r>
+      <w:r>
+        <w:t xml:space="preserve"> </w:t>
+      </w:r>
+      <w:r>
+        <w:t>Resultat wie erwartet, Test bestanden</w:t>
+      </w:r>
+    </w:p>
+    <w:p>
+      <w:pPr>
+        <w:ind w:left="360"/>
+        <w:rPr>
+          <w:u w:val="single"/>
+        </w:rPr>
+      </w:pPr>
+      <w:r>
+        <w:rPr>
+          <w:noProof/>
+          <w:u w:val="single"/>
+        </w:rPr>
+        <w:drawing>
+          <wp:inline distT="0" distB="0" distL="0" distR="0" wp14:anchorId="472AA8C3" wp14:editId="4A992B76">
+            <wp:extent cx="5760720" cy="1315720"/>
+            <wp:effectExtent l="0" t="0" r="5080" b="5080"/>
+            <wp:docPr id="3" name="Picture 1" descr="Text&#10;&#10;Description automatically generated"/>
+            <wp:cNvGraphicFramePr>
+              <a:graphicFrameLocks xmlns:a="http://schemas.openxmlformats.org/drawingml/2006/main" noChangeAspect="1"/>
+            </wp:cNvGraphicFramePr>
+            <a:graphic xmlns:a="http://schemas.openxmlformats.org/drawingml/2006/main">
+              <a:graphicData uri="http://schemas.openxmlformats.org/drawingml/2006/picture">
+                <pic:pic xmlns:pic="http://schemas.openxmlformats.org/drawingml/2006/picture">
+                  <pic:nvPicPr>
+                    <pic:cNvPr id="1" name="Picture 1" descr="Text&#10;&#10;Description automatically generated"/>
+                    <pic:cNvPicPr/>
+                  </pic:nvPicPr>
+                  <pic:blipFill>
+                    <a:blip r:embed="rId12">
+                      <a:extLst>
+                        <a:ext uri="{28A0092B-C50C-407E-A947-70E740481C1C}">
+                          <a14:useLocalDpi xmlns:a14="http://schemas.microsoft.com/office/drawing/2010/main" val="0"/>
+                        </a:ext>
+                      </a:extLst>
+                    </a:blip>
+                    <a:stretch>
+                      <a:fillRect/>
+                    </a:stretch>
+                  </pic:blipFill>
+                  <pic:spPr>
+                    <a:xfrm>
+                      <a:off x="0" y="0"/>
+                      <a:ext cx="5760720" cy="1315720"/>
+                    </a:xfrm>
+                    <a:prstGeom prst="rect">
+                      <a:avLst/>
+                    </a:prstGeom>
+                  </pic:spPr>
+                </pic:pic>
+              </a:graphicData>
+            </a:graphic>
+          </wp:inline>
+        </w:drawing>
+      </w:r>
+    </w:p>
+    <w:p>
+      <w:pPr>
+        <w:ind w:left="360"/>
+        <w:rPr>
+          <w:u w:val="single"/>
+        </w:rPr>
+      </w:pPr>
+    </w:p>
+    <w:p>
+      <w:pPr>
+        <w:pStyle w:val="berschrift4"/>
+        <w:rPr>
+          <w:lang w:val="en-US"/>
+        </w:rPr>
+      </w:pPr>
+      <w:r>
+        <w:rPr>
+          <w:lang w:val="en-US"/>
+        </w:rPr>
+        <w:t>2</w:t>
+      </w:r>
+      <w:r>
+        <w:rPr>
+          <w:lang w:val="en-US"/>
+        </w:rPr>
+        <w:t>. Blackbox-</w:t>
+      </w:r>
+      <w:proofErr w:type="spellStart"/>
+      <w:r>
+        <w:rPr>
+          <w:lang w:val="en-US"/>
+        </w:rPr>
+        <w:t>Positiv</w:t>
+      </w:r>
+      <w:proofErr w:type="spellEnd"/>
+      <w:r>
+        <w:rPr>
+          <w:lang w:val="en-US"/>
+        </w:rPr>
+        <w:t xml:space="preserve">-Test – </w:t>
+      </w:r>
+      <w:r>
+        <w:rPr>
+          <w:lang w:val="en-US"/>
+        </w:rPr>
+        <w:t xml:space="preserve">Ticket </w:t>
+      </w:r>
+      <w:proofErr w:type="spellStart"/>
+      <w:r>
+        <w:rPr>
+          <w:lang w:val="en-US"/>
+        </w:rPr>
+        <w:t>erstellen</w:t>
+      </w:r>
+      <w:proofErr w:type="spellEnd"/>
+    </w:p>
+    <w:p>
+      <w:pPr>
+        <w:pStyle w:val="Listenabsatz"/>
+        <w:numPr>
+          <w:ilvl w:val="0"/>
+          <w:numId w:val="12"/>
+        </w:numPr>
+        <w:rPr>
+          <w:u w:val="single"/>
+        </w:rPr>
+      </w:pPr>
+      <w:r>
+        <w:rPr>
+          <w:u w:val="single"/>
+        </w:rPr>
+        <w:t>Eingabe:</w:t>
+      </w:r>
+      <w:r>
+        <w:t xml:space="preserve"> Ticket</w:t>
+      </w:r>
+      <w:r>
+        <w:t>-</w:t>
+      </w:r>
+      <w:r>
+        <w:t>Name, Ticket-Beschreib</w:t>
+      </w:r>
+      <w:r>
+        <w:t>ung, Ticket-Priorität und Bearbeiter</w:t>
+      </w:r>
+    </w:p>
+    <w:p>
+      <w:pPr>
+        <w:pStyle w:val="Listenabsatz"/>
+        <w:numPr>
+          <w:ilvl w:val="0"/>
+          <w:numId w:val="12"/>
+        </w:numPr>
+        <w:rPr>
+          <w:u w:val="single"/>
+        </w:rPr>
+      </w:pPr>
+      <w:r>
+        <w:rPr>
+          <w:u w:val="single"/>
+        </w:rPr>
+        <w:t xml:space="preserve">Erwartete </w:t>
+      </w:r>
+      <w:proofErr w:type="gramStart"/>
+      <w:r>
+        <w:rPr>
+          <w:u w:val="single"/>
+        </w:rPr>
+        <w:t>Ausgabe</w:t>
+      </w:r>
+      <w:proofErr w:type="gramEnd"/>
+      <w:r>
+        <w:rPr>
+          <w:u w:val="single"/>
+        </w:rPr>
+        <w:t xml:space="preserve"> wenn mit Ticket-ID gesucht wird:</w:t>
+      </w:r>
+      <w:r>
+        <w:t xml:space="preserve"> </w:t>
+      </w:r>
+      <w:r>
+        <w:t>«</w:t>
+      </w:r>
+      <w:r>
+        <w:t>Das Ticket wurd</w:t>
+      </w:r>
+      <w:r>
+        <w:t xml:space="preserve">e </w:t>
+      </w:r>
+      <w:r>
+        <w:t>gefunden. Hier sind die Infos:</w:t>
+      </w:r>
+      <w:r>
+        <w:t>»</w:t>
+      </w:r>
+    </w:p>
+    <w:p>
+      <w:pPr>
+        <w:pStyle w:val="Listenabsatz"/>
+        <w:numPr>
+          <w:ilvl w:val="0"/>
+          <w:numId w:val="12"/>
+        </w:numPr>
+        <w:rPr>
+          <w:u w:val="single"/>
+          <w:lang w:val="it-IT"/>
+        </w:rPr>
+      </w:pPr>
+      <w:proofErr w:type="spellStart"/>
+      <w:r>
+        <w:rPr>
+          <w:u w:val="single"/>
+          <w:lang w:val="it-IT"/>
+        </w:rPr>
+        <w:t>Ausgabe</w:t>
+      </w:r>
+      <w:proofErr w:type="spellEnd"/>
+      <w:r>
+        <w:rPr>
+          <w:u w:val="single"/>
+          <w:lang w:val="it-IT"/>
+        </w:rPr>
+        <w:t>:</w:t>
+      </w:r>
+      <w:r>
+        <w:rPr>
+          <w:lang w:val="it-IT"/>
+        </w:rPr>
+        <w:t xml:space="preserve"> </w:t>
+      </w:r>
+      <w:proofErr w:type="spellStart"/>
+      <w:r>
+        <w:rPr>
+          <w:lang w:val="it-IT"/>
+        </w:rPr>
+        <w:t>Siehe</w:t>
+      </w:r>
+      <w:proofErr w:type="spellEnd"/>
+      <w:r>
+        <w:rPr>
+          <w:lang w:val="it-IT"/>
+        </w:rPr>
+        <w:t xml:space="preserve"> </w:t>
+      </w:r>
+      <w:proofErr w:type="spellStart"/>
+      <w:r>
+        <w:rPr>
+          <w:lang w:val="it-IT"/>
+        </w:rPr>
+        <w:t>Screenshot</w:t>
+      </w:r>
+      <w:proofErr w:type="spellEnd"/>
+      <w:r>
+        <w:rPr>
+          <w:lang w:val="it-IT"/>
+        </w:rPr>
+        <w:t xml:space="preserve"> </w:t>
+      </w:r>
+    </w:p>
+    <w:p>
+      <w:pPr>
+        <w:pStyle w:val="Listenabsatz"/>
+        <w:numPr>
+          <w:ilvl w:val="0"/>
+          <w:numId w:val="12"/>
+        </w:numPr>
+        <w:rPr>
+          <w:u w:val="single"/>
+        </w:rPr>
+      </w:pPr>
+      <w:r>
+        <w:rPr>
+          <w:u w:val="single"/>
+        </w:rPr>
+        <w:t>Analyse:</w:t>
+      </w:r>
+      <w:r>
+        <w:t xml:space="preserve"> </w:t>
+      </w:r>
+      <w:r>
+        <w:t>Resultat wie erwartet, Test bestanden</w:t>
+      </w:r>
+    </w:p>
+    <w:p>
+      <w:pPr>
+        <w:rPr>
+          <w:rFonts w:asciiTheme="majorHAnsi" w:eastAsiaTheme="majorEastAsia" w:hAnsiTheme="majorHAnsi" w:cstheme="majorBidi"/>
+          <w:color w:val="2F5496" w:themeColor="accent1" w:themeShade="BF"/>
+          <w:sz w:val="24"/>
+          <w:szCs w:val="24"/>
+        </w:rPr>
+      </w:pPr>
+      <w:r>
+        <w:rPr>
+          <w:noProof/>
+          <w:sz w:val="24"/>
+          <w:szCs w:val="24"/>
+        </w:rPr>
+        <w:drawing>
+          <wp:inline distT="0" distB="0" distL="0" distR="0" wp14:anchorId="712539E9" wp14:editId="02C68865">
+            <wp:extent cx="4742597" cy="1929555"/>
+            <wp:effectExtent l="0" t="0" r="1270" b="0"/>
+            <wp:docPr id="5" name="Picture 5" descr="Text&#10;&#10;Description automatically generated"/>
+            <wp:cNvGraphicFramePr>
+              <a:graphicFrameLocks xmlns:a="http://schemas.openxmlformats.org/drawingml/2006/main" noChangeAspect="1"/>
+            </wp:cNvGraphicFramePr>
+            <a:graphic xmlns:a="http://schemas.openxmlformats.org/drawingml/2006/main">
+              <a:graphicData uri="http://schemas.openxmlformats.org/drawingml/2006/picture">
+                <pic:pic xmlns:pic="http://schemas.openxmlformats.org/drawingml/2006/picture">
+                  <pic:nvPicPr>
+                    <pic:cNvPr id="5" name="Picture 5" descr="Text&#10;&#10;Description automatically generated"/>
+                    <pic:cNvPicPr/>
+                  </pic:nvPicPr>
+                  <pic:blipFill>
+                    <a:blip r:embed="rId13">
+                      <a:extLst>
+                        <a:ext uri="{28A0092B-C50C-407E-A947-70E740481C1C}">
+                          <a14:useLocalDpi xmlns:a14="http://schemas.microsoft.com/office/drawing/2010/main" val="0"/>
+                        </a:ext>
+                      </a:extLst>
+                    </a:blip>
+                    <a:stretch>
+                      <a:fillRect/>
+                    </a:stretch>
+                  </pic:blipFill>
+                  <pic:spPr>
+                    <a:xfrm>
+                      <a:off x="0" y="0"/>
+                      <a:ext cx="4762518" cy="1937660"/>
+                    </a:xfrm>
+                    <a:prstGeom prst="rect">
+                      <a:avLst/>
+                    </a:prstGeom>
+                  </pic:spPr>
+                </pic:pic>
+              </a:graphicData>
+            </a:graphic>
+          </wp:inline>
+        </w:drawing>
+      </w:r>
+    </w:p>
+    <w:p>
+      <w:pPr>
+        <w:rPr>
+          <w:rFonts w:asciiTheme="majorHAnsi" w:eastAsiaTheme="majorEastAsia" w:hAnsiTheme="majorHAnsi" w:cstheme="majorBidi"/>
+          <w:color w:val="2F5496" w:themeColor="accent1" w:themeShade="BF"/>
+          <w:sz w:val="24"/>
+          <w:szCs w:val="24"/>
+        </w:rPr>
+      </w:pPr>
+    </w:p>
+    <w:p>
+      <w:pPr>
+        <w:pStyle w:val="berschrift4"/>
+      </w:pPr>
+      <w:r>
+        <w:t>4. Blackbox-Positiv-Test</w:t>
+      </w:r>
+      <w:r>
+        <w:t xml:space="preserve"> – Abmelden</w:t>
+      </w:r>
+    </w:p>
+    <w:p>
+      <w:pPr>
+        <w:pStyle w:val="Listenabsatz"/>
+        <w:numPr>
+          <w:ilvl w:val="0"/>
+          <w:numId w:val="13"/>
+        </w:numPr>
+        <w:rPr>
+          <w:u w:val="single"/>
+        </w:rPr>
+      </w:pPr>
+      <w:r>
+        <w:rPr>
+          <w:u w:val="single"/>
+        </w:rPr>
+        <w:t>Eingabe</w:t>
+      </w:r>
+      <w:r>
+        <w:rPr>
+          <w:u w:val="single"/>
+        </w:rPr>
+        <w:t>:</w:t>
+      </w:r>
+      <w:r>
+        <w:t xml:space="preserve"> </w:t>
+      </w:r>
+      <w:r>
+        <w:t>Abmelden mit Nummer 3</w:t>
+      </w:r>
+    </w:p>
+    <w:p>
+      <w:pPr>
+        <w:pStyle w:val="Listenabsatz"/>
+        <w:numPr>
+          <w:ilvl w:val="0"/>
+          <w:numId w:val="13"/>
+        </w:numPr>
+        <w:rPr>
+          <w:u w:val="single"/>
+        </w:rPr>
+      </w:pPr>
+      <w:r>
+        <w:rPr>
+          <w:u w:val="single"/>
+        </w:rPr>
+        <w:t>Erwartete Ausgabe</w:t>
+      </w:r>
+      <w:r>
+        <w:rPr>
+          <w:u w:val="single"/>
+        </w:rPr>
+        <w:t>:</w:t>
+      </w:r>
+      <w:r>
+        <w:t xml:space="preserve"> </w:t>
+      </w:r>
+      <w:r>
+        <w:t>Startscreen</w:t>
+      </w:r>
+    </w:p>
+    <w:p>
+      <w:pPr>
+        <w:pStyle w:val="Listenabsatz"/>
+        <w:numPr>
+          <w:ilvl w:val="0"/>
+          <w:numId w:val="13"/>
+        </w:numPr>
+        <w:rPr>
+          <w:u w:val="single"/>
+        </w:rPr>
+      </w:pPr>
+      <w:r>
+        <w:rPr>
+          <w:u w:val="single"/>
+        </w:rPr>
+        <w:t>Ausgabe:</w:t>
+      </w:r>
+      <w:r>
+        <w:t xml:space="preserve"> «</w:t>
+      </w:r>
+      <w:proofErr w:type="spellStart"/>
+      <w:r>
+        <w:t>Wilkommen</w:t>
+      </w:r>
+      <w:proofErr w:type="spellEnd"/>
+      <w:r>
+        <w:t xml:space="preserve"> in Gira. Bitte melden Sie sich an.</w:t>
+      </w:r>
+      <w:r>
+        <w:t xml:space="preserve">» </w:t>
+      </w:r>
+    </w:p>
+    <w:p>
+      <w:pPr>
+        <w:pStyle w:val="Listenabsatz"/>
+        <w:numPr>
+          <w:ilvl w:val="0"/>
+          <w:numId w:val="13"/>
+        </w:numPr>
+        <w:rPr>
+          <w:u w:val="single"/>
+        </w:rPr>
+      </w:pPr>
+      <w:r>
+        <w:rPr>
+          <w:u w:val="single"/>
+        </w:rPr>
+        <w:t>Analyse:</w:t>
+      </w:r>
+      <w:r>
+        <w:t xml:space="preserve"> </w:t>
+      </w:r>
+      <w:r>
+        <w:t>Resultat wie erwartet, Test bestanden</w:t>
+      </w:r>
+    </w:p>
+    <w:p>
+      <w:pPr>
+        <w:ind w:left="360"/>
+        <w:rPr>
+          <w:u w:val="single"/>
+        </w:rPr>
+      </w:pPr>
+      <w:r>
+        <w:rPr>
+          <w:noProof/>
+          <w:u w:val="single"/>
+        </w:rPr>
+        <w:drawing>
+          <wp:inline distT="0" distB="0" distL="0" distR="0" wp14:anchorId="7032DE7E" wp14:editId="6A8E6B47">
+            <wp:extent cx="5760720" cy="889635"/>
+            <wp:effectExtent l="0" t="0" r="5080" b="0"/>
+            <wp:docPr id="6" name="Picture 6" descr="Text&#10;&#10;Description automatically generated"/>
+            <wp:cNvGraphicFramePr>
+              <a:graphicFrameLocks xmlns:a="http://schemas.openxmlformats.org/drawingml/2006/main" noChangeAspect="1"/>
+            </wp:cNvGraphicFramePr>
+            <a:graphic xmlns:a="http://schemas.openxmlformats.org/drawingml/2006/main">
+              <a:graphicData uri="http://schemas.openxmlformats.org/drawingml/2006/picture">
+                <pic:pic xmlns:pic="http://schemas.openxmlformats.org/drawingml/2006/picture">
+                  <pic:nvPicPr>
+                    <pic:cNvPr id="6" name="Picture 6" descr="Text&#10;&#10;Description automatically generated"/>
+                    <pic:cNvPicPr/>
+                  </pic:nvPicPr>
+                  <pic:blipFill>
+                    <a:blip r:embed="rId14" cstate="print">
+                      <a:extLst>
+                        <a:ext uri="{28A0092B-C50C-407E-A947-70E740481C1C}">
+                          <a14:useLocalDpi xmlns:a14="http://schemas.microsoft.com/office/drawing/2010/main" val="0"/>
+                        </a:ext>
+                      </a:extLst>
+                    </a:blip>
+                    <a:stretch>
+                      <a:fillRect/>
+                    </a:stretch>
+                  </pic:blipFill>
+                  <pic:spPr>
+                    <a:xfrm>
+                      <a:off x="0" y="0"/>
+                      <a:ext cx="5760720" cy="889635"/>
+                    </a:xfrm>
+                    <a:prstGeom prst="rect">
+                      <a:avLst/>
+                    </a:prstGeom>
+                  </pic:spPr>
+                </pic:pic>
+              </a:graphicData>
+            </a:graphic>
+          </wp:inline>
+        </w:drawing>
+      </w:r>
+    </w:p>
+    <w:p>
+      <w:pPr>
+        <w:ind w:left="360"/>
+        <w:rPr>
+          <w:u w:val="single"/>
+        </w:rPr>
+      </w:pPr>
+    </w:p>
+    <w:p>
+      <w:pPr>
+        <w:spacing w:after="160"/>
+        <w:rPr>
+          <w:rFonts w:asciiTheme="majorHAnsi" w:eastAsiaTheme="majorEastAsia" w:hAnsiTheme="majorHAnsi" w:cstheme="majorBidi"/>
+          <w:i/>
+          <w:iCs/>
+          <w:color w:val="2F5496" w:themeColor="accent1" w:themeShade="BF"/>
+          <w:lang w:val="it-IT"/>
+        </w:rPr>
+      </w:pPr>
+      <w:r>
+        <w:rPr>
+          <w:lang w:val="it-IT"/>
+        </w:rPr>
+        <w:br w:type="page"/>
+      </w:r>
+    </w:p>
+    <w:p>
+      <w:pPr>
+        <w:pStyle w:val="berschrift4"/>
+        <w:rPr>
+          <w:lang w:val="en-US"/>
+        </w:rPr>
+      </w:pPr>
+      <w:r>
+        <w:rPr>
+          <w:lang w:val="en-US"/>
+        </w:rPr>
+        <w:lastRenderedPageBreak/>
+        <w:t>5. Blackbox-</w:t>
+      </w:r>
+      <w:proofErr w:type="spellStart"/>
+      <w:r>
+        <w:rPr>
+          <w:lang w:val="en-US"/>
+        </w:rPr>
+        <w:t>Negativ</w:t>
+      </w:r>
+      <w:proofErr w:type="spellEnd"/>
+      <w:r>
+        <w:rPr>
+          <w:lang w:val="en-US"/>
+        </w:rPr>
+        <w:t>-Test – Create Account</w:t>
+      </w:r>
+    </w:p>
+    <w:p>
+      <w:pPr>
+        <w:pStyle w:val="Listenabsatz"/>
+        <w:numPr>
+          <w:ilvl w:val="0"/>
+          <w:numId w:val="14"/>
+        </w:numPr>
+        <w:rPr>
+          <w:u w:val="single"/>
+        </w:rPr>
+      </w:pPr>
+      <w:r>
+        <w:rPr>
+          <w:u w:val="single"/>
+        </w:rPr>
+        <w:t>Eingabe</w:t>
+      </w:r>
+      <w:r>
+        <w:rPr>
+          <w:u w:val="single"/>
+        </w:rPr>
+        <w:t>: «</w:t>
+      </w:r>
+      <w:r>
+        <w:t>12 12»</w:t>
+      </w:r>
+    </w:p>
+    <w:p>
+      <w:pPr>
+        <w:pStyle w:val="Listenabsatz"/>
+        <w:numPr>
+          <w:ilvl w:val="0"/>
+          <w:numId w:val="14"/>
+        </w:numPr>
+        <w:rPr>
+          <w:u w:val="single"/>
+        </w:rPr>
+      </w:pPr>
+      <w:r>
+        <w:rPr>
+          <w:u w:val="single"/>
+        </w:rPr>
+        <w:t>Erwartete Ausgabe</w:t>
+      </w:r>
+      <w:r>
+        <w:rPr>
+          <w:u w:val="single"/>
+        </w:rPr>
+        <w:t>:</w:t>
+      </w:r>
+      <w:r>
+        <w:t xml:space="preserve"> Bestätigung</w:t>
+      </w:r>
+      <w:r>
+        <w:t xml:space="preserve">, dass der Account erstellt ist </w:t>
+      </w:r>
+      <w:r>
+        <w:t xml:space="preserve">oder </w:t>
+      </w:r>
+      <w:r>
+        <w:t xml:space="preserve">eine </w:t>
+      </w:r>
+      <w:r>
+        <w:t>Warnung, dass der Name nicht erlaubt ist</w:t>
+      </w:r>
+      <w:r>
+        <w:rPr>
+          <w:u w:val="single"/>
+        </w:rPr>
+        <w:t xml:space="preserve"> </w:t>
+      </w:r>
+    </w:p>
+    <w:p>
+      <w:pPr>
+        <w:pStyle w:val="Listenabsatz"/>
+        <w:numPr>
+          <w:ilvl w:val="0"/>
+          <w:numId w:val="14"/>
+        </w:numPr>
+        <w:rPr>
+          <w:u w:val="single"/>
+        </w:rPr>
+      </w:pPr>
+      <w:r>
+        <w:rPr>
+          <w:u w:val="single"/>
+        </w:rPr>
+        <w:t>Ausgabe:</w:t>
+      </w:r>
+      <w:r>
+        <w:t xml:space="preserve"> «</w:t>
+      </w:r>
+      <w:r>
+        <w:t>Ihr Vor- und Nachname müssen mindestens 3 Zeichen lange sein.</w:t>
+      </w:r>
+      <w:r>
+        <w:t>»</w:t>
+      </w:r>
+    </w:p>
+    <w:p>
+      <w:pPr>
+        <w:pStyle w:val="Listenabsatz"/>
+        <w:numPr>
+          <w:ilvl w:val="0"/>
+          <w:numId w:val="14"/>
+        </w:numPr>
+        <w:rPr>
+          <w:u w:val="single"/>
+        </w:rPr>
+      </w:pPr>
+      <w:r>
+        <w:rPr>
+          <w:u w:val="single"/>
+        </w:rPr>
+        <w:t>Analyse:</w:t>
+      </w:r>
+      <w:r>
+        <w:t xml:space="preserve"> </w:t>
+      </w:r>
+      <w:r>
+        <w:t>Resultat wie erwartet, Test bestanden</w:t>
+      </w:r>
+    </w:p>
+    <w:p>
+      <w:pPr>
+        <w:rPr>
+          <w:sz w:val="24"/>
+          <w:szCs w:val="24"/>
+        </w:rPr>
+      </w:pPr>
+      <w:r>
+        <w:rPr>
+          <w:noProof/>
+          <w:sz w:val="24"/>
+          <w:szCs w:val="24"/>
+        </w:rPr>
+        <w:drawing>
+          <wp:inline distT="0" distB="0" distL="0" distR="0" wp14:anchorId="74B66505" wp14:editId="144E760B">
+            <wp:extent cx="5760720" cy="1494155"/>
+            <wp:effectExtent l="0" t="0" r="5080" b="4445"/>
+            <wp:docPr id="8" name="Picture 8" descr="Text&#10;&#10;Description automatically generated"/>
+            <wp:cNvGraphicFramePr>
+              <a:graphicFrameLocks xmlns:a="http://schemas.openxmlformats.org/drawingml/2006/main" noChangeAspect="1"/>
+            </wp:cNvGraphicFramePr>
+            <a:graphic xmlns:a="http://schemas.openxmlformats.org/drawingml/2006/main">
+              <a:graphicData uri="http://schemas.openxmlformats.org/drawingml/2006/picture">
+                <pic:pic xmlns:pic="http://schemas.openxmlformats.org/drawingml/2006/picture">
+                  <pic:nvPicPr>
+                    <pic:cNvPr id="8" name="Picture 8" descr="Text&#10;&#10;Description automatically generated"/>
+                    <pic:cNvPicPr/>
+                  </pic:nvPicPr>
+                  <pic:blipFill>
+                    <a:blip r:embed="rId15" cstate="print">
+                      <a:extLst>
+                        <a:ext uri="{28A0092B-C50C-407E-A947-70E740481C1C}">
+                          <a14:useLocalDpi xmlns:a14="http://schemas.microsoft.com/office/drawing/2010/main" val="0"/>
+                        </a:ext>
+                      </a:extLst>
+                    </a:blip>
+                    <a:stretch>
+                      <a:fillRect/>
+                    </a:stretch>
+                  </pic:blipFill>
+                  <pic:spPr>
+                    <a:xfrm>
+                      <a:off x="0" y="0"/>
+                      <a:ext cx="5760720" cy="1623060"/>
+                    </a:xfrm>
+                    <a:prstGeom prst="rect">
+                      <a:avLst/>
+                    </a:prstGeom>
+                  </pic:spPr>
+                </pic:pic>
+              </a:graphicData>
+            </a:graphic>
+          </wp:inline>
+        </w:drawing>
+      </w:r>
+    </w:p>
+    <w:p>
+      <w:pPr>
+        <w:rPr>
+          <w:rStyle w:val="IntensiveHervorhebung"/>
         </w:rPr>
       </w:pPr>
     </w:p>
     <w:sectPr>
-      <w:headerReference w:type="default" r:id="rId12"/>
-      <w:footerReference w:type="default" r:id="rId13"/>
+      <w:headerReference w:type="default" r:id="rId16"/>
+      <w:footerReference w:type="default" r:id="rId17"/>
       <w:pgSz w:w="11906" w:h="16838"/>
       <w:pgMar w:top="1417" w:right="1417" w:bottom="1134" w:left="1417" w:header="708" w:footer="708" w:gutter="0"/>
       <w:cols w:space="708"/>
@@ -828,49 +1793,24 @@
     <w:sdtContent>
       <w:p>
         <w:pPr>
-          <w:pStyle w:val="Footer"/>
+          <w:pStyle w:val="Fuzeile"/>
           <w:jc w:val="right"/>
         </w:pPr>
       </w:p>
       <w:p>
         <w:pPr>
-          <w:pStyle w:val="Footer"/>
+          <w:pStyle w:val="Fuzeile"/>
           <w:rPr>
             <w:rFonts w:asciiTheme="minorHAnsi" w:hAnsiTheme="minorHAnsi" w:cstheme="minorHAnsi"/>
             <w:sz w:val="28"/>
           </w:rPr>
         </w:pPr>
-        <w:proofErr w:type="spellStart"/>
         <w:r>
           <w:rPr>
             <w:rFonts w:asciiTheme="minorHAnsi" w:hAnsiTheme="minorHAnsi" w:cstheme="minorHAnsi"/>
             <w:sz w:val="28"/>
           </w:rPr>
-          <w:t>Baltermia</w:t>
-        </w:r>
-        <w:proofErr w:type="spellEnd"/>
-        <w:r>
-          <w:rPr>
-            <w:rFonts w:asciiTheme="minorHAnsi" w:hAnsiTheme="minorHAnsi" w:cstheme="minorHAnsi"/>
-            <w:sz w:val="28"/>
-          </w:rPr>
-          <w:t xml:space="preserve"> </w:t>
-        </w:r>
-        <w:proofErr w:type="spellStart"/>
-        <w:r>
-          <w:rPr>
-            <w:rFonts w:asciiTheme="minorHAnsi" w:hAnsiTheme="minorHAnsi" w:cstheme="minorHAnsi"/>
-            <w:sz w:val="28"/>
-          </w:rPr>
-          <w:t>Clopath</w:t>
-        </w:r>
-        <w:proofErr w:type="spellEnd"/>
-        <w:r>
-          <w:rPr>
-            <w:rFonts w:asciiTheme="minorHAnsi" w:hAnsiTheme="minorHAnsi" w:cstheme="minorHAnsi"/>
-            <w:sz w:val="28"/>
-          </w:rPr>
-          <w:t xml:space="preserve"> &amp; Alessio </w:t>
+          <w:t xml:space="preserve">Alessio </w:t>
         </w:r>
         <w:proofErr w:type="spellStart"/>
         <w:r>
@@ -881,6 +1821,13 @@
           <w:t>Carcavallo</w:t>
         </w:r>
         <w:proofErr w:type="spellEnd"/>
+        <w:r>
+          <w:rPr>
+            <w:rFonts w:asciiTheme="minorHAnsi" w:hAnsiTheme="minorHAnsi" w:cstheme="minorHAnsi"/>
+            <w:sz w:val="28"/>
+          </w:rPr>
+          <w:t xml:space="preserve"> &amp; Baltermia Clopath</w:t>
+        </w:r>
         <w:r>
           <w:rPr>
             <w:rFonts w:asciiTheme="minorHAnsi" w:hAnsiTheme="minorHAnsi" w:cstheme="minorHAnsi"/>
@@ -966,7 +1913,7 @@
 <w:hdr xmlns:wpc="http://schemas.microsoft.com/office/word/2010/wordprocessingCanvas" xmlns:cx="http://schemas.microsoft.com/office/drawing/2014/chartex" xmlns:cx1="http://schemas.microsoft.com/office/drawing/2015/9/8/chartex" xmlns:cx2="http://schemas.microsoft.com/office/drawing/2015/10/21/chartex" xmlns:cx3="http://schemas.microsoft.com/office/drawing/2016/5/9/chartex" xmlns:cx4="http://schemas.microsoft.com/office/drawing/2016/5/10/chartex" xmlns:cx5="http://schemas.microsoft.com/office/drawing/2016/5/11/chartex" xmlns:cx6="http://schemas.microsoft.com/office/drawing/2016/5/12/chartex" xmlns:cx7="http://schemas.microsoft.com/office/drawing/2016/5/13/chartex" xmlns:cx8="http://schemas.microsoft.com/office/drawing/2016/5/14/chartex" xmlns:mc="http://schemas.openxmlformats.org/markup-compatibility/2006" xmlns:aink="http://schemas.microsoft.com/office/drawing/2016/ink" xmlns:am3d="http://schemas.microsoft.com/office/drawing/2017/model3d" xmlns:o="urn:schemas-microsoft-com:office:office" xmlns:r="http://schemas.openxmlformats.org/officeDocument/2006/relationships" xmlns:m="http://schemas.openxmlformats.org/officeDocument/2006/math" xmlns:v="urn:schemas-microsoft-com:vml" xmlns:wp14="http://schemas.microsoft.com/office/word/2010/wordprocessingDrawing" xmlns:wp="http://schemas.openxmlformats.org/drawingml/2006/wordprocessingDrawing" xmlns:w10="urn:schemas-microsoft-com:office:word" xmlns:w="http://schemas.openxmlformats.org/wordprocessingml/2006/main" xmlns:w14="http://schemas.microsoft.com/office/word/2010/wordml" xmlns:w15="http://schemas.microsoft.com/office/word/2012/wordml" xmlns:w16cex="http://schemas.microsoft.com/office/word/2018/wordml/cex" xmlns:w16cid="http://schemas.microsoft.com/office/word/2016/wordml/cid" xmlns:w16="http://schemas.microsoft.com/office/word/2018/wordml" xmlns:w16se="http://schemas.microsoft.com/office/word/2015/wordml/symex" xmlns:wpg="http://schemas.microsoft.com/office/word/2010/wordprocessingGroup" xmlns:wpi="http://schemas.microsoft.com/office/word/2010/wordprocessingInk" xmlns:wne="http://schemas.microsoft.com/office/word/2006/wordml" xmlns:wps="http://schemas.microsoft.com/office/word/2010/wordprocessingShape" mc:Ignorable="w14 w15 w16se w16cid w16 w16cex wp14">
   <w:p>
     <w:pPr>
-      <w:pStyle w:val="Header"/>
+      <w:pStyle w:val="Kopfzeile"/>
       <w:jc w:val="right"/>
       <w:rPr>
         <w:rFonts w:asciiTheme="minorHAnsi" w:hAnsiTheme="minorHAnsi" w:cstheme="minorHAnsi"/>
@@ -1043,7 +1990,7 @@
   </w:p>
   <w:p>
     <w:pPr>
-      <w:pStyle w:val="Header"/>
+      <w:pStyle w:val="Kopfzeile"/>
       <w:jc w:val="right"/>
       <w:rPr>
         <w:rFonts w:asciiTheme="minorHAnsi" w:hAnsiTheme="minorHAnsi" w:cstheme="minorHAnsi"/>
@@ -1067,7 +2014,7 @@
   </w:p>
   <w:p>
     <w:pPr>
-      <w:pStyle w:val="Header"/>
+      <w:pStyle w:val="Kopfzeile"/>
       <w:jc w:val="right"/>
       <w:rPr>
         <w:rFonts w:asciiTheme="minorHAnsi" w:hAnsiTheme="minorHAnsi" w:cstheme="minorHAnsi"/>
@@ -1113,7 +2060,7 @@
   </w:p>
   <w:p>
     <w:pPr>
-      <w:pStyle w:val="Header"/>
+      <w:pStyle w:val="Kopfzeile"/>
       <w:jc w:val="right"/>
       <w:rPr>
         <w:rFonts w:asciiTheme="minorHAnsi" w:hAnsiTheme="minorHAnsi" w:cstheme="minorHAnsi"/>
@@ -1240,6 +2187,207 @@
     </w:lvl>
   </w:abstractNum>
   <w:abstractNum w:abstractNumId="1" w15:restartNumberingAfterBreak="0">
+    <w:nsid w:val="13683BCD"/>
+    <w:multiLevelType w:val="hybridMultilevel"/>
+    <w:tmpl w:val="E62A7266"/>
+    <w:lvl w:ilvl="0" w:tplc="0807000F">
+      <w:start w:val="1"/>
+      <w:numFmt w:val="decimal"/>
+      <w:lvlText w:val="%1."/>
+      <w:lvlJc w:val="left"/>
+      <w:pPr>
+        <w:ind w:left="720" w:hanging="360"/>
+      </w:pPr>
+      <w:rPr>
+        <w:rFonts w:hint="default"/>
+      </w:rPr>
+    </w:lvl>
+    <w:lvl w:ilvl="1" w:tplc="08070019" w:tentative="1">
+      <w:start w:val="1"/>
+      <w:numFmt w:val="lowerLetter"/>
+      <w:lvlText w:val="%2."/>
+      <w:lvlJc w:val="left"/>
+      <w:pPr>
+        <w:ind w:left="1440" w:hanging="360"/>
+      </w:pPr>
+    </w:lvl>
+    <w:lvl w:ilvl="2" w:tplc="0807001B" w:tentative="1">
+      <w:start w:val="1"/>
+      <w:numFmt w:val="lowerRoman"/>
+      <w:lvlText w:val="%3."/>
+      <w:lvlJc w:val="right"/>
+      <w:pPr>
+        <w:ind w:left="2160" w:hanging="180"/>
+      </w:pPr>
+    </w:lvl>
+    <w:lvl w:ilvl="3" w:tplc="0807000F" w:tentative="1">
+      <w:start w:val="1"/>
+      <w:numFmt w:val="decimal"/>
+      <w:lvlText w:val="%4."/>
+      <w:lvlJc w:val="left"/>
+      <w:pPr>
+        <w:ind w:left="2880" w:hanging="360"/>
+      </w:pPr>
+    </w:lvl>
+    <w:lvl w:ilvl="4" w:tplc="08070019" w:tentative="1">
+      <w:start w:val="1"/>
+      <w:numFmt w:val="lowerLetter"/>
+      <w:lvlText w:val="%5."/>
+      <w:lvlJc w:val="left"/>
+      <w:pPr>
+        <w:ind w:left="3600" w:hanging="360"/>
+      </w:pPr>
+    </w:lvl>
+    <w:lvl w:ilvl="5" w:tplc="0807001B" w:tentative="1">
+      <w:start w:val="1"/>
+      <w:numFmt w:val="lowerRoman"/>
+      <w:lvlText w:val="%6."/>
+      <w:lvlJc w:val="right"/>
+      <w:pPr>
+        <w:ind w:left="4320" w:hanging="180"/>
+      </w:pPr>
+    </w:lvl>
+    <w:lvl w:ilvl="6" w:tplc="0807000F" w:tentative="1">
+      <w:start w:val="1"/>
+      <w:numFmt w:val="decimal"/>
+      <w:lvlText w:val="%7."/>
+      <w:lvlJc w:val="left"/>
+      <w:pPr>
+        <w:ind w:left="5040" w:hanging="360"/>
+      </w:pPr>
+    </w:lvl>
+    <w:lvl w:ilvl="7" w:tplc="08070019" w:tentative="1">
+      <w:start w:val="1"/>
+      <w:numFmt w:val="lowerLetter"/>
+      <w:lvlText w:val="%8."/>
+      <w:lvlJc w:val="left"/>
+      <w:pPr>
+        <w:ind w:left="5760" w:hanging="360"/>
+      </w:pPr>
+    </w:lvl>
+    <w:lvl w:ilvl="8" w:tplc="0807001B" w:tentative="1">
+      <w:start w:val="1"/>
+      <w:numFmt w:val="lowerRoman"/>
+      <w:lvlText w:val="%9."/>
+      <w:lvlJc w:val="right"/>
+      <w:pPr>
+        <w:ind w:left="6480" w:hanging="180"/>
+      </w:pPr>
+    </w:lvl>
+  </w:abstractNum>
+  <w:abstractNum w:abstractNumId="2" w15:restartNumberingAfterBreak="0">
+    <w:nsid w:val="1C6E527B"/>
+    <w:multiLevelType w:val="hybridMultilevel"/>
+    <w:tmpl w:val="3564C114"/>
+    <w:lvl w:ilvl="0" w:tplc="EB0AA3AA">
+      <w:numFmt w:val="bullet"/>
+      <w:lvlText w:val="-"/>
+      <w:lvlJc w:val="left"/>
+      <w:pPr>
+        <w:ind w:left="720" w:hanging="360"/>
+      </w:pPr>
+      <w:rPr>
+        <w:rFonts w:ascii="Calibri" w:eastAsiaTheme="minorHAnsi" w:hAnsi="Calibri" w:cs="Calibri" w:hint="default"/>
+      </w:rPr>
+    </w:lvl>
+    <w:lvl w:ilvl="1" w:tplc="08070003" w:tentative="1">
+      <w:start w:val="1"/>
+      <w:numFmt w:val="bullet"/>
+      <w:lvlText w:val="o"/>
+      <w:lvlJc w:val="left"/>
+      <w:pPr>
+        <w:ind w:left="1440" w:hanging="360"/>
+      </w:pPr>
+      <w:rPr>
+        <w:rFonts w:ascii="Courier New" w:hAnsi="Courier New" w:cs="Courier New" w:hint="default"/>
+      </w:rPr>
+    </w:lvl>
+    <w:lvl w:ilvl="2" w:tplc="08070005" w:tentative="1">
+      <w:start w:val="1"/>
+      <w:numFmt w:val="bullet"/>
+      <w:lvlText w:val=""/>
+      <w:lvlJc w:val="left"/>
+      <w:pPr>
+        <w:ind w:left="2160" w:hanging="360"/>
+      </w:pPr>
+      <w:rPr>
+        <w:rFonts w:ascii="Wingdings" w:hAnsi="Wingdings" w:hint="default"/>
+      </w:rPr>
+    </w:lvl>
+    <w:lvl w:ilvl="3" w:tplc="08070001" w:tentative="1">
+      <w:start w:val="1"/>
+      <w:numFmt w:val="bullet"/>
+      <w:lvlText w:val=""/>
+      <w:lvlJc w:val="left"/>
+      <w:pPr>
+        <w:ind w:left="2880" w:hanging="360"/>
+      </w:pPr>
+      <w:rPr>
+        <w:rFonts w:ascii="Symbol" w:hAnsi="Symbol" w:hint="default"/>
+      </w:rPr>
+    </w:lvl>
+    <w:lvl w:ilvl="4" w:tplc="08070003" w:tentative="1">
+      <w:start w:val="1"/>
+      <w:numFmt w:val="bullet"/>
+      <w:lvlText w:val="o"/>
+      <w:lvlJc w:val="left"/>
+      <w:pPr>
+        <w:ind w:left="3600" w:hanging="360"/>
+      </w:pPr>
+      <w:rPr>
+        <w:rFonts w:ascii="Courier New" w:hAnsi="Courier New" w:cs="Courier New" w:hint="default"/>
+      </w:rPr>
+    </w:lvl>
+    <w:lvl w:ilvl="5" w:tplc="08070005" w:tentative="1">
+      <w:start w:val="1"/>
+      <w:numFmt w:val="bullet"/>
+      <w:lvlText w:val=""/>
+      <w:lvlJc w:val="left"/>
+      <w:pPr>
+        <w:ind w:left="4320" w:hanging="360"/>
+      </w:pPr>
+      <w:rPr>
+        <w:rFonts w:ascii="Wingdings" w:hAnsi="Wingdings" w:hint="default"/>
+      </w:rPr>
+    </w:lvl>
+    <w:lvl w:ilvl="6" w:tplc="08070001" w:tentative="1">
+      <w:start w:val="1"/>
+      <w:numFmt w:val="bullet"/>
+      <w:lvlText w:val=""/>
+      <w:lvlJc w:val="left"/>
+      <w:pPr>
+        <w:ind w:left="5040" w:hanging="360"/>
+      </w:pPr>
+      <w:rPr>
+        <w:rFonts w:ascii="Symbol" w:hAnsi="Symbol" w:hint="default"/>
+      </w:rPr>
+    </w:lvl>
+    <w:lvl w:ilvl="7" w:tplc="08070003" w:tentative="1">
+      <w:start w:val="1"/>
+      <w:numFmt w:val="bullet"/>
+      <w:lvlText w:val="o"/>
+      <w:lvlJc w:val="left"/>
+      <w:pPr>
+        <w:ind w:left="5760" w:hanging="360"/>
+      </w:pPr>
+      <w:rPr>
+        <w:rFonts w:ascii="Courier New" w:hAnsi="Courier New" w:cs="Courier New" w:hint="default"/>
+      </w:rPr>
+    </w:lvl>
+    <w:lvl w:ilvl="8" w:tplc="08070005" w:tentative="1">
+      <w:start w:val="1"/>
+      <w:numFmt w:val="bullet"/>
+      <w:lvlText w:val=""/>
+      <w:lvlJc w:val="left"/>
+      <w:pPr>
+        <w:ind w:left="6480" w:hanging="360"/>
+      </w:pPr>
+      <w:rPr>
+        <w:rFonts w:ascii="Wingdings" w:hAnsi="Wingdings" w:hint="default"/>
+      </w:rPr>
+    </w:lvl>
+  </w:abstractNum>
+  <w:abstractNum w:abstractNumId="3" w15:restartNumberingAfterBreak="0">
     <w:nsid w:val="220846F9"/>
     <w:multiLevelType w:val="multilevel"/>
     <w:tmpl w:val="05002CC0"/>
@@ -1352,7 +2500,7 @@
       </w:rPr>
     </w:lvl>
   </w:abstractNum>
-  <w:abstractNum w:abstractNumId="2" w15:restartNumberingAfterBreak="0">
+  <w:abstractNum w:abstractNumId="4" w15:restartNumberingAfterBreak="0">
     <w:nsid w:val="2F865A26"/>
     <w:multiLevelType w:val="multilevel"/>
     <w:tmpl w:val="0807001F"/>
@@ -1438,7 +2586,7 @@
       </w:pPr>
     </w:lvl>
   </w:abstractNum>
-  <w:abstractNum w:abstractNumId="3" w15:restartNumberingAfterBreak="0">
+  <w:abstractNum w:abstractNumId="5" w15:restartNumberingAfterBreak="0">
     <w:nsid w:val="4B4A0A64"/>
     <w:multiLevelType w:val="multilevel"/>
     <w:tmpl w:val="C4DA9810"/>
@@ -1551,7 +2699,96 @@
       </w:rPr>
     </w:lvl>
   </w:abstractNum>
-  <w:abstractNum w:abstractNumId="4" w15:restartNumberingAfterBreak="0">
+  <w:abstractNum w:abstractNumId="6" w15:restartNumberingAfterBreak="0">
+    <w:nsid w:val="50964F5B"/>
+    <w:multiLevelType w:val="hybridMultilevel"/>
+    <w:tmpl w:val="E62A7266"/>
+    <w:lvl w:ilvl="0" w:tplc="0807000F">
+      <w:start w:val="1"/>
+      <w:numFmt w:val="decimal"/>
+      <w:lvlText w:val="%1."/>
+      <w:lvlJc w:val="left"/>
+      <w:pPr>
+        <w:ind w:left="720" w:hanging="360"/>
+      </w:pPr>
+      <w:rPr>
+        <w:rFonts w:hint="default"/>
+      </w:rPr>
+    </w:lvl>
+    <w:lvl w:ilvl="1" w:tplc="08070019" w:tentative="1">
+      <w:start w:val="1"/>
+      <w:numFmt w:val="lowerLetter"/>
+      <w:lvlText w:val="%2."/>
+      <w:lvlJc w:val="left"/>
+      <w:pPr>
+        <w:ind w:left="1440" w:hanging="360"/>
+      </w:pPr>
+    </w:lvl>
+    <w:lvl w:ilvl="2" w:tplc="0807001B" w:tentative="1">
+      <w:start w:val="1"/>
+      <w:numFmt w:val="lowerRoman"/>
+      <w:lvlText w:val="%3."/>
+      <w:lvlJc w:val="right"/>
+      <w:pPr>
+        <w:ind w:left="2160" w:hanging="180"/>
+      </w:pPr>
+    </w:lvl>
+    <w:lvl w:ilvl="3" w:tplc="0807000F" w:tentative="1">
+      <w:start w:val="1"/>
+      <w:numFmt w:val="decimal"/>
+      <w:lvlText w:val="%4."/>
+      <w:lvlJc w:val="left"/>
+      <w:pPr>
+        <w:ind w:left="2880" w:hanging="360"/>
+      </w:pPr>
+    </w:lvl>
+    <w:lvl w:ilvl="4" w:tplc="08070019" w:tentative="1">
+      <w:start w:val="1"/>
+      <w:numFmt w:val="lowerLetter"/>
+      <w:lvlText w:val="%5."/>
+      <w:lvlJc w:val="left"/>
+      <w:pPr>
+        <w:ind w:left="3600" w:hanging="360"/>
+      </w:pPr>
+    </w:lvl>
+    <w:lvl w:ilvl="5" w:tplc="0807001B" w:tentative="1">
+      <w:start w:val="1"/>
+      <w:numFmt w:val="lowerRoman"/>
+      <w:lvlText w:val="%6."/>
+      <w:lvlJc w:val="right"/>
+      <w:pPr>
+        <w:ind w:left="4320" w:hanging="180"/>
+      </w:pPr>
+    </w:lvl>
+    <w:lvl w:ilvl="6" w:tplc="0807000F" w:tentative="1">
+      <w:start w:val="1"/>
+      <w:numFmt w:val="decimal"/>
+      <w:lvlText w:val="%7."/>
+      <w:lvlJc w:val="left"/>
+      <w:pPr>
+        <w:ind w:left="5040" w:hanging="360"/>
+      </w:pPr>
+    </w:lvl>
+    <w:lvl w:ilvl="7" w:tplc="08070019" w:tentative="1">
+      <w:start w:val="1"/>
+      <w:numFmt w:val="lowerLetter"/>
+      <w:lvlText w:val="%8."/>
+      <w:lvlJc w:val="left"/>
+      <w:pPr>
+        <w:ind w:left="5760" w:hanging="360"/>
+      </w:pPr>
+    </w:lvl>
+    <w:lvl w:ilvl="8" w:tplc="0807001B" w:tentative="1">
+      <w:start w:val="1"/>
+      <w:numFmt w:val="lowerRoman"/>
+      <w:lvlText w:val="%9."/>
+      <w:lvlJc w:val="right"/>
+      <w:pPr>
+        <w:ind w:left="6480" w:hanging="180"/>
+      </w:pPr>
+    </w:lvl>
+  </w:abstractNum>
+  <w:abstractNum w:abstractNumId="7" w15:restartNumberingAfterBreak="0">
     <w:nsid w:val="58463D88"/>
     <w:multiLevelType w:val="multilevel"/>
     <w:tmpl w:val="0807001F"/>
@@ -1637,7 +2874,96 @@
       </w:pPr>
     </w:lvl>
   </w:abstractNum>
-  <w:abstractNum w:abstractNumId="5" w15:restartNumberingAfterBreak="0">
+  <w:abstractNum w:abstractNumId="8" w15:restartNumberingAfterBreak="0">
+    <w:nsid w:val="588D61AD"/>
+    <w:multiLevelType w:val="hybridMultilevel"/>
+    <w:tmpl w:val="E62A7266"/>
+    <w:lvl w:ilvl="0" w:tplc="0807000F">
+      <w:start w:val="1"/>
+      <w:numFmt w:val="decimal"/>
+      <w:lvlText w:val="%1."/>
+      <w:lvlJc w:val="left"/>
+      <w:pPr>
+        <w:ind w:left="720" w:hanging="360"/>
+      </w:pPr>
+      <w:rPr>
+        <w:rFonts w:hint="default"/>
+      </w:rPr>
+    </w:lvl>
+    <w:lvl w:ilvl="1" w:tplc="08070019" w:tentative="1">
+      <w:start w:val="1"/>
+      <w:numFmt w:val="lowerLetter"/>
+      <w:lvlText w:val="%2."/>
+      <w:lvlJc w:val="left"/>
+      <w:pPr>
+        <w:ind w:left="1440" w:hanging="360"/>
+      </w:pPr>
+    </w:lvl>
+    <w:lvl w:ilvl="2" w:tplc="0807001B" w:tentative="1">
+      <w:start w:val="1"/>
+      <w:numFmt w:val="lowerRoman"/>
+      <w:lvlText w:val="%3."/>
+      <w:lvlJc w:val="right"/>
+      <w:pPr>
+        <w:ind w:left="2160" w:hanging="180"/>
+      </w:pPr>
+    </w:lvl>
+    <w:lvl w:ilvl="3" w:tplc="0807000F" w:tentative="1">
+      <w:start w:val="1"/>
+      <w:numFmt w:val="decimal"/>
+      <w:lvlText w:val="%4."/>
+      <w:lvlJc w:val="left"/>
+      <w:pPr>
+        <w:ind w:left="2880" w:hanging="360"/>
+      </w:pPr>
+    </w:lvl>
+    <w:lvl w:ilvl="4" w:tplc="08070019" w:tentative="1">
+      <w:start w:val="1"/>
+      <w:numFmt w:val="lowerLetter"/>
+      <w:lvlText w:val="%5."/>
+      <w:lvlJc w:val="left"/>
+      <w:pPr>
+        <w:ind w:left="3600" w:hanging="360"/>
+      </w:pPr>
+    </w:lvl>
+    <w:lvl w:ilvl="5" w:tplc="0807001B" w:tentative="1">
+      <w:start w:val="1"/>
+      <w:numFmt w:val="lowerRoman"/>
+      <w:lvlText w:val="%6."/>
+      <w:lvlJc w:val="right"/>
+      <w:pPr>
+        <w:ind w:left="4320" w:hanging="180"/>
+      </w:pPr>
+    </w:lvl>
+    <w:lvl w:ilvl="6" w:tplc="0807000F" w:tentative="1">
+      <w:start w:val="1"/>
+      <w:numFmt w:val="decimal"/>
+      <w:lvlText w:val="%7."/>
+      <w:lvlJc w:val="left"/>
+      <w:pPr>
+        <w:ind w:left="5040" w:hanging="360"/>
+      </w:pPr>
+    </w:lvl>
+    <w:lvl w:ilvl="7" w:tplc="08070019" w:tentative="1">
+      <w:start w:val="1"/>
+      <w:numFmt w:val="lowerLetter"/>
+      <w:lvlText w:val="%8."/>
+      <w:lvlJc w:val="left"/>
+      <w:pPr>
+        <w:ind w:left="5760" w:hanging="360"/>
+      </w:pPr>
+    </w:lvl>
+    <w:lvl w:ilvl="8" w:tplc="0807001B" w:tentative="1">
+      <w:start w:val="1"/>
+      <w:numFmt w:val="lowerRoman"/>
+      <w:lvlText w:val="%9."/>
+      <w:lvlJc w:val="right"/>
+      <w:pPr>
+        <w:ind w:left="6480" w:hanging="180"/>
+      </w:pPr>
+    </w:lvl>
+  </w:abstractNum>
+  <w:abstractNum w:abstractNumId="9" w15:restartNumberingAfterBreak="0">
     <w:nsid w:val="5B621828"/>
     <w:multiLevelType w:val="multilevel"/>
     <w:tmpl w:val="0807001F"/>
@@ -1723,7 +3049,96 @@
       </w:pPr>
     </w:lvl>
   </w:abstractNum>
-  <w:abstractNum w:abstractNumId="6" w15:restartNumberingAfterBreak="0">
+  <w:abstractNum w:abstractNumId="10" w15:restartNumberingAfterBreak="0">
+    <w:nsid w:val="5F8F2E48"/>
+    <w:multiLevelType w:val="hybridMultilevel"/>
+    <w:tmpl w:val="E62A7266"/>
+    <w:lvl w:ilvl="0" w:tplc="0807000F">
+      <w:start w:val="1"/>
+      <w:numFmt w:val="decimal"/>
+      <w:lvlText w:val="%1."/>
+      <w:lvlJc w:val="left"/>
+      <w:pPr>
+        <w:ind w:left="720" w:hanging="360"/>
+      </w:pPr>
+      <w:rPr>
+        <w:rFonts w:hint="default"/>
+      </w:rPr>
+    </w:lvl>
+    <w:lvl w:ilvl="1" w:tplc="08070019" w:tentative="1">
+      <w:start w:val="1"/>
+      <w:numFmt w:val="lowerLetter"/>
+      <w:lvlText w:val="%2."/>
+      <w:lvlJc w:val="left"/>
+      <w:pPr>
+        <w:ind w:left="1440" w:hanging="360"/>
+      </w:pPr>
+    </w:lvl>
+    <w:lvl w:ilvl="2" w:tplc="0807001B" w:tentative="1">
+      <w:start w:val="1"/>
+      <w:numFmt w:val="lowerRoman"/>
+      <w:lvlText w:val="%3."/>
+      <w:lvlJc w:val="right"/>
+      <w:pPr>
+        <w:ind w:left="2160" w:hanging="180"/>
+      </w:pPr>
+    </w:lvl>
+    <w:lvl w:ilvl="3" w:tplc="0807000F" w:tentative="1">
+      <w:start w:val="1"/>
+      <w:numFmt w:val="decimal"/>
+      <w:lvlText w:val="%4."/>
+      <w:lvlJc w:val="left"/>
+      <w:pPr>
+        <w:ind w:left="2880" w:hanging="360"/>
+      </w:pPr>
+    </w:lvl>
+    <w:lvl w:ilvl="4" w:tplc="08070019" w:tentative="1">
+      <w:start w:val="1"/>
+      <w:numFmt w:val="lowerLetter"/>
+      <w:lvlText w:val="%5."/>
+      <w:lvlJc w:val="left"/>
+      <w:pPr>
+        <w:ind w:left="3600" w:hanging="360"/>
+      </w:pPr>
+    </w:lvl>
+    <w:lvl w:ilvl="5" w:tplc="0807001B" w:tentative="1">
+      <w:start w:val="1"/>
+      <w:numFmt w:val="lowerRoman"/>
+      <w:lvlText w:val="%6."/>
+      <w:lvlJc w:val="right"/>
+      <w:pPr>
+        <w:ind w:left="4320" w:hanging="180"/>
+      </w:pPr>
+    </w:lvl>
+    <w:lvl w:ilvl="6" w:tplc="0807000F" w:tentative="1">
+      <w:start w:val="1"/>
+      <w:numFmt w:val="decimal"/>
+      <w:lvlText w:val="%7."/>
+      <w:lvlJc w:val="left"/>
+      <w:pPr>
+        <w:ind w:left="5040" w:hanging="360"/>
+      </w:pPr>
+    </w:lvl>
+    <w:lvl w:ilvl="7" w:tplc="08070019" w:tentative="1">
+      <w:start w:val="1"/>
+      <w:numFmt w:val="lowerLetter"/>
+      <w:lvlText w:val="%8."/>
+      <w:lvlJc w:val="left"/>
+      <w:pPr>
+        <w:ind w:left="5760" w:hanging="360"/>
+      </w:pPr>
+    </w:lvl>
+    <w:lvl w:ilvl="8" w:tplc="0807001B" w:tentative="1">
+      <w:start w:val="1"/>
+      <w:numFmt w:val="lowerRoman"/>
+      <w:lvlText w:val="%9."/>
+      <w:lvlJc w:val="right"/>
+      <w:pPr>
+        <w:ind w:left="6480" w:hanging="180"/>
+      </w:pPr>
+    </w:lvl>
+  </w:abstractNum>
+  <w:abstractNum w:abstractNumId="11" w15:restartNumberingAfterBreak="0">
     <w:nsid w:val="638C413F"/>
     <w:multiLevelType w:val="hybridMultilevel"/>
     <w:tmpl w:val="CFA0B97C"/>
@@ -1812,7 +3227,96 @@
       </w:pPr>
     </w:lvl>
   </w:abstractNum>
-  <w:abstractNum w:abstractNumId="7" w15:restartNumberingAfterBreak="0">
+  <w:abstractNum w:abstractNumId="12" w15:restartNumberingAfterBreak="0">
+    <w:nsid w:val="69646290"/>
+    <w:multiLevelType w:val="hybridMultilevel"/>
+    <w:tmpl w:val="E62A7266"/>
+    <w:lvl w:ilvl="0" w:tplc="0807000F">
+      <w:start w:val="1"/>
+      <w:numFmt w:val="decimal"/>
+      <w:lvlText w:val="%1."/>
+      <w:lvlJc w:val="left"/>
+      <w:pPr>
+        <w:ind w:left="720" w:hanging="360"/>
+      </w:pPr>
+      <w:rPr>
+        <w:rFonts w:hint="default"/>
+      </w:rPr>
+    </w:lvl>
+    <w:lvl w:ilvl="1" w:tplc="08070019" w:tentative="1">
+      <w:start w:val="1"/>
+      <w:numFmt w:val="lowerLetter"/>
+      <w:lvlText w:val="%2."/>
+      <w:lvlJc w:val="left"/>
+      <w:pPr>
+        <w:ind w:left="1440" w:hanging="360"/>
+      </w:pPr>
+    </w:lvl>
+    <w:lvl w:ilvl="2" w:tplc="0807001B" w:tentative="1">
+      <w:start w:val="1"/>
+      <w:numFmt w:val="lowerRoman"/>
+      <w:lvlText w:val="%3."/>
+      <w:lvlJc w:val="right"/>
+      <w:pPr>
+        <w:ind w:left="2160" w:hanging="180"/>
+      </w:pPr>
+    </w:lvl>
+    <w:lvl w:ilvl="3" w:tplc="0807000F" w:tentative="1">
+      <w:start w:val="1"/>
+      <w:numFmt w:val="decimal"/>
+      <w:lvlText w:val="%4."/>
+      <w:lvlJc w:val="left"/>
+      <w:pPr>
+        <w:ind w:left="2880" w:hanging="360"/>
+      </w:pPr>
+    </w:lvl>
+    <w:lvl w:ilvl="4" w:tplc="08070019" w:tentative="1">
+      <w:start w:val="1"/>
+      <w:numFmt w:val="lowerLetter"/>
+      <w:lvlText w:val="%5."/>
+      <w:lvlJc w:val="left"/>
+      <w:pPr>
+        <w:ind w:left="3600" w:hanging="360"/>
+      </w:pPr>
+    </w:lvl>
+    <w:lvl w:ilvl="5" w:tplc="0807001B" w:tentative="1">
+      <w:start w:val="1"/>
+      <w:numFmt w:val="lowerRoman"/>
+      <w:lvlText w:val="%6."/>
+      <w:lvlJc w:val="right"/>
+      <w:pPr>
+        <w:ind w:left="4320" w:hanging="180"/>
+      </w:pPr>
+    </w:lvl>
+    <w:lvl w:ilvl="6" w:tplc="0807000F" w:tentative="1">
+      <w:start w:val="1"/>
+      <w:numFmt w:val="decimal"/>
+      <w:lvlText w:val="%7."/>
+      <w:lvlJc w:val="left"/>
+      <w:pPr>
+        <w:ind w:left="5040" w:hanging="360"/>
+      </w:pPr>
+    </w:lvl>
+    <w:lvl w:ilvl="7" w:tplc="08070019" w:tentative="1">
+      <w:start w:val="1"/>
+      <w:numFmt w:val="lowerLetter"/>
+      <w:lvlText w:val="%8."/>
+      <w:lvlJc w:val="left"/>
+      <w:pPr>
+        <w:ind w:left="5760" w:hanging="360"/>
+      </w:pPr>
+    </w:lvl>
+    <w:lvl w:ilvl="8" w:tplc="0807001B" w:tentative="1">
+      <w:start w:val="1"/>
+      <w:numFmt w:val="lowerRoman"/>
+      <w:lvlText w:val="%9."/>
+      <w:lvlJc w:val="right"/>
+      <w:pPr>
+        <w:ind w:left="6480" w:hanging="180"/>
+      </w:pPr>
+    </w:lvl>
+  </w:abstractNum>
+  <w:abstractNum w:abstractNumId="13" w15:restartNumberingAfterBreak="0">
     <w:nsid w:val="79A872CC"/>
     <w:multiLevelType w:val="multilevel"/>
     <w:tmpl w:val="0807001F"/>
@@ -1902,25 +3406,43 @@
     <w:abstractNumId w:val="0"/>
   </w:num>
   <w:num w:numId="2">
+    <w:abstractNumId w:val="5"/>
+  </w:num>
+  <w:num w:numId="3">
+    <w:abstractNumId w:val="7"/>
+  </w:num>
+  <w:num w:numId="4">
     <w:abstractNumId w:val="3"/>
   </w:num>
-  <w:num w:numId="3">
+  <w:num w:numId="5">
+    <w:abstractNumId w:val="13"/>
+  </w:num>
+  <w:num w:numId="6">
     <w:abstractNumId w:val="4"/>
   </w:num>
-  <w:num w:numId="4">
+  <w:num w:numId="7">
+    <w:abstractNumId w:val="9"/>
+  </w:num>
+  <w:num w:numId="8">
+    <w:abstractNumId w:val="11"/>
+  </w:num>
+  <w:num w:numId="9">
+    <w:abstractNumId w:val="2"/>
+  </w:num>
+  <w:num w:numId="10">
+    <w:abstractNumId w:val="6"/>
+  </w:num>
+  <w:num w:numId="11">
+    <w:abstractNumId w:val="8"/>
+  </w:num>
+  <w:num w:numId="12">
+    <w:abstractNumId w:val="12"/>
+  </w:num>
+  <w:num w:numId="13">
     <w:abstractNumId w:val="1"/>
   </w:num>
-  <w:num w:numId="5">
-    <w:abstractNumId w:val="7"/>
-  </w:num>
-  <w:num w:numId="6">
-    <w:abstractNumId w:val="2"/>
-  </w:num>
-  <w:num w:numId="7">
-    <w:abstractNumId w:val="5"/>
-  </w:num>
-  <w:num w:numId="8">
-    <w:abstractNumId w:val="6"/>
+  <w:num w:numId="14">
+    <w:abstractNumId w:val="10"/>
   </w:num>
 </w:numbering>
 </file>
@@ -2320,7 +3842,7 @@
     <w:lsdException w:name="Unresolved Mention" w:semiHidden="1" w:unhideWhenUsed="1"/>
     <w:lsdException w:name="Smart Link" w:semiHidden="1" w:unhideWhenUsed="1"/>
   </w:latentStyles>
-  <w:style w:type="paragraph" w:default="1" w:styleId="Normal">
+  <w:style w:type="paragraph" w:default="1" w:styleId="Standard">
     <w:name w:val="Normal"/>
     <w:qFormat/>
     <w:pPr>
@@ -2331,11 +3853,11 @@
       <w:lang w:val="de-DE"/>
     </w:rPr>
   </w:style>
-  <w:style w:type="paragraph" w:styleId="Heading1">
+  <w:style w:type="paragraph" w:styleId="berschrift1">
     <w:name w:val="heading 1"/>
-    <w:basedOn w:val="Normal"/>
-    <w:next w:val="Normal"/>
-    <w:link w:val="Heading1Char"/>
+    <w:basedOn w:val="Standard"/>
+    <w:next w:val="Standard"/>
+    <w:link w:val="berschrift1Zchn"/>
     <w:uiPriority w:val="9"/>
     <w:qFormat/>
     <w:rsid w:val="00CA26C6"/>
@@ -2352,11 +3874,11 @@
       <w:szCs w:val="32"/>
     </w:rPr>
   </w:style>
-  <w:style w:type="paragraph" w:styleId="Heading2">
+  <w:style w:type="paragraph" w:styleId="berschrift2">
     <w:name w:val="heading 2"/>
-    <w:basedOn w:val="Normal"/>
-    <w:next w:val="Normal"/>
-    <w:link w:val="Heading2Char"/>
+    <w:basedOn w:val="Standard"/>
+    <w:next w:val="Standard"/>
+    <w:link w:val="berschrift2Zchn"/>
     <w:uiPriority w:val="9"/>
     <w:unhideWhenUsed/>
     <w:qFormat/>
@@ -2374,13 +3896,57 @@
       <w:szCs w:val="26"/>
     </w:rPr>
   </w:style>
-  <w:style w:type="character" w:default="1" w:styleId="DefaultParagraphFont">
+  <w:style w:type="paragraph" w:styleId="berschrift3">
+    <w:name w:val="heading 3"/>
+    <w:basedOn w:val="Standard"/>
+    <w:next w:val="Standard"/>
+    <w:link w:val="berschrift3Zchn"/>
+    <w:uiPriority w:val="9"/>
+    <w:unhideWhenUsed/>
+    <w:qFormat/>
+    <w:rsid w:val="00DC183E"/>
+    <w:pPr>
+      <w:keepNext/>
+      <w:keepLines/>
+      <w:spacing w:before="40"/>
+      <w:outlineLvl w:val="2"/>
+    </w:pPr>
+    <w:rPr>
+      <w:rFonts w:asciiTheme="majorHAnsi" w:eastAsiaTheme="majorEastAsia" w:hAnsiTheme="majorHAnsi" w:cstheme="majorBidi"/>
+      <w:color w:val="1F3763" w:themeColor="accent1" w:themeShade="7F"/>
+      <w:sz w:val="24"/>
+      <w:szCs w:val="24"/>
+    </w:rPr>
+  </w:style>
+  <w:style w:type="paragraph" w:styleId="berschrift4">
+    <w:name w:val="heading 4"/>
+    <w:basedOn w:val="Standard"/>
+    <w:next w:val="Standard"/>
+    <w:link w:val="berschrift4Zchn"/>
+    <w:uiPriority w:val="9"/>
+    <w:unhideWhenUsed/>
+    <w:qFormat/>
+    <w:rsid w:val="00DC183E"/>
+    <w:pPr>
+      <w:keepNext/>
+      <w:keepLines/>
+      <w:spacing w:before="40"/>
+      <w:outlineLvl w:val="3"/>
+    </w:pPr>
+    <w:rPr>
+      <w:rFonts w:asciiTheme="majorHAnsi" w:eastAsiaTheme="majorEastAsia" w:hAnsiTheme="majorHAnsi" w:cstheme="majorBidi"/>
+      <w:i/>
+      <w:iCs/>
+      <w:color w:val="2F5496" w:themeColor="accent1" w:themeShade="BF"/>
+    </w:rPr>
+  </w:style>
+  <w:style w:type="character" w:default="1" w:styleId="Absatz-Standardschriftart">
     <w:name w:val="Default Paragraph Font"/>
     <w:uiPriority w:val="1"/>
     <w:semiHidden/>
     <w:unhideWhenUsed/>
   </w:style>
-  <w:style w:type="table" w:default="1" w:styleId="TableNormal">
+  <w:style w:type="table" w:default="1" w:styleId="NormaleTabelle">
     <w:name w:val="Normal Table"/>
     <w:uiPriority w:val="99"/>
     <w:semiHidden/>
@@ -2395,16 +3961,16 @@
       </w:tblCellMar>
     </w:tblPr>
   </w:style>
-  <w:style w:type="numbering" w:default="1" w:styleId="NoList">
+  <w:style w:type="numbering" w:default="1" w:styleId="KeineListe">
     <w:name w:val="No List"/>
     <w:uiPriority w:val="99"/>
     <w:semiHidden/>
     <w:unhideWhenUsed/>
   </w:style>
-  <w:style w:type="paragraph" w:styleId="BalloonText">
+  <w:style w:type="paragraph" w:styleId="Sprechblasentext">
     <w:name w:val="Balloon Text"/>
-    <w:basedOn w:val="Normal"/>
-    <w:link w:val="BalloonTextChar"/>
+    <w:basedOn w:val="Standard"/>
+    <w:link w:val="SprechblasentextZchn"/>
     <w:uiPriority w:val="99"/>
     <w:semiHidden/>
     <w:unhideWhenUsed/>
@@ -2418,10 +3984,10 @@
       <w:szCs w:val="18"/>
     </w:rPr>
   </w:style>
-  <w:style w:type="character" w:customStyle="1" w:styleId="BalloonTextChar">
-    <w:name w:val="Balloon Text Char"/>
-    <w:basedOn w:val="DefaultParagraphFont"/>
-    <w:link w:val="BalloonText"/>
+  <w:style w:type="character" w:customStyle="1" w:styleId="SprechblasentextZchn">
+    <w:name w:val="Sprechblasentext Zchn"/>
+    <w:basedOn w:val="Absatz-Standardschriftart"/>
+    <w:link w:val="Sprechblasentext"/>
     <w:uiPriority w:val="99"/>
     <w:semiHidden/>
     <w:rsid w:val="002B7084"/>
@@ -2432,10 +3998,10 @@
       <w:lang w:val="de-DE"/>
     </w:rPr>
   </w:style>
-  <w:style w:type="paragraph" w:styleId="Header">
+  <w:style w:type="paragraph" w:styleId="Kopfzeile">
     <w:name w:val="header"/>
-    <w:basedOn w:val="Normal"/>
-    <w:link w:val="HeaderChar"/>
+    <w:basedOn w:val="Standard"/>
+    <w:link w:val="KopfzeileZchn"/>
     <w:uiPriority w:val="99"/>
     <w:unhideWhenUsed/>
     <w:rsid w:val="0031003A"/>
@@ -2447,10 +4013,10 @@
       <w:spacing w:line="240" w:lineRule="auto"/>
     </w:pPr>
   </w:style>
-  <w:style w:type="character" w:customStyle="1" w:styleId="HeaderChar">
-    <w:name w:val="Header Char"/>
-    <w:basedOn w:val="DefaultParagraphFont"/>
-    <w:link w:val="Header"/>
+  <w:style w:type="character" w:customStyle="1" w:styleId="KopfzeileZchn">
+    <w:name w:val="Kopfzeile Zchn"/>
+    <w:basedOn w:val="Absatz-Standardschriftart"/>
+    <w:link w:val="Kopfzeile"/>
     <w:uiPriority w:val="99"/>
     <w:rsid w:val="0031003A"/>
     <w:rPr>
@@ -2458,10 +4024,10 @@
       <w:lang w:val="de-DE"/>
     </w:rPr>
   </w:style>
-  <w:style w:type="paragraph" w:styleId="Footer">
+  <w:style w:type="paragraph" w:styleId="Fuzeile">
     <w:name w:val="footer"/>
-    <w:basedOn w:val="Normal"/>
-    <w:link w:val="FooterChar"/>
+    <w:basedOn w:val="Standard"/>
+    <w:link w:val="FuzeileZchn"/>
     <w:uiPriority w:val="99"/>
     <w:unhideWhenUsed/>
     <w:rsid w:val="0031003A"/>
@@ -2473,10 +4039,10 @@
       <w:spacing w:line="240" w:lineRule="auto"/>
     </w:pPr>
   </w:style>
-  <w:style w:type="character" w:customStyle="1" w:styleId="FooterChar">
-    <w:name w:val="Footer Char"/>
-    <w:basedOn w:val="DefaultParagraphFont"/>
-    <w:link w:val="Footer"/>
+  <w:style w:type="character" w:customStyle="1" w:styleId="FuzeileZchn">
+    <w:name w:val="Fußzeile Zchn"/>
+    <w:basedOn w:val="Absatz-Standardschriftart"/>
+    <w:link w:val="Fuzeile"/>
     <w:uiPriority w:val="99"/>
     <w:rsid w:val="0031003A"/>
     <w:rPr>
@@ -2486,7 +4052,7 @@
   </w:style>
   <w:style w:type="paragraph" w:customStyle="1" w:styleId="paragraph">
     <w:name w:val="paragraph"/>
-    <w:basedOn w:val="Normal"/>
+    <w:basedOn w:val="Standard"/>
     <w:rsid w:val="00FA4644"/>
     <w:pPr>
       <w:spacing w:before="100" w:beforeAutospacing="1" w:after="100" w:afterAutospacing="1" w:line="240" w:lineRule="auto"/>
@@ -2500,24 +4066,24 @@
   </w:style>
   <w:style w:type="character" w:customStyle="1" w:styleId="normaltextrun">
     <w:name w:val="normaltextrun"/>
-    <w:basedOn w:val="DefaultParagraphFont"/>
+    <w:basedOn w:val="Absatz-Standardschriftart"/>
     <w:rsid w:val="00FA4644"/>
   </w:style>
   <w:style w:type="character" w:customStyle="1" w:styleId="eop">
     <w:name w:val="eop"/>
-    <w:basedOn w:val="DefaultParagraphFont"/>
+    <w:basedOn w:val="Absatz-Standardschriftart"/>
     <w:rsid w:val="00FA4644"/>
   </w:style>
   <w:style w:type="character" w:customStyle="1" w:styleId="spellingerror">
     <w:name w:val="spellingerror"/>
-    <w:basedOn w:val="DefaultParagraphFont"/>
+    <w:basedOn w:val="Absatz-Standardschriftart"/>
     <w:rsid w:val="00FA4644"/>
   </w:style>
-  <w:style w:type="paragraph" w:styleId="Title">
+  <w:style w:type="paragraph" w:styleId="Titel">
     <w:name w:val="Title"/>
-    <w:basedOn w:val="Normal"/>
-    <w:next w:val="Normal"/>
-    <w:link w:val="TitleChar"/>
+    <w:basedOn w:val="Standard"/>
+    <w:next w:val="Standard"/>
+    <w:link w:val="TitelZchn"/>
     <w:uiPriority w:val="10"/>
     <w:qFormat/>
     <w:rsid w:val="00B60326"/>
@@ -2533,10 +4099,10 @@
       <w:szCs w:val="56"/>
     </w:rPr>
   </w:style>
-  <w:style w:type="character" w:customStyle="1" w:styleId="TitleChar">
-    <w:name w:val="Title Char"/>
-    <w:basedOn w:val="DefaultParagraphFont"/>
-    <w:link w:val="Title"/>
+  <w:style w:type="character" w:customStyle="1" w:styleId="TitelZchn">
+    <w:name w:val="Titel Zchn"/>
+    <w:basedOn w:val="Absatz-Standardschriftart"/>
+    <w:link w:val="Titel"/>
     <w:uiPriority w:val="10"/>
     <w:rsid w:val="00B60326"/>
     <w:rPr>
@@ -2548,9 +4114,9 @@
       <w:lang w:val="de-DE"/>
     </w:rPr>
   </w:style>
-  <w:style w:type="paragraph" w:styleId="ListParagraph">
+  <w:style w:type="paragraph" w:styleId="Listenabsatz">
     <w:name w:val="List Paragraph"/>
-    <w:basedOn w:val="Normal"/>
+    <w:basedOn w:val="Standard"/>
     <w:uiPriority w:val="34"/>
     <w:qFormat/>
     <w:rsid w:val="004D22F5"/>
@@ -2559,10 +4125,10 @@
       <w:contextualSpacing/>
     </w:pPr>
   </w:style>
-  <w:style w:type="character" w:customStyle="1" w:styleId="Heading1Char">
-    <w:name w:val="Heading 1 Char"/>
-    <w:basedOn w:val="DefaultParagraphFont"/>
-    <w:link w:val="Heading1"/>
+  <w:style w:type="character" w:customStyle="1" w:styleId="berschrift1Zchn">
+    <w:name w:val="Überschrift 1 Zchn"/>
+    <w:basedOn w:val="Absatz-Standardschriftart"/>
+    <w:link w:val="berschrift1"/>
     <w:uiPriority w:val="9"/>
     <w:rsid w:val="00CA26C6"/>
     <w:rPr>
@@ -2573,9 +4139,9 @@
       <w:lang w:val="de-DE"/>
     </w:rPr>
   </w:style>
-  <w:style w:type="character" w:styleId="SubtleEmphasis">
+  <w:style w:type="character" w:styleId="SchwacheHervorhebung">
     <w:name w:val="Subtle Emphasis"/>
-    <w:basedOn w:val="DefaultParagraphFont"/>
+    <w:basedOn w:val="Absatz-Standardschriftart"/>
     <w:uiPriority w:val="19"/>
     <w:qFormat/>
     <w:rsid w:val="004569C3"/>
@@ -2585,10 +4151,10 @@
       <w:color w:val="404040" w:themeColor="text1" w:themeTint="BF"/>
     </w:rPr>
   </w:style>
-  <w:style w:type="character" w:customStyle="1" w:styleId="Heading2Char">
-    <w:name w:val="Heading 2 Char"/>
-    <w:basedOn w:val="DefaultParagraphFont"/>
-    <w:link w:val="Heading2"/>
+  <w:style w:type="character" w:customStyle="1" w:styleId="berschrift2Zchn">
+    <w:name w:val="Überschrift 2 Zchn"/>
+    <w:basedOn w:val="Absatz-Standardschriftart"/>
+    <w:link w:val="berschrift2"/>
     <w:uiPriority w:val="9"/>
     <w:rsid w:val="002C06FB"/>
     <w:rPr>
@@ -2599,9 +4165,9 @@
       <w:lang w:val="de-DE"/>
     </w:rPr>
   </w:style>
-  <w:style w:type="character" w:styleId="IntenseEmphasis">
+  <w:style w:type="character" w:styleId="IntensiveHervorhebung">
     <w:name w:val="Intense Emphasis"/>
-    <w:basedOn w:val="DefaultParagraphFont"/>
+    <w:basedOn w:val="Absatz-Standardschriftart"/>
     <w:uiPriority w:val="21"/>
     <w:qFormat/>
     <w:rsid w:val="00E016A0"/>
@@ -2609,6 +4175,34 @@
       <w:i/>
       <w:iCs/>
       <w:color w:val="4472C4" w:themeColor="accent1"/>
+    </w:rPr>
+  </w:style>
+  <w:style w:type="character" w:customStyle="1" w:styleId="berschrift3Zchn">
+    <w:name w:val="Überschrift 3 Zchn"/>
+    <w:basedOn w:val="Absatz-Standardschriftart"/>
+    <w:link w:val="berschrift3"/>
+    <w:uiPriority w:val="9"/>
+    <w:rsid w:val="00DC183E"/>
+    <w:rPr>
+      <w:rFonts w:asciiTheme="majorHAnsi" w:eastAsiaTheme="majorEastAsia" w:hAnsiTheme="majorHAnsi" w:cstheme="majorBidi"/>
+      <w:color w:val="1F3763" w:themeColor="accent1" w:themeShade="7F"/>
+      <w:sz w:val="24"/>
+      <w:szCs w:val="24"/>
+      <w:lang w:val="de-DE"/>
+    </w:rPr>
+  </w:style>
+  <w:style w:type="character" w:customStyle="1" w:styleId="berschrift4Zchn">
+    <w:name w:val="Überschrift 4 Zchn"/>
+    <w:basedOn w:val="Absatz-Standardschriftart"/>
+    <w:link w:val="berschrift4"/>
+    <w:uiPriority w:val="9"/>
+    <w:rsid w:val="00DC183E"/>
+    <w:rPr>
+      <w:rFonts w:asciiTheme="majorHAnsi" w:eastAsiaTheme="majorEastAsia" w:hAnsiTheme="majorHAnsi" w:cstheme="majorBidi"/>
+      <w:i/>
+      <w:iCs/>
+      <w:color w:val="2F5496" w:themeColor="accent1" w:themeShade="BF"/>
+      <w:lang w:val="de-DE"/>
     </w:rPr>
   </w:style>
 </w:styles>
@@ -2910,6 +4504,21 @@
 </file>
 
 <file path=customXml/item1.xml><?xml version="1.0" encoding="utf-8"?>
+<p:properties xmlns:p="http://schemas.microsoft.com/office/2006/metadata/properties" xmlns:xsi="http://www.w3.org/2001/XMLSchema-instance" xmlns:pc="http://schemas.microsoft.com/office/infopath/2007/PartnerControls">
+  <documentManagement/>
+</p:properties>
+</file>
+
+<file path=customXml/item2.xml><?xml version="1.0" encoding="utf-8"?>
+<?mso-contentType ?>
+<FormTemplates xmlns="http://schemas.microsoft.com/sharepoint/v3/contenttype/forms">
+  <Display>DocumentLibraryForm</Display>
+  <Edit>DocumentLibraryForm</Edit>
+  <New>DocumentLibraryForm</New>
+</FormTemplates>
+</file>
+
+<file path=customXml/item3.xml><?xml version="1.0" encoding="utf-8"?>
 <ct:contentTypeSchema xmlns:ct="http://schemas.microsoft.com/office/2006/metadata/contentType" xmlns:ma="http://schemas.microsoft.com/office/2006/metadata/properties/metaAttributes" ct:_="" ma:_="" ma:contentTypeName="Dokument" ma:contentTypeID="0x010100251B4F3DD99F1A47BE1DD03CB1521E4A" ma:contentTypeVersion="10" ma:contentTypeDescription="Ein neues Dokument erstellen." ma:contentTypeScope="" ma:versionID="6be933c634e264c486d21b0448a5e113">
   <xsd:schema xmlns:xsd="http://www.w3.org/2001/XMLSchema" xmlns:xs="http://www.w3.org/2001/XMLSchema" xmlns:p="http://schemas.microsoft.com/office/2006/metadata/properties" xmlns:ns3="e89c874b-4c9d-4087-99ab-3f42432656f5" xmlns:ns4="9bf1a295-e891-43fa-8f6d-f0b9c9c6e192" targetNamespace="http://schemas.microsoft.com/office/2006/metadata/properties" ma:root="true" ma:fieldsID="7d27f8cba903675874e01989a6ca18cc" ns3:_="" ns4:_="">
     <xsd:import namespace="e89c874b-4c9d-4087-99ab-3f42432656f5"/>
@@ -3112,22 +4721,24 @@
 </ct:contentTypeSchema>
 </file>
 
-<file path=customXml/item2.xml><?xml version="1.0" encoding="utf-8"?>
-<?mso-contentType ?>
-<FormTemplates xmlns="http://schemas.microsoft.com/sharepoint/v3/contenttype/forms">
-  <Display>DocumentLibraryForm</Display>
-  <Edit>DocumentLibraryForm</Edit>
-  <New>DocumentLibraryForm</New>
-</FormTemplates>
+<file path=customXml/itemProps1.xml><?xml version="1.0" encoding="utf-8"?>
+<ds:datastoreItem xmlns:ds="http://schemas.openxmlformats.org/officeDocument/2006/customXml" ds:itemID="{87C6A610-C1F5-44E8-89D7-1B1E190810E0}">
+  <ds:schemaRefs>
+    <ds:schemaRef ds:uri="http://schemas.microsoft.com/office/2006/metadata/properties"/>
+    <ds:schemaRef ds:uri="http://schemas.microsoft.com/office/infopath/2007/PartnerControls"/>
+  </ds:schemaRefs>
+</ds:datastoreItem>
 </file>
 
-<file path=customXml/item3.xml><?xml version="1.0" encoding="utf-8"?>
-<p:properties xmlns:p="http://schemas.microsoft.com/office/2006/metadata/properties" xmlns:xsi="http://www.w3.org/2001/XMLSchema-instance" xmlns:pc="http://schemas.microsoft.com/office/infopath/2007/PartnerControls">
-  <documentManagement/>
-</p:properties>
+<file path=customXml/itemProps2.xml><?xml version="1.0" encoding="utf-8"?>
+<ds:datastoreItem xmlns:ds="http://schemas.openxmlformats.org/officeDocument/2006/customXml" ds:itemID="{CF9DB751-DB28-445D-B91B-E5C5D3DB1AEC}">
+  <ds:schemaRefs>
+    <ds:schemaRef ds:uri="http://schemas.microsoft.com/sharepoint/v3/contenttype/forms"/>
+  </ds:schemaRefs>
+</ds:datastoreItem>
 </file>
 
-<file path=customXml/itemProps1.xml><?xml version="1.0" encoding="utf-8"?>
+<file path=customXml/itemProps3.xml><?xml version="1.0" encoding="utf-8"?>
 <ds:datastoreItem xmlns:ds="http://schemas.openxmlformats.org/officeDocument/2006/customXml" ds:itemID="{240405AE-F204-4EE9-9433-90B04D57F312}">
   <ds:schemaRefs>
     <ds:schemaRef ds:uri="http://schemas.microsoft.com/office/2006/metadata/contentType"/>
@@ -3144,21 +4755,4 @@
     <ds:schemaRef ds:uri="http://schemas.microsoft.com/internal/obd"/>
   </ds:schemaRefs>
 </ds:datastoreItem>
-</file>
-
-<file path=customXml/itemProps2.xml><?xml version="1.0" encoding="utf-8"?>
-<ds:datastoreItem xmlns:ds="http://schemas.openxmlformats.org/officeDocument/2006/customXml" ds:itemID="{CF9DB751-DB28-445D-B91B-E5C5D3DB1AEC}">
-  <ds:schemaRefs>
-    <ds:schemaRef ds:uri="http://schemas.microsoft.com/sharepoint/v3/contenttype/forms"/>
-  </ds:schemaRefs>
-</ds:datastoreItem>
-</file>
-
-<file path=customXml/itemProps3.xml><?xml version="1.0" encoding="utf-8"?>
-<ds:datastoreItem xmlns:ds="http://schemas.openxmlformats.org/officeDocument/2006/customXml" ds:itemID="{87C6A610-C1F5-44E8-89D7-1B1E190810E0}">
-  <ds:schemaRefs>
-    <ds:schemaRef ds:uri="http://schemas.microsoft.com/office/2006/metadata/properties"/>
-    <ds:schemaRef ds:uri="http://schemas.microsoft.com/office/infopath/2007/PartnerControls"/>
-  </ds:schemaRefs>
-</ds:datastoreItem>
 </file>
</xml_diff>

<commit_message>
Created Sequence- & Class-Diagrams and added them in the Word-File
</commit_message>
<xml_diff>
--- a/Documentation/Projektarbeit.docx
+++ b/Documentation/Projektarbeit.docx
@@ -67,7 +67,7 @@
           <w:sz w:val="24"/>
           <w:szCs w:val="24"/>
         </w:rPr>
-        <w:t xml:space="preserve">Use-Case </w:t>
+        <w:t>Diagramm</w:t>
       </w:r>
       <w:r>
         <w:rPr>
@@ -77,7 +77,76 @@
           <w:sz w:val="24"/>
           <w:szCs w:val="24"/>
         </w:rPr>
-        <w:t>Diagramm</w:t>
+        <w:t>e</w:t>
+      </w:r>
+    </w:p>
+    <w:p>
+      <w:pPr>
+        <w:pStyle w:val="Listenabsatz"/>
+        <w:ind w:left="360"/>
+        <w:rPr>
+          <w:rStyle w:val="SchwacheHervorhebung"/>
+          <w:i w:val="0"/>
+          <w:iCs w:val="0"/>
+          <w:sz w:val="24"/>
+          <w:szCs w:val="24"/>
+        </w:rPr>
+      </w:pPr>
+      <w:r>
+        <w:rPr>
+          <w:rStyle w:val="SchwacheHervorhebung"/>
+          <w:i w:val="0"/>
+          <w:iCs w:val="0"/>
+          <w:sz w:val="24"/>
+          <w:szCs w:val="24"/>
+        </w:rPr>
+        <w:t>2.1 Use-Case Diagramm</w:t>
+      </w:r>
+    </w:p>
+    <w:p>
+      <w:pPr>
+        <w:pStyle w:val="Listenabsatz"/>
+        <w:ind w:left="360"/>
+        <w:rPr>
+          <w:rStyle w:val="SchwacheHervorhebung"/>
+          <w:i w:val="0"/>
+          <w:iCs w:val="0"/>
+          <w:sz w:val="24"/>
+          <w:szCs w:val="24"/>
+        </w:rPr>
+      </w:pPr>
+      <w:r>
+        <w:rPr>
+          <w:rStyle w:val="SchwacheHervorhebung"/>
+          <w:i w:val="0"/>
+          <w:iCs w:val="0"/>
+          <w:sz w:val="24"/>
+          <w:szCs w:val="24"/>
+        </w:rPr>
+        <w:t>2.2 Sequenz Diagramm</w:t>
+      </w:r>
+    </w:p>
+    <w:p>
+      <w:pPr>
+        <w:pStyle w:val="Listenabsatz"/>
+        <w:ind w:left="360"/>
+        <w:rPr>
+          <w:rStyle w:val="SchwacheHervorhebung"/>
+          <w:i w:val="0"/>
+          <w:iCs w:val="0"/>
+          <w:sz w:val="24"/>
+          <w:szCs w:val="24"/>
+        </w:rPr>
+      </w:pPr>
+      <w:r>
+        <w:rPr>
+          <w:rStyle w:val="SchwacheHervorhebung"/>
+          <w:i w:val="0"/>
+          <w:iCs w:val="0"/>
+          <w:sz w:val="24"/>
+          <w:szCs w:val="24"/>
+        </w:rPr>
+        <w:t>2.3 Klassen Diagramm</w:t>
       </w:r>
     </w:p>
     <w:p>
@@ -123,7 +192,6 @@
           <w:szCs w:val="24"/>
         </w:rPr>
       </w:pPr>
-      <w:proofErr w:type="spellStart"/>
       <w:r>
         <w:rPr>
           <w:rStyle w:val="SchwacheHervorhebung"/>
@@ -134,7 +202,6 @@
         </w:rPr>
         <w:t>Testing</w:t>
       </w:r>
-      <w:proofErr w:type="spellEnd"/>
     </w:p>
     <w:p>
       <w:pPr>
@@ -212,31 +279,20 @@
     </w:p>
     <w:p>
       <w:r>
-        <w:t xml:space="preserve">Das Ziel von Gira ist es, die Arbeitszuweisung zu erleichtern. Wenn ein Projektmanager jemandem ein Projekt zuweisen will, erstellt er ein Ticket und kann den Mitarbeiter als Bearbeiter angeben. Jeder Mitarbeiter braucht einen </w:t>
-      </w:r>
-      <w:proofErr w:type="spellStart"/>
-      <w:r>
-        <w:t>Employee</w:t>
-      </w:r>
-      <w:proofErr w:type="spellEnd"/>
-      <w:r>
-        <w:t>-Account. Admin Accounts sind lediglich für die Accountverwaltung zu nutzen, man kann mit ihnen keine Tickets erstellen, ändern und anschauen.</w:t>
+        <w:t>Das Ziel von Gira ist es, die Arbeitszuweisung zu erleichtern. Wenn ein Projektmanager jemandem ein Projekt zuweisen will, erstellt er ein Ticket und kann den Mitarbeiter als Bearbeiter angeben. Jeder Mitarbeiter braucht einen Employee-Account. Admin Accounts sind lediglich für die Accountverwaltung zu nutzen, man kann mit ihnen keine Tickets erstellen, ändern und anschauen.</w:t>
       </w:r>
     </w:p>
     <w:p/>
     <w:p>
       <w:pPr>
         <w:pStyle w:val="berschrift1"/>
-      </w:pPr>
-      <w:r>
         <w:rPr>
           <w:rStyle w:val="SchwacheHervorhebung"/>
           <w:i w:val="0"/>
           <w:iCs w:val="0"/>
           <w:color w:val="2F5496" w:themeColor="accent1" w:themeShade="BF"/>
         </w:rPr>
-        <w:t>2</w:t>
-      </w:r>
+      </w:pPr>
       <w:r>
         <w:rPr>
           <w:rStyle w:val="SchwacheHervorhebung"/>
@@ -244,7 +300,7 @@
           <w:iCs w:val="0"/>
           <w:color w:val="2F5496" w:themeColor="accent1" w:themeShade="BF"/>
         </w:rPr>
-        <w:t>.</w:t>
+        <w:t>2</w:t>
       </w:r>
       <w:r>
         <w:rPr>
@@ -253,7 +309,7 @@
           <w:iCs w:val="0"/>
           <w:color w:val="2F5496" w:themeColor="accent1" w:themeShade="BF"/>
         </w:rPr>
-        <w:t xml:space="preserve"> </w:t>
+        <w:t>.</w:t>
       </w:r>
       <w:r>
         <w:rPr>
@@ -262,7 +318,24 @@
           <w:iCs w:val="0"/>
           <w:color w:val="2F5496" w:themeColor="accent1" w:themeShade="BF"/>
         </w:rPr>
+        <w:t xml:space="preserve"> </w:t>
+      </w:r>
+      <w:r>
+        <w:rPr>
+          <w:rStyle w:val="SchwacheHervorhebung"/>
+          <w:i w:val="0"/>
+          <w:iCs w:val="0"/>
+          <w:color w:val="2F5496" w:themeColor="accent1" w:themeShade="BF"/>
+        </w:rPr>
         <w:t>Diagramme</w:t>
+      </w:r>
+    </w:p>
+    <w:p>
+      <w:pPr>
+        <w:pStyle w:val="berschrift2"/>
+      </w:pPr>
+      <w:r>
+        <w:t>2.1 Use-Case Diagramm</w:t>
       </w:r>
     </w:p>
     <w:p>
@@ -313,7 +386,113 @@
         </w:drawing>
       </w:r>
     </w:p>
-    <w:p/>
+    <w:p>
+      <w:pPr>
+        <w:pStyle w:val="berschrift2"/>
+      </w:pPr>
+      <w:r>
+        <w:t>2.2 Sequenz Diagramm</w:t>
+      </w:r>
+    </w:p>
+    <w:p>
+      <w:r>
+        <w:drawing>
+          <wp:inline distT="0" distB="0" distL="0" distR="0" wp14:anchorId="1F08242F" wp14:editId="1660ECAA">
+            <wp:extent cx="2914650" cy="2867025"/>
+            <wp:effectExtent l="0" t="0" r="0" b="9525"/>
+            <wp:docPr id="4" name="Grafik 4"/>
+            <wp:cNvGraphicFramePr>
+              <a:graphicFrameLocks xmlns:a="http://schemas.openxmlformats.org/drawingml/2006/main" noChangeAspect="1"/>
+            </wp:cNvGraphicFramePr>
+            <a:graphic xmlns:a="http://schemas.openxmlformats.org/drawingml/2006/main">
+              <a:graphicData uri="http://schemas.openxmlformats.org/drawingml/2006/picture">
+                <pic:pic xmlns:pic="http://schemas.openxmlformats.org/drawingml/2006/picture">
+                  <pic:nvPicPr>
+                    <pic:cNvPr id="1" name=""/>
+                    <pic:cNvPicPr/>
+                  </pic:nvPicPr>
+                  <pic:blipFill>
+                    <a:blip r:embed="rId12">
+                      <a:extLst>
+                        <a:ext uri="{96DAC541-7B7A-43D3-8B79-37D633B846F1}">
+                          <asvg:svgBlip xmlns:asvg="http://schemas.microsoft.com/office/drawing/2016/SVG/main" r:embed="rId13"/>
+                        </a:ext>
+                      </a:extLst>
+                    </a:blip>
+                    <a:stretch>
+                      <a:fillRect/>
+                    </a:stretch>
+                  </pic:blipFill>
+                  <pic:spPr>
+                    <a:xfrm>
+                      <a:off x="0" y="0"/>
+                      <a:ext cx="2914650" cy="2867025"/>
+                    </a:xfrm>
+                    <a:prstGeom prst="rect">
+                      <a:avLst/>
+                    </a:prstGeom>
+                  </pic:spPr>
+                </pic:pic>
+              </a:graphicData>
+            </a:graphic>
+          </wp:inline>
+        </w:drawing>
+      </w:r>
+    </w:p>
+    <w:p>
+      <w:pPr>
+        <w:pStyle w:val="berschrift2"/>
+      </w:pPr>
+      <w:r>
+        <w:lastRenderedPageBreak/>
+        <w:t>2.3 Klassen Diagramm</w:t>
+      </w:r>
+    </w:p>
+    <w:p>
+      <w:r>
+        <w:drawing>
+          <wp:inline distT="0" distB="0" distL="0" distR="0" wp14:anchorId="00B8D81F" wp14:editId="744D8B37">
+            <wp:extent cx="5760720" cy="6022340"/>
+            <wp:effectExtent l="0" t="0" r="0" b="0"/>
+            <wp:docPr id="7" name="Grafik 7"/>
+            <wp:cNvGraphicFramePr>
+              <a:graphicFrameLocks xmlns:a="http://schemas.openxmlformats.org/drawingml/2006/main" noChangeAspect="1"/>
+            </wp:cNvGraphicFramePr>
+            <a:graphic xmlns:a="http://schemas.openxmlformats.org/drawingml/2006/main">
+              <a:graphicData uri="http://schemas.openxmlformats.org/drawingml/2006/picture">
+                <pic:pic xmlns:pic="http://schemas.openxmlformats.org/drawingml/2006/picture">
+                  <pic:nvPicPr>
+                    <pic:cNvPr id="1" name=""/>
+                    <pic:cNvPicPr/>
+                  </pic:nvPicPr>
+                  <pic:blipFill>
+                    <a:blip r:embed="rId14">
+                      <a:extLst>
+                        <a:ext uri="{96DAC541-7B7A-43D3-8B79-37D633B846F1}">
+                          <asvg:svgBlip xmlns:asvg="http://schemas.microsoft.com/office/drawing/2016/SVG/main" r:embed="rId15"/>
+                        </a:ext>
+                      </a:extLst>
+                    </a:blip>
+                    <a:stretch>
+                      <a:fillRect/>
+                    </a:stretch>
+                  </pic:blipFill>
+                  <pic:spPr>
+                    <a:xfrm>
+                      <a:off x="0" y="0"/>
+                      <a:ext cx="5760720" cy="6022340"/>
+                    </a:xfrm>
+                    <a:prstGeom prst="rect">
+                      <a:avLst/>
+                    </a:prstGeom>
+                  </pic:spPr>
+                </pic:pic>
+              </a:graphicData>
+            </a:graphic>
+          </wp:inline>
+        </w:drawing>
+      </w:r>
+    </w:p>
     <w:p>
       <w:pPr>
         <w:pStyle w:val="berschrift1"/>
@@ -355,41 +534,27 @@
     <w:p>
       <w:pPr>
         <w:rPr>
-          <w:lang w:val="en-US"/>
-        </w:rPr>
-      </w:pPr>
-      <w:proofErr w:type="spellStart"/>
-      <w:r>
-        <w:rPr>
-          <w:lang w:val="en-US"/>
-        </w:rPr>
-        <w:t>Github</w:t>
-      </w:r>
-      <w:proofErr w:type="spellEnd"/>
-      <w:r>
-        <w:rPr>
-          <w:lang w:val="en-US"/>
-        </w:rPr>
-        <w:t xml:space="preserve"> Link: </w:t>
-      </w:r>
-      <w:r>
-        <w:rPr>
-          <w:lang w:val="en-US"/>
-        </w:rPr>
-        <w:t>https://github.com/speyck/Gira/</w:t>
-      </w:r>
-    </w:p>
-    <w:p>
-      <w:pPr>
-        <w:rPr>
-          <w:lang w:val="en-US"/>
-        </w:rPr>
-      </w:pPr>
-    </w:p>
-    <w:p>
-      <w:pPr>
-        <w:rPr>
-          <w:lang w:val="en-US"/>
+          <w:lang w:val="de-CH"/>
+        </w:rPr>
+      </w:pPr>
+      <w:r>
+        <w:rPr>
+          <w:lang w:val="de-CH"/>
+        </w:rPr>
+        <w:t>Github Link: https://github.com/speyck/Gira/</w:t>
+      </w:r>
+    </w:p>
+    <w:p>
+      <w:pPr>
+        <w:rPr>
+          <w:lang w:val="de-CH"/>
+        </w:rPr>
+      </w:pPr>
+    </w:p>
+    <w:p>
+      <w:pPr>
+        <w:rPr>
+          <w:lang w:val="de-CH"/>
         </w:rPr>
       </w:pPr>
     </w:p>
@@ -788,7 +953,6 @@
           <w:lang w:val="en-US"/>
         </w:rPr>
       </w:pPr>
-      <w:proofErr w:type="spellStart"/>
       <w:r>
         <w:rPr>
           <w:lang w:val="en-US"/>
@@ -796,7 +960,6 @@
         <w:lastRenderedPageBreak/>
         <w:t>Testfälle</w:t>
       </w:r>
-      <w:proofErr w:type="spellEnd"/>
     </w:p>
     <w:p>
       <w:pPr>
@@ -809,35 +972,7 @@
         <w:rPr>
           <w:lang w:val="it-IT"/>
         </w:rPr>
-        <w:t xml:space="preserve">1. </w:t>
-      </w:r>
-      <w:proofErr w:type="spellStart"/>
-      <w:r>
-        <w:rPr>
-          <w:lang w:val="it-IT"/>
-        </w:rPr>
-        <w:t>Blackbox</w:t>
-      </w:r>
-      <w:proofErr w:type="spellEnd"/>
-      <w:r>
-        <w:rPr>
-          <w:lang w:val="it-IT"/>
-        </w:rPr>
-        <w:t>-</w:t>
-      </w:r>
-      <w:proofErr w:type="spellStart"/>
-      <w:r>
-        <w:rPr>
-          <w:lang w:val="it-IT"/>
-        </w:rPr>
-        <w:t>Positiv</w:t>
-      </w:r>
-      <w:proofErr w:type="spellEnd"/>
-      <w:r>
-        <w:rPr>
-          <w:lang w:val="it-IT"/>
-        </w:rPr>
-        <w:t>-Test</w:t>
+        <w:t>1. Blackbox-Positiv-Test</w:t>
       </w:r>
       <w:r>
         <w:rPr>
@@ -879,13 +1014,8 @@
         <w:t xml:space="preserve"> </w:t>
       </w:r>
       <w:r>
-        <w:t xml:space="preserve">Alessio </w:t>
-      </w:r>
-      <w:proofErr w:type="spellStart"/>
-      <w:r>
-        <w:t>Carcavallo</w:t>
-      </w:r>
-      <w:proofErr w:type="spellEnd"/>
+        <w:t>Alessio Carcavallo</w:t>
+      </w:r>
     </w:p>
     <w:p>
       <w:pPr>
@@ -996,7 +1126,7 @@
                     <pic:cNvPicPr/>
                   </pic:nvPicPr>
                   <pic:blipFill>
-                    <a:blip r:embed="rId12">
+                    <a:blip r:embed="rId16">
                       <a:extLst>
                         <a:ext uri="{28A0092B-C50C-407E-A947-70E740481C1C}">
                           <a14:useLocalDpi xmlns:a14="http://schemas.microsoft.com/office/drawing/2010/main" val="0"/>
@@ -1048,36 +1178,14 @@
         <w:rPr>
           <w:lang w:val="en-US"/>
         </w:rPr>
-        <w:t>. Blackbox-</w:t>
-      </w:r>
-      <w:proofErr w:type="spellStart"/>
+        <w:t xml:space="preserve">. Blackbox-Positiv-Test – </w:t>
+      </w:r>
       <w:r>
         <w:rPr>
           <w:lang w:val="en-US"/>
         </w:rPr>
-        <w:t>Positiv</w:t>
-      </w:r>
-      <w:proofErr w:type="spellEnd"/>
-      <w:r>
-        <w:rPr>
-          <w:lang w:val="en-US"/>
-        </w:rPr>
-        <w:t xml:space="preserve">-Test – </w:t>
-      </w:r>
-      <w:r>
-        <w:rPr>
-          <w:lang w:val="en-US"/>
-        </w:rPr>
-        <w:t xml:space="preserve">Ticket </w:t>
-      </w:r>
-      <w:proofErr w:type="spellStart"/>
-      <w:r>
-        <w:rPr>
-          <w:lang w:val="en-US"/>
-        </w:rPr>
-        <w:t>erstellen</w:t>
-      </w:r>
-      <w:proofErr w:type="spellEnd"/>
+        <w:t>Ticket erstellen</w:t>
+      </w:r>
     </w:p>
     <w:p>
       <w:pPr>
@@ -1124,16 +1232,8 @@
         <w:rPr>
           <w:u w:val="single"/>
         </w:rPr>
-        <w:t xml:space="preserve">Erwartete </w:t>
-      </w:r>
-      <w:proofErr w:type="gramStart"/>
-      <w:r>
-        <w:rPr>
-          <w:u w:val="single"/>
-        </w:rPr>
-        <w:t>Ausgabe</w:t>
-      </w:r>
-      <w:proofErr w:type="gramEnd"/>
+        <w:t>Erwartete Ausgabe</w:t>
+      </w:r>
       <w:r>
         <w:rPr>
           <w:u w:val="single"/>
@@ -1171,50 +1271,25 @@
           <w:lang w:val="it-IT"/>
         </w:rPr>
       </w:pPr>
-      <w:proofErr w:type="spellStart"/>
       <w:r>
         <w:rPr>
           <w:u w:val="single"/>
           <w:lang w:val="it-IT"/>
         </w:rPr>
-        <w:t>Ausgabe</w:t>
-      </w:r>
-      <w:proofErr w:type="spellEnd"/>
-      <w:r>
-        <w:rPr>
-          <w:u w:val="single"/>
+        <w:t>Ausgabe:</w:t>
+      </w:r>
+      <w:r>
+        <w:rPr>
           <w:lang w:val="it-IT"/>
         </w:rPr>
-        <w:t>:</w:t>
+        <w:t xml:space="preserve"> </w:t>
       </w:r>
       <w:r>
         <w:rPr>
           <w:lang w:val="it-IT"/>
         </w:rPr>
-        <w:t xml:space="preserve"> </w:t>
-      </w:r>
-      <w:proofErr w:type="spellStart"/>
-      <w:r>
-        <w:rPr>
-          <w:lang w:val="it-IT"/>
-        </w:rPr>
-        <w:t>Siehe</w:t>
-      </w:r>
-      <w:proofErr w:type="spellEnd"/>
-      <w:r>
-        <w:rPr>
-          <w:lang w:val="it-IT"/>
-        </w:rPr>
-        <w:t xml:space="preserve"> </w:t>
-      </w:r>
-      <w:proofErr w:type="spellStart"/>
-      <w:r>
-        <w:rPr>
-          <w:lang w:val="it-IT"/>
-        </w:rPr>
-        <w:t>Screenshot</w:t>
-      </w:r>
-      <w:proofErr w:type="spellEnd"/>
+        <w:t>Siehe Screenshot</w:t>
+      </w:r>
       <w:r>
         <w:rPr>
           <w:lang w:val="it-IT"/>
@@ -1277,7 +1352,7 @@
                     <pic:cNvPicPr/>
                   </pic:nvPicPr>
                   <pic:blipFill>
-                    <a:blip r:embed="rId13">
+                    <a:blip r:embed="rId17">
                       <a:extLst>
                         <a:ext uri="{28A0092B-C50C-407E-A947-70E740481C1C}">
                           <a14:useLocalDpi xmlns:a14="http://schemas.microsoft.com/office/drawing/2010/main" val="0"/>
@@ -1405,13 +1480,8 @@
       <w:r>
         <w:t xml:space="preserve"> «</w:t>
       </w:r>
-      <w:proofErr w:type="spellStart"/>
-      <w:r>
-        <w:t>Wilkommen</w:t>
-      </w:r>
-      <w:proofErr w:type="spellEnd"/>
-      <w:r>
-        <w:t xml:space="preserve"> in Gira. Bitte melden Sie sich an.</w:t>
+      <w:r>
+        <w:t>Wilkommen in Gira. Bitte melden Sie sich an.</w:t>
       </w:r>
       <w:r>
         <w:t xml:space="preserve">» </w:t>
@@ -1469,7 +1539,7 @@
                     <pic:cNvPicPr/>
                   </pic:nvPicPr>
                   <pic:blipFill>
-                    <a:blip r:embed="rId14" cstate="print">
+                    <a:blip r:embed="rId18" cstate="print">
                       <a:extLst>
                         <a:ext uri="{28A0092B-C50C-407E-A947-70E740481C1C}">
                           <a14:useLocalDpi xmlns:a14="http://schemas.microsoft.com/office/drawing/2010/main" val="0"/>
@@ -1534,21 +1604,7 @@
           <w:lang w:val="en-US"/>
         </w:rPr>
         <w:lastRenderedPageBreak/>
-        <w:t>5. Blackbox-</w:t>
-      </w:r>
-      <w:proofErr w:type="spellStart"/>
-      <w:r>
-        <w:rPr>
-          <w:lang w:val="en-US"/>
-        </w:rPr>
-        <w:t>Negativ</w:t>
-      </w:r>
-      <w:proofErr w:type="spellEnd"/>
-      <w:r>
-        <w:rPr>
-          <w:lang w:val="en-US"/>
-        </w:rPr>
-        <w:t>-Test – Create Account</w:t>
+        <w:t>5. Blackbox-Negativ-Test – Create Account</w:t>
       </w:r>
     </w:p>
     <w:p>
@@ -1703,7 +1759,7 @@
                     <pic:cNvPicPr/>
                   </pic:nvPicPr>
                   <pic:blipFill>
-                    <a:blip r:embed="rId15" cstate="print">
+                    <a:blip r:embed="rId19" cstate="print">
                       <a:extLst>
                         <a:ext uri="{28A0092B-C50C-407E-A947-70E740481C1C}">
                           <a14:useLocalDpi xmlns:a14="http://schemas.microsoft.com/office/drawing/2010/main" val="0"/>
@@ -1738,8 +1794,8 @@
       </w:pPr>
     </w:p>
     <w:sectPr>
-      <w:headerReference w:type="default" r:id="rId16"/>
-      <w:footerReference w:type="default" r:id="rId17"/>
+      <w:headerReference w:type="default" r:id="rId20"/>
+      <w:footerReference w:type="default" r:id="rId21"/>
       <w:pgSz w:w="11906" w:h="16838"/>
       <w:pgMar w:top="1417" w:right="1417" w:bottom="1134" w:left="1417" w:header="708" w:footer="708" w:gutter="0"/>
       <w:cols w:space="708"/>
@@ -1810,23 +1866,7 @@
             <w:rFonts w:asciiTheme="minorHAnsi" w:hAnsiTheme="minorHAnsi" w:cstheme="minorHAnsi"/>
             <w:sz w:val="28"/>
           </w:rPr>
-          <w:t xml:space="preserve">Alessio </w:t>
-        </w:r>
-        <w:proofErr w:type="spellStart"/>
-        <w:r>
-          <w:rPr>
-            <w:rFonts w:asciiTheme="minorHAnsi" w:hAnsiTheme="minorHAnsi" w:cstheme="minorHAnsi"/>
-            <w:sz w:val="28"/>
-          </w:rPr>
-          <w:t>Carcavallo</w:t>
-        </w:r>
-        <w:proofErr w:type="spellEnd"/>
-        <w:r>
-          <w:rPr>
-            <w:rFonts w:asciiTheme="minorHAnsi" w:hAnsiTheme="minorHAnsi" w:cstheme="minorHAnsi"/>
-            <w:sz w:val="28"/>
-          </w:rPr>
-          <w:t xml:space="preserve"> &amp; Baltermia Clopath</w:t>
+          <w:t>Alessio Carcavallo &amp; Baltermia Clopath</w:t>
         </w:r>
         <w:r>
           <w:rPr>
@@ -4504,21 +4544,6 @@
 </file>
 
 <file path=customXml/item1.xml><?xml version="1.0" encoding="utf-8"?>
-<p:properties xmlns:p="http://schemas.microsoft.com/office/2006/metadata/properties" xmlns:xsi="http://www.w3.org/2001/XMLSchema-instance" xmlns:pc="http://schemas.microsoft.com/office/infopath/2007/PartnerControls">
-  <documentManagement/>
-</p:properties>
-</file>
-
-<file path=customXml/item2.xml><?xml version="1.0" encoding="utf-8"?>
-<?mso-contentType ?>
-<FormTemplates xmlns="http://schemas.microsoft.com/sharepoint/v3/contenttype/forms">
-  <Display>DocumentLibraryForm</Display>
-  <Edit>DocumentLibraryForm</Edit>
-  <New>DocumentLibraryForm</New>
-</FormTemplates>
-</file>
-
-<file path=customXml/item3.xml><?xml version="1.0" encoding="utf-8"?>
 <ct:contentTypeSchema xmlns:ct="http://schemas.microsoft.com/office/2006/metadata/contentType" xmlns:ma="http://schemas.microsoft.com/office/2006/metadata/properties/metaAttributes" ct:_="" ma:_="" ma:contentTypeName="Dokument" ma:contentTypeID="0x010100251B4F3DD99F1A47BE1DD03CB1521E4A" ma:contentTypeVersion="10" ma:contentTypeDescription="Ein neues Dokument erstellen." ma:contentTypeScope="" ma:versionID="6be933c634e264c486d21b0448a5e113">
   <xsd:schema xmlns:xsd="http://www.w3.org/2001/XMLSchema" xmlns:xs="http://www.w3.org/2001/XMLSchema" xmlns:p="http://schemas.microsoft.com/office/2006/metadata/properties" xmlns:ns3="e89c874b-4c9d-4087-99ab-3f42432656f5" xmlns:ns4="9bf1a295-e891-43fa-8f6d-f0b9c9c6e192" targetNamespace="http://schemas.microsoft.com/office/2006/metadata/properties" ma:root="true" ma:fieldsID="7d27f8cba903675874e01989a6ca18cc" ns3:_="" ns4:_="">
     <xsd:import namespace="e89c874b-4c9d-4087-99ab-3f42432656f5"/>
@@ -4721,24 +4746,22 @@
 </ct:contentTypeSchema>
 </file>
 
-<file path=customXml/itemProps1.xml><?xml version="1.0" encoding="utf-8"?>
-<ds:datastoreItem xmlns:ds="http://schemas.openxmlformats.org/officeDocument/2006/customXml" ds:itemID="{87C6A610-C1F5-44E8-89D7-1B1E190810E0}">
-  <ds:schemaRefs>
-    <ds:schemaRef ds:uri="http://schemas.microsoft.com/office/2006/metadata/properties"/>
-    <ds:schemaRef ds:uri="http://schemas.microsoft.com/office/infopath/2007/PartnerControls"/>
-  </ds:schemaRefs>
-</ds:datastoreItem>
+<file path=customXml/item2.xml><?xml version="1.0" encoding="utf-8"?>
+<?mso-contentType ?>
+<FormTemplates xmlns="http://schemas.microsoft.com/sharepoint/v3/contenttype/forms">
+  <Display>DocumentLibraryForm</Display>
+  <Edit>DocumentLibraryForm</Edit>
+  <New>DocumentLibraryForm</New>
+</FormTemplates>
 </file>
 
-<file path=customXml/itemProps2.xml><?xml version="1.0" encoding="utf-8"?>
-<ds:datastoreItem xmlns:ds="http://schemas.openxmlformats.org/officeDocument/2006/customXml" ds:itemID="{CF9DB751-DB28-445D-B91B-E5C5D3DB1AEC}">
-  <ds:schemaRefs>
-    <ds:schemaRef ds:uri="http://schemas.microsoft.com/sharepoint/v3/contenttype/forms"/>
-  </ds:schemaRefs>
-</ds:datastoreItem>
+<file path=customXml/item3.xml><?xml version="1.0" encoding="utf-8"?>
+<p:properties xmlns:p="http://schemas.microsoft.com/office/2006/metadata/properties" xmlns:xsi="http://www.w3.org/2001/XMLSchema-instance" xmlns:pc="http://schemas.microsoft.com/office/infopath/2007/PartnerControls">
+  <documentManagement/>
+</p:properties>
 </file>
 
-<file path=customXml/itemProps3.xml><?xml version="1.0" encoding="utf-8"?>
+<file path=customXml/itemProps1.xml><?xml version="1.0" encoding="utf-8"?>
 <ds:datastoreItem xmlns:ds="http://schemas.openxmlformats.org/officeDocument/2006/customXml" ds:itemID="{240405AE-F204-4EE9-9433-90B04D57F312}">
   <ds:schemaRefs>
     <ds:schemaRef ds:uri="http://schemas.microsoft.com/office/2006/metadata/contentType"/>
@@ -4755,4 +4778,21 @@
     <ds:schemaRef ds:uri="http://schemas.microsoft.com/internal/obd"/>
   </ds:schemaRefs>
 </ds:datastoreItem>
+</file>
+
+<file path=customXml/itemProps2.xml><?xml version="1.0" encoding="utf-8"?>
+<ds:datastoreItem xmlns:ds="http://schemas.openxmlformats.org/officeDocument/2006/customXml" ds:itemID="{CF9DB751-DB28-445D-B91B-E5C5D3DB1AEC}">
+  <ds:schemaRefs>
+    <ds:schemaRef ds:uri="http://schemas.microsoft.com/sharepoint/v3/contenttype/forms"/>
+  </ds:schemaRefs>
+</ds:datastoreItem>
+</file>
+
+<file path=customXml/itemProps3.xml><?xml version="1.0" encoding="utf-8"?>
+<ds:datastoreItem xmlns:ds="http://schemas.openxmlformats.org/officeDocument/2006/customXml" ds:itemID="{87C6A610-C1F5-44E8-89D7-1B1E190810E0}">
+  <ds:schemaRefs>
+    <ds:schemaRef ds:uri="http://schemas.microsoft.com/office/2006/metadata/properties"/>
+    <ds:schemaRef ds:uri="http://schemas.microsoft.com/office/infopath/2007/PartnerControls"/>
+  </ds:schemaRefs>
+</ds:datastoreItem>
 </file>
</xml_diff>

<commit_message>
feat: added admin infos for docu
</commit_message>
<xml_diff>
--- a/Documentation/Projektarbeit.docx
+++ b/Documentation/Projektarbeit.docx
@@ -4,7 +4,7 @@
   <w:body>
     <w:p>
       <w:pPr>
-        <w:pStyle w:val="Titel"/>
+        <w:pStyle w:val="Title"/>
         <w:rPr>
           <w:rFonts w:eastAsiaTheme="minorEastAsia"/>
           <w:lang w:val="de-CH"/>
@@ -15,18 +15,27 @@
           <w:rFonts w:eastAsiaTheme="minorEastAsia"/>
           <w:lang w:val="de-CH"/>
         </w:rPr>
-        <w:t>Projektarbeit – Gira</w:t>
-      </w:r>
-    </w:p>
-    <w:p>
-      <w:pPr>
-        <w:pStyle w:val="Listenabsatz"/>
+        <w:t xml:space="preserve">Projektarbeit – </w:t>
+      </w:r>
+      <w:proofErr w:type="spellStart"/>
+      <w:r>
+        <w:rPr>
+          <w:rFonts w:eastAsiaTheme="minorEastAsia"/>
+          <w:lang w:val="de-CH"/>
+        </w:rPr>
+        <w:t>Gira</w:t>
+      </w:r>
+      <w:proofErr w:type="spellEnd"/>
+    </w:p>
+    <w:p>
+      <w:pPr>
+        <w:pStyle w:val="ListParagraph"/>
         <w:numPr>
           <w:ilvl w:val="0"/>
           <w:numId w:val="3"/>
         </w:numPr>
         <w:rPr>
-          <w:rStyle w:val="SchwacheHervorhebung"/>
+          <w:rStyle w:val="SubtleEmphasis"/>
           <w:i w:val="0"/>
           <w:iCs w:val="0"/>
           <w:sz w:val="24"/>
@@ -35,7 +44,7 @@
       </w:pPr>
       <w:r>
         <w:rPr>
-          <w:rStyle w:val="SchwacheHervorhebung"/>
+          <w:rStyle w:val="SubtleEmphasis"/>
           <w:i w:val="0"/>
           <w:iCs w:val="0"/>
           <w:sz w:val="24"/>
@@ -46,13 +55,13 @@
     </w:p>
     <w:p>
       <w:pPr>
-        <w:pStyle w:val="Listenabsatz"/>
+        <w:pStyle w:val="ListParagraph"/>
         <w:numPr>
           <w:ilvl w:val="0"/>
           <w:numId w:val="3"/>
         </w:numPr>
         <w:rPr>
-          <w:rStyle w:val="SchwacheHervorhebung"/>
+          <w:rStyle w:val="SubtleEmphasis"/>
           <w:i w:val="0"/>
           <w:iCs w:val="0"/>
           <w:sz w:val="24"/>
@@ -61,7 +70,7 @@
       </w:pPr>
       <w:r>
         <w:rPr>
-          <w:rStyle w:val="SchwacheHervorhebung"/>
+          <w:rStyle w:val="SubtleEmphasis"/>
           <w:i w:val="0"/>
           <w:iCs w:val="0"/>
           <w:sz w:val="24"/>
@@ -71,7 +80,7 @@
       </w:r>
       <w:r>
         <w:rPr>
-          <w:rStyle w:val="SchwacheHervorhebung"/>
+          <w:rStyle w:val="SubtleEmphasis"/>
           <w:i w:val="0"/>
           <w:iCs w:val="0"/>
           <w:sz w:val="24"/>
@@ -82,10 +91,10 @@
     </w:p>
     <w:p>
       <w:pPr>
-        <w:pStyle w:val="Listenabsatz"/>
+        <w:pStyle w:val="ListParagraph"/>
         <w:ind w:left="360"/>
         <w:rPr>
-          <w:rStyle w:val="SchwacheHervorhebung"/>
+          <w:rStyle w:val="SubtleEmphasis"/>
           <w:i w:val="0"/>
           <w:iCs w:val="0"/>
           <w:sz w:val="24"/>
@@ -94,44 +103,43 @@
       </w:pPr>
       <w:r>
         <w:rPr>
-          <w:rStyle w:val="SchwacheHervorhebung"/>
+          <w:rStyle w:val="SubtleEmphasis"/>
           <w:i w:val="0"/>
           <w:iCs w:val="0"/>
           <w:sz w:val="24"/>
           <w:szCs w:val="24"/>
         </w:rPr>
-        <w:t>2.1 Use-Case Diagramm</w:t>
-      </w:r>
-    </w:p>
-    <w:p>
-      <w:pPr>
-        <w:pStyle w:val="Listenabsatz"/>
-        <w:ind w:left="360"/>
-        <w:rPr>
-          <w:rStyle w:val="SchwacheHervorhebung"/>
+        <w:t xml:space="preserve">2.1 </w:t>
+      </w:r>
+      <w:proofErr w:type="spellStart"/>
+      <w:r>
+        <w:rPr>
+          <w:rStyle w:val="SubtleEmphasis"/>
           <w:i w:val="0"/>
           <w:iCs w:val="0"/>
           <w:sz w:val="24"/>
           <w:szCs w:val="24"/>
         </w:rPr>
-      </w:pPr>
-      <w:r>
-        <w:rPr>
-          <w:rStyle w:val="SchwacheHervorhebung"/>
+        <w:t>Use</w:t>
+      </w:r>
+      <w:proofErr w:type="spellEnd"/>
+      <w:r>
+        <w:rPr>
+          <w:rStyle w:val="SubtleEmphasis"/>
           <w:i w:val="0"/>
           <w:iCs w:val="0"/>
           <w:sz w:val="24"/>
           <w:szCs w:val="24"/>
         </w:rPr>
-        <w:t>2.2 Sequenz Diagramm</w:t>
-      </w:r>
-    </w:p>
-    <w:p>
-      <w:pPr>
-        <w:pStyle w:val="Listenabsatz"/>
+        <w:t>-Case Diagramm</w:t>
+      </w:r>
+    </w:p>
+    <w:p>
+      <w:pPr>
+        <w:pStyle w:val="ListParagraph"/>
         <w:ind w:left="360"/>
         <w:rPr>
-          <w:rStyle w:val="SchwacheHervorhebung"/>
+          <w:rStyle w:val="SubtleEmphasis"/>
           <w:i w:val="0"/>
           <w:iCs w:val="0"/>
           <w:sz w:val="24"/>
@@ -140,24 +148,47 @@
       </w:pPr>
       <w:r>
         <w:rPr>
-          <w:rStyle w:val="SchwacheHervorhebung"/>
+          <w:rStyle w:val="SubtleEmphasis"/>
           <w:i w:val="0"/>
           <w:iCs w:val="0"/>
           <w:sz w:val="24"/>
           <w:szCs w:val="24"/>
         </w:rPr>
+        <w:t>2.2 Sequenz Diagramm</w:t>
+      </w:r>
+    </w:p>
+    <w:p>
+      <w:pPr>
+        <w:pStyle w:val="ListParagraph"/>
+        <w:ind w:left="360"/>
+        <w:rPr>
+          <w:rStyle w:val="SubtleEmphasis"/>
+          <w:i w:val="0"/>
+          <w:iCs w:val="0"/>
+          <w:sz w:val="24"/>
+          <w:szCs w:val="24"/>
+        </w:rPr>
+      </w:pPr>
+      <w:r>
+        <w:rPr>
+          <w:rStyle w:val="SubtleEmphasis"/>
+          <w:i w:val="0"/>
+          <w:iCs w:val="0"/>
+          <w:sz w:val="24"/>
+          <w:szCs w:val="24"/>
+        </w:rPr>
         <w:t>2.3 Klassen Diagramm</w:t>
       </w:r>
     </w:p>
     <w:p>
       <w:pPr>
-        <w:pStyle w:val="Listenabsatz"/>
+        <w:pStyle w:val="ListParagraph"/>
         <w:numPr>
           <w:ilvl w:val="0"/>
           <w:numId w:val="3"/>
         </w:numPr>
         <w:rPr>
-          <w:rStyle w:val="SchwacheHervorhebung"/>
+          <w:rStyle w:val="SubtleEmphasis"/>
           <w:i w:val="0"/>
           <w:iCs w:val="0"/>
           <w:sz w:val="24"/>
@@ -167,34 +198,48 @@
       </w:pPr>
       <w:r>
         <w:rPr>
-          <w:rStyle w:val="SchwacheHervorhebung"/>
+          <w:rStyle w:val="SubtleEmphasis"/>
           <w:i w:val="0"/>
           <w:iCs w:val="0"/>
           <w:sz w:val="24"/>
           <w:szCs w:val="24"/>
           <w:lang w:val="de-CH"/>
         </w:rPr>
-        <w:t>Code / GitHub</w:t>
-      </w:r>
-    </w:p>
-    <w:p>
-      <w:pPr>
-        <w:pStyle w:val="Listenabsatz"/>
+        <w:t xml:space="preserve">Code / </w:t>
+      </w:r>
+      <w:proofErr w:type="spellStart"/>
+      <w:r>
+        <w:rPr>
+          <w:rStyle w:val="SubtleEmphasis"/>
+          <w:i w:val="0"/>
+          <w:iCs w:val="0"/>
+          <w:sz w:val="24"/>
+          <w:szCs w:val="24"/>
+          <w:lang w:val="de-CH"/>
+        </w:rPr>
+        <w:t>GitHub</w:t>
+      </w:r>
+      <w:proofErr w:type="spellEnd"/>
+    </w:p>
+    <w:p>
+      <w:pPr>
+        <w:pStyle w:val="ListParagraph"/>
         <w:numPr>
           <w:ilvl w:val="0"/>
           <w:numId w:val="3"/>
         </w:numPr>
         <w:rPr>
-          <w:rStyle w:val="SchwacheHervorhebung"/>
+          <w:rStyle w:val="SubtleEmphasis"/>
           <w:i w:val="0"/>
           <w:iCs w:val="0"/>
           <w:sz w:val="24"/>
           <w:szCs w:val="24"/>
         </w:rPr>
       </w:pPr>
-      <w:r>
-        <w:rPr>
-          <w:rStyle w:val="SchwacheHervorhebung"/>
+      <w:proofErr w:type="spellStart"/>
+      <w:r>
+        <w:rPr>
+          <w:rStyle w:val="SubtleEmphasis"/>
           <w:i w:val="0"/>
           <w:iCs w:val="0"/>
           <w:sz w:val="24"/>
@@ -202,16 +247,17 @@
         </w:rPr>
         <w:t>Testing</w:t>
       </w:r>
-    </w:p>
-    <w:p>
-      <w:pPr>
-        <w:pStyle w:val="Listenabsatz"/>
+      <w:proofErr w:type="spellEnd"/>
+    </w:p>
+    <w:p>
+      <w:pPr>
+        <w:pStyle w:val="ListParagraph"/>
         <w:numPr>
           <w:ilvl w:val="0"/>
           <w:numId w:val="3"/>
         </w:numPr>
         <w:rPr>
-          <w:rStyle w:val="SchwacheHervorhebung"/>
+          <w:rStyle w:val="SubtleEmphasis"/>
           <w:i w:val="0"/>
           <w:iCs w:val="0"/>
           <w:sz w:val="24"/>
@@ -220,7 +266,7 @@
       </w:pPr>
       <w:r>
         <w:rPr>
-          <w:rStyle w:val="SchwacheHervorhebung"/>
+          <w:rStyle w:val="SubtleEmphasis"/>
           <w:i w:val="0"/>
           <w:iCs w:val="0"/>
           <w:sz w:val="24"/>
@@ -233,7 +279,7 @@
       <w:pPr>
         <w:spacing w:after="160"/>
         <w:rPr>
-          <w:rStyle w:val="SchwacheHervorhebung"/>
+          <w:rStyle w:val="SubtleEmphasis"/>
           <w:i w:val="0"/>
           <w:iCs w:val="0"/>
           <w:sz w:val="24"/>
@@ -242,7 +288,7 @@
       </w:pPr>
       <w:r>
         <w:rPr>
-          <w:rStyle w:val="SchwacheHervorhebung"/>
+          <w:rStyle w:val="SubtleEmphasis"/>
           <w:i w:val="0"/>
           <w:iCs w:val="0"/>
           <w:sz w:val="24"/>
@@ -253,9 +299,9 @@
     </w:p>
     <w:p>
       <w:pPr>
-        <w:pStyle w:val="berschrift1"/>
-        <w:rPr>
-          <w:rStyle w:val="SchwacheHervorhebung"/>
+        <w:pStyle w:val="Heading1"/>
+        <w:rPr>
+          <w:rStyle w:val="SubtleEmphasis"/>
           <w:i w:val="0"/>
           <w:iCs w:val="0"/>
           <w:color w:val="2F5496" w:themeColor="accent1" w:themeShade="BF"/>
@@ -263,7 +309,7 @@
       </w:pPr>
       <w:r>
         <w:rPr>
-          <w:rStyle w:val="SchwacheHervorhebung"/>
+          <w:rStyle w:val="SubtleEmphasis"/>
           <w:i w:val="0"/>
           <w:iCs w:val="0"/>
           <w:color w:val="2F5496" w:themeColor="accent1" w:themeShade="BF"/>
@@ -273,21 +319,76 @@
       </w:r>
     </w:p>
     <w:p>
-      <w:r>
-        <w:t>Gira ist ein Konsolenprogramm, welches in der Sprache Java geschrieben wurde. Mit Gira kann man Tickets erstellen, zuweisen, lösen und weiteres.</w:t>
-      </w:r>
-    </w:p>
-    <w:p>
-      <w:r>
-        <w:t>Das Ziel von Gira ist es, die Arbeitszuweisung zu erleichtern. Wenn ein Projektmanager jemandem ein Projekt zuweisen will, erstellt er ein Ticket und kann den Mitarbeiter als Bearbeiter angeben. Jeder Mitarbeiter braucht einen Employee-Account. Admin Accounts sind lediglich für die Accountverwaltung zu nutzen, man kann mit ihnen keine Tickets erstellen, ändern und anschauen.</w:t>
-      </w:r>
-    </w:p>
-    <w:p/>
-    <w:p>
-      <w:pPr>
-        <w:pStyle w:val="berschrift1"/>
-        <w:rPr>
-          <w:rStyle w:val="SchwacheHervorhebung"/>
+      <w:proofErr w:type="spellStart"/>
+      <w:r>
+        <w:t>Gira</w:t>
+      </w:r>
+      <w:proofErr w:type="spellEnd"/>
+      <w:r>
+        <w:t xml:space="preserve"> ist ein Konsolenprogramm, welches in der Sprache Java geschrieben wurde. Mit </w:t>
+      </w:r>
+      <w:proofErr w:type="spellStart"/>
+      <w:r>
+        <w:t>Gira</w:t>
+      </w:r>
+      <w:proofErr w:type="spellEnd"/>
+      <w:r>
+        <w:t xml:space="preserve"> kann man Tickets erstellen, zuweisen, lösen und weiteres.</w:t>
+      </w:r>
+    </w:p>
+    <w:p>
+      <w:r>
+        <w:t xml:space="preserve">Das Ziel von </w:t>
+      </w:r>
+      <w:proofErr w:type="spellStart"/>
+      <w:r>
+        <w:t>Gira</w:t>
+      </w:r>
+      <w:proofErr w:type="spellEnd"/>
+      <w:r>
+        <w:t xml:space="preserve"> ist es, die Arbeitszuweisung zu erleichtern. Wenn ein Projektmanager jemandem ein Projekt zuweisen will, erstellt er ein Ticket und kann den Mitarbeiter als Bearbeiter angeben. Jeder Mitarbeiter braucht einen </w:t>
+      </w:r>
+      <w:proofErr w:type="spellStart"/>
+      <w:r>
+        <w:t>Employee</w:t>
+      </w:r>
+      <w:proofErr w:type="spellEnd"/>
+      <w:r>
+        <w:t xml:space="preserve">-Account. Admin Accounts sind lediglich für die </w:t>
+      </w:r>
+      <w:proofErr w:type="spellStart"/>
+      <w:r>
+        <w:t>Accountverwaltung</w:t>
+      </w:r>
+      <w:proofErr w:type="spellEnd"/>
+      <w:r>
+        <w:t xml:space="preserve"> zu nutzen, man kann mit ihnen keine Tickets erstellen, ändern und anschauen</w:t>
+      </w:r>
+      <w:r>
+        <w:t xml:space="preserve">. Die Testdaten für den Admin-Account sind Username =&gt; </w:t>
+      </w:r>
+      <w:proofErr w:type="spellStart"/>
+      <w:r>
+        <w:t>admin</w:t>
+      </w:r>
+      <w:proofErr w:type="spellEnd"/>
+      <w:r>
+        <w:t xml:space="preserve"> und Passwort =&gt; </w:t>
+      </w:r>
+      <w:proofErr w:type="spellStart"/>
+      <w:r>
+        <w:t>root</w:t>
+      </w:r>
+      <w:proofErr w:type="spellEnd"/>
+      <w:r>
+        <w:t>.</w:t>
+      </w:r>
+    </w:p>
+    <w:p>
+      <w:pPr>
+        <w:pStyle w:val="Heading1"/>
+        <w:rPr>
+          <w:rStyle w:val="SubtleEmphasis"/>
           <w:i w:val="0"/>
           <w:iCs w:val="0"/>
           <w:color w:val="2F5496" w:themeColor="accent1" w:themeShade="BF"/>
@@ -295,7 +396,7 @@
       </w:pPr>
       <w:r>
         <w:rPr>
-          <w:rStyle w:val="SchwacheHervorhebung"/>
+          <w:rStyle w:val="SubtleEmphasis"/>
           <w:i w:val="0"/>
           <w:iCs w:val="0"/>
           <w:color w:val="2F5496" w:themeColor="accent1" w:themeShade="BF"/>
@@ -304,7 +405,7 @@
       </w:r>
       <w:r>
         <w:rPr>
-          <w:rStyle w:val="SchwacheHervorhebung"/>
+          <w:rStyle w:val="SubtleEmphasis"/>
           <w:i w:val="0"/>
           <w:iCs w:val="0"/>
           <w:color w:val="2F5496" w:themeColor="accent1" w:themeShade="BF"/>
@@ -313,7 +414,7 @@
       </w:r>
       <w:r>
         <w:rPr>
-          <w:rStyle w:val="SchwacheHervorhebung"/>
+          <w:rStyle w:val="SubtleEmphasis"/>
           <w:i w:val="0"/>
           <w:iCs w:val="0"/>
           <w:color w:val="2F5496" w:themeColor="accent1" w:themeShade="BF"/>
@@ -322,7 +423,7 @@
       </w:r>
       <w:r>
         <w:rPr>
-          <w:rStyle w:val="SchwacheHervorhebung"/>
+          <w:rStyle w:val="SubtleEmphasis"/>
           <w:i w:val="0"/>
           <w:iCs w:val="0"/>
           <w:color w:val="2F5496" w:themeColor="accent1" w:themeShade="BF"/>
@@ -332,10 +433,18 @@
     </w:p>
     <w:p>
       <w:pPr>
-        <w:pStyle w:val="berschrift2"/>
-      </w:pPr>
-      <w:r>
-        <w:t>2.1 Use-Case Diagramm</w:t>
+        <w:pStyle w:val="Heading2"/>
+      </w:pPr>
+      <w:r>
+        <w:t xml:space="preserve">2.1 </w:t>
+      </w:r>
+      <w:proofErr w:type="spellStart"/>
+      <w:r>
+        <w:t>Use</w:t>
+      </w:r>
+      <w:proofErr w:type="spellEnd"/>
+      <w:r>
+        <w:t>-Case Diagramm</w:t>
       </w:r>
     </w:p>
     <w:p>
@@ -388,7 +497,7 @@
     </w:p>
     <w:p>
       <w:pPr>
-        <w:pStyle w:val="berschrift2"/>
+        <w:pStyle w:val="Heading2"/>
       </w:pPr>
       <w:r>
         <w:t>2.2 Sequenz Diagramm</w:t>
@@ -396,6 +505,9 @@
     </w:p>
     <w:p>
       <w:r>
+        <w:rPr>
+          <w:noProof/>
+        </w:rPr>
         <w:drawing>
           <wp:inline distT="0" distB="0" distL="0" distR="0" wp14:anchorId="1F08242F" wp14:editId="1660ECAA">
             <wp:extent cx="2914650" cy="2867025"/>
@@ -441,7 +553,7 @@
     </w:p>
     <w:p>
       <w:pPr>
-        <w:pStyle w:val="berschrift2"/>
+        <w:pStyle w:val="Heading2"/>
       </w:pPr>
       <w:r>
         <w:lastRenderedPageBreak/>
@@ -450,6 +562,9 @@
     </w:p>
     <w:p>
       <w:r>
+        <w:rPr>
+          <w:noProof/>
+        </w:rPr>
         <w:drawing>
           <wp:inline distT="0" distB="0" distL="0" distR="0" wp14:anchorId="00B8D81F" wp14:editId="744D8B37">
             <wp:extent cx="5760720" cy="6022340"/>
@@ -495,9 +610,9 @@
     </w:p>
     <w:p>
       <w:pPr>
-        <w:pStyle w:val="berschrift1"/>
-        <w:rPr>
-          <w:rStyle w:val="SchwacheHervorhebung"/>
+        <w:pStyle w:val="Heading1"/>
+        <w:rPr>
+          <w:rStyle w:val="SubtleEmphasis"/>
           <w:i w:val="0"/>
           <w:iCs w:val="0"/>
           <w:color w:val="2F5496" w:themeColor="accent1" w:themeShade="BF"/>
@@ -505,7 +620,7 @@
       </w:pPr>
       <w:r>
         <w:rPr>
-          <w:rStyle w:val="SchwacheHervorhebung"/>
+          <w:rStyle w:val="SubtleEmphasis"/>
           <w:i w:val="0"/>
           <w:iCs w:val="0"/>
           <w:color w:val="2F5496" w:themeColor="accent1" w:themeShade="BF"/>
@@ -514,7 +629,7 @@
       </w:r>
       <w:r>
         <w:rPr>
-          <w:rStyle w:val="SchwacheHervorhebung"/>
+          <w:rStyle w:val="SubtleEmphasis"/>
           <w:i w:val="0"/>
           <w:iCs w:val="0"/>
           <w:color w:val="2F5496" w:themeColor="accent1" w:themeShade="BF"/>
@@ -523,13 +638,24 @@
       </w:r>
       <w:r>
         <w:rPr>
-          <w:rStyle w:val="SchwacheHervorhebung"/>
+          <w:rStyle w:val="SubtleEmphasis"/>
           <w:i w:val="0"/>
           <w:iCs w:val="0"/>
           <w:color w:val="2F5496" w:themeColor="accent1" w:themeShade="BF"/>
         </w:rPr>
-        <w:t xml:space="preserve"> Code / GitHub</w:t>
-      </w:r>
+        <w:t xml:space="preserve"> Code / </w:t>
+      </w:r>
+      <w:proofErr w:type="spellStart"/>
+      <w:r>
+        <w:rPr>
+          <w:rStyle w:val="SubtleEmphasis"/>
+          <w:i w:val="0"/>
+          <w:iCs w:val="0"/>
+          <w:color w:val="2F5496" w:themeColor="accent1" w:themeShade="BF"/>
+        </w:rPr>
+        <w:t>GitHub</w:t>
+      </w:r>
+      <w:proofErr w:type="spellEnd"/>
     </w:p>
     <w:p>
       <w:pPr>
@@ -537,19 +663,20 @@
           <w:lang w:val="de-CH"/>
         </w:rPr>
       </w:pPr>
+      <w:proofErr w:type="spellStart"/>
       <w:r>
         <w:rPr>
           <w:lang w:val="de-CH"/>
         </w:rPr>
-        <w:t>Github Link: https://github.com/speyck/Gira/</w:t>
-      </w:r>
-    </w:p>
-    <w:p>
-      <w:pPr>
+        <w:t>Github</w:t>
+      </w:r>
+      <w:proofErr w:type="spellEnd"/>
+      <w:r>
         <w:rPr>
           <w:lang w:val="de-CH"/>
         </w:rPr>
-      </w:pPr>
+        <w:t xml:space="preserve"> Link: https://github.com/speyck/Gira/</w:t>
+      </w:r>
     </w:p>
     <w:p>
       <w:pPr>
@@ -560,9 +687,16 @@
     </w:p>
     <w:p>
       <w:pPr>
+        <w:rPr>
+          <w:lang w:val="de-CH"/>
+        </w:rPr>
+      </w:pPr>
+    </w:p>
+    <w:p>
+      <w:pPr>
         <w:spacing w:after="160"/>
         <w:rPr>
-          <w:rStyle w:val="SchwacheHervorhebung"/>
+          <w:rStyle w:val="SubtleEmphasis"/>
           <w:rFonts w:asciiTheme="majorHAnsi" w:eastAsiaTheme="majorEastAsia" w:hAnsiTheme="majorHAnsi" w:cstheme="majorBidi"/>
           <w:i w:val="0"/>
           <w:iCs w:val="0"/>
@@ -573,7 +707,7 @@
       </w:pPr>
       <w:r>
         <w:rPr>
-          <w:rStyle w:val="SchwacheHervorhebung"/>
+          <w:rStyle w:val="SubtleEmphasis"/>
           <w:i w:val="0"/>
           <w:iCs w:val="0"/>
           <w:color w:val="2F5496" w:themeColor="accent1" w:themeShade="BF"/>
@@ -583,9 +717,9 @@
     </w:p>
     <w:p>
       <w:pPr>
-        <w:pStyle w:val="berschrift1"/>
-        <w:rPr>
-          <w:rStyle w:val="SchwacheHervorhebung"/>
+        <w:pStyle w:val="Heading1"/>
+        <w:rPr>
+          <w:rStyle w:val="SubtleEmphasis"/>
           <w:i w:val="0"/>
           <w:iCs w:val="0"/>
           <w:color w:val="2F5496" w:themeColor="accent1" w:themeShade="BF"/>
@@ -593,7 +727,7 @@
       </w:pPr>
       <w:r>
         <w:rPr>
-          <w:rStyle w:val="SchwacheHervorhebung"/>
+          <w:rStyle w:val="SubtleEmphasis"/>
           <w:i w:val="0"/>
           <w:iCs w:val="0"/>
           <w:color w:val="2F5496" w:themeColor="accent1" w:themeShade="BF"/>
@@ -603,7 +737,7 @@
       </w:r>
       <w:r>
         <w:rPr>
-          <w:rStyle w:val="SchwacheHervorhebung"/>
+          <w:rStyle w:val="SubtleEmphasis"/>
           <w:i w:val="0"/>
           <w:iCs w:val="0"/>
           <w:color w:val="2F5496" w:themeColor="accent1" w:themeShade="BF"/>
@@ -612,7 +746,7 @@
       </w:r>
       <w:r>
         <w:rPr>
-          <w:rStyle w:val="SchwacheHervorhebung"/>
+          <w:rStyle w:val="SubtleEmphasis"/>
           <w:i w:val="0"/>
           <w:iCs w:val="0"/>
           <w:color w:val="2F5496" w:themeColor="accent1" w:themeShade="BF"/>
@@ -623,7 +757,7 @@
     <w:p/>
     <w:p>
       <w:pPr>
-        <w:pStyle w:val="berschrift2"/>
+        <w:pStyle w:val="Heading2"/>
       </w:pPr>
       <w:r>
         <w:t>Ziel des Tests</w:t>
@@ -631,7 +765,7 @@
     </w:p>
     <w:p>
       <w:pPr>
-        <w:pStyle w:val="Listenabsatz"/>
+        <w:pStyle w:val="ListParagraph"/>
         <w:numPr>
           <w:ilvl w:val="0"/>
           <w:numId w:val="9"/>
@@ -643,7 +777,7 @@
     </w:p>
     <w:p>
       <w:pPr>
-        <w:pStyle w:val="Listenabsatz"/>
+        <w:pStyle w:val="ListParagraph"/>
         <w:numPr>
           <w:ilvl w:val="0"/>
           <w:numId w:val="9"/>
@@ -655,7 +789,7 @@
     </w:p>
     <w:p>
       <w:pPr>
-        <w:pStyle w:val="berschrift2"/>
+        <w:pStyle w:val="Heading2"/>
       </w:pPr>
       <w:r>
         <w:t>Art des Tests</w:t>
@@ -663,7 +797,7 @@
     </w:p>
     <w:p>
       <w:pPr>
-        <w:pStyle w:val="Listenabsatz"/>
+        <w:pStyle w:val="ListParagraph"/>
         <w:numPr>
           <w:ilvl w:val="0"/>
           <w:numId w:val="9"/>
@@ -675,7 +809,7 @@
     </w:p>
     <w:p>
       <w:pPr>
-        <w:pStyle w:val="berschrift2"/>
+        <w:pStyle w:val="Heading2"/>
       </w:pPr>
       <w:r>
         <w:t>Testvorgehen</w:t>
@@ -683,7 +817,7 @@
     </w:p>
     <w:p>
       <w:pPr>
-        <w:pStyle w:val="Listenabsatz"/>
+        <w:pStyle w:val="ListParagraph"/>
         <w:numPr>
           <w:ilvl w:val="0"/>
           <w:numId w:val="9"/>
@@ -696,7 +830,7 @@
     </w:p>
     <w:p>
       <w:pPr>
-        <w:pStyle w:val="berschrift2"/>
+        <w:pStyle w:val="Heading2"/>
       </w:pPr>
       <w:r>
         <w:t>Testprotokoll</w:t>
@@ -704,7 +838,7 @@
     </w:p>
     <w:p>
       <w:pPr>
-        <w:pStyle w:val="Listenabsatz"/>
+        <w:pStyle w:val="ListParagraph"/>
         <w:numPr>
           <w:ilvl w:val="0"/>
           <w:numId w:val="9"/>
@@ -717,7 +851,7 @@
     </w:p>
     <w:p>
       <w:pPr>
-        <w:pStyle w:val="berschrift2"/>
+        <w:pStyle w:val="Heading2"/>
       </w:pPr>
       <w:r>
         <w:t>Verwendete Hilfsmittel</w:t>
@@ -725,7 +859,7 @@
     </w:p>
     <w:p>
       <w:pPr>
-        <w:pStyle w:val="Listenabsatz"/>
+        <w:pStyle w:val="ListParagraph"/>
         <w:numPr>
           <w:ilvl w:val="0"/>
           <w:numId w:val="9"/>
@@ -738,7 +872,7 @@
     </w:p>
     <w:p>
       <w:pPr>
-        <w:pStyle w:val="berschrift2"/>
+        <w:pStyle w:val="Heading2"/>
       </w:pPr>
       <w:r>
         <w:t>Anforderung an das Testobjekt</w:t>
@@ -746,7 +880,7 @@
     </w:p>
     <w:p>
       <w:pPr>
-        <w:pStyle w:val="Listenabsatz"/>
+        <w:pStyle w:val="ListParagraph"/>
         <w:numPr>
           <w:ilvl w:val="0"/>
           <w:numId w:val="9"/>
@@ -759,7 +893,7 @@
     </w:p>
     <w:p>
       <w:pPr>
-        <w:pStyle w:val="berschrift2"/>
+        <w:pStyle w:val="Heading2"/>
       </w:pPr>
       <w:r>
         <w:t>Abbruchkriterien</w:t>
@@ -767,7 +901,7 @@
     </w:p>
     <w:p>
       <w:pPr>
-        <w:pStyle w:val="Listenabsatz"/>
+        <w:pStyle w:val="ListParagraph"/>
         <w:numPr>
           <w:ilvl w:val="0"/>
           <w:numId w:val="9"/>
@@ -780,7 +914,7 @@
     </w:p>
     <w:p>
       <w:pPr>
-        <w:pStyle w:val="berschrift2"/>
+        <w:pStyle w:val="Heading2"/>
       </w:pPr>
       <w:r>
         <w:t>Dokumentation der Testresultate</w:t>
@@ -788,7 +922,7 @@
     </w:p>
     <w:p>
       <w:pPr>
-        <w:pStyle w:val="Listenabsatz"/>
+        <w:pStyle w:val="ListParagraph"/>
         <w:numPr>
           <w:ilvl w:val="0"/>
           <w:numId w:val="9"/>
@@ -801,7 +935,7 @@
     </w:p>
     <w:p>
       <w:pPr>
-        <w:pStyle w:val="berschrift2"/>
+        <w:pStyle w:val="Heading2"/>
       </w:pPr>
       <w:r>
         <w:t xml:space="preserve">Durchführung </w:t>
@@ -809,7 +943,15 @@
     </w:p>
     <w:p>
       <w:r>
-        <w:t>Es werden je 4 Positive und 1 Negativer Test durchgeführt. Alle als Blackbox, da mir der Sourcecode nicht zur Verfügung steht.</w:t>
+        <w:t xml:space="preserve">Es werden je 4 Positive und 1 Negativer Test durchgeführt. Alle als Blackbox, da mir der </w:t>
+      </w:r>
+      <w:proofErr w:type="spellStart"/>
+      <w:r>
+        <w:t>Sourcecode</w:t>
+      </w:r>
+      <w:proofErr w:type="spellEnd"/>
+      <w:r>
+        <w:t xml:space="preserve"> nicht zur Verfügung steht.</w:t>
       </w:r>
       <w:r>
         <w:br/>
@@ -818,7 +960,7 @@
     </w:p>
     <w:p>
       <w:pPr>
-        <w:pStyle w:val="berschrift2"/>
+        <w:pStyle w:val="Heading2"/>
       </w:pPr>
       <w:r>
         <w:t>Aufbau der Testfälle</w:t>
@@ -826,7 +968,7 @@
     </w:p>
     <w:p>
       <w:pPr>
-        <w:pStyle w:val="berschrift4"/>
+        <w:pStyle w:val="Heading4"/>
       </w:pPr>
       <w:r>
         <w:t>Titel</w:t>
@@ -834,7 +976,7 @@
     </w:p>
     <w:p>
       <w:pPr>
-        <w:pStyle w:val="Listenabsatz"/>
+        <w:pStyle w:val="ListParagraph"/>
         <w:numPr>
           <w:ilvl w:val="0"/>
           <w:numId w:val="10"/>
@@ -858,7 +1000,7 @@
     </w:p>
     <w:p>
       <w:pPr>
-        <w:pStyle w:val="Listenabsatz"/>
+        <w:pStyle w:val="ListParagraph"/>
         <w:numPr>
           <w:ilvl w:val="0"/>
           <w:numId w:val="10"/>
@@ -882,7 +1024,7 @@
     </w:p>
     <w:p>
       <w:pPr>
-        <w:pStyle w:val="Listenabsatz"/>
+        <w:pStyle w:val="ListParagraph"/>
         <w:numPr>
           <w:ilvl w:val="0"/>
           <w:numId w:val="10"/>
@@ -900,7 +1042,7 @@
     </w:p>
     <w:p>
       <w:pPr>
-        <w:pStyle w:val="Listenabsatz"/>
+        <w:pStyle w:val="ListParagraph"/>
         <w:numPr>
           <w:ilvl w:val="0"/>
           <w:numId w:val="10"/>
@@ -926,7 +1068,7 @@
     </w:p>
     <w:p>
       <w:pPr>
-        <w:pStyle w:val="berschrift2"/>
+        <w:pStyle w:val="Heading2"/>
       </w:pPr>
       <w:r>
         <w:t xml:space="preserve"> </w:t>
@@ -948,11 +1090,12 @@
     </w:p>
     <w:p>
       <w:pPr>
-        <w:pStyle w:val="berschrift2"/>
+        <w:pStyle w:val="Heading2"/>
         <w:rPr>
           <w:lang w:val="en-US"/>
         </w:rPr>
       </w:pPr>
+      <w:proofErr w:type="spellStart"/>
       <w:r>
         <w:rPr>
           <w:lang w:val="en-US"/>
@@ -960,10 +1103,11 @@
         <w:lastRenderedPageBreak/>
         <w:t>Testfälle</w:t>
       </w:r>
-    </w:p>
-    <w:p>
-      <w:pPr>
-        <w:pStyle w:val="berschrift4"/>
+      <w:proofErr w:type="spellEnd"/>
+    </w:p>
+    <w:p>
+      <w:pPr>
+        <w:pStyle w:val="Heading4"/>
         <w:rPr>
           <w:lang w:val="it-IT"/>
         </w:rPr>
@@ -972,12 +1116,40 @@
         <w:rPr>
           <w:lang w:val="it-IT"/>
         </w:rPr>
-        <w:t>1. Blackbox-Positiv-Test</w:t>
-      </w:r>
+        <w:t xml:space="preserve">1. </w:t>
+      </w:r>
+      <w:proofErr w:type="spellStart"/>
       <w:r>
         <w:rPr>
           <w:lang w:val="it-IT"/>
         </w:rPr>
+        <w:t>Blackbox</w:t>
+      </w:r>
+      <w:proofErr w:type="spellEnd"/>
+      <w:r>
+        <w:rPr>
+          <w:lang w:val="it-IT"/>
+        </w:rPr>
+        <w:t>-</w:t>
+      </w:r>
+      <w:proofErr w:type="spellStart"/>
+      <w:r>
+        <w:rPr>
+          <w:lang w:val="it-IT"/>
+        </w:rPr>
+        <w:t>Positiv</w:t>
+      </w:r>
+      <w:proofErr w:type="spellEnd"/>
+      <w:r>
+        <w:rPr>
+          <w:lang w:val="it-IT"/>
+        </w:rPr>
+        <w:t>-Test</w:t>
+      </w:r>
+      <w:r>
+        <w:rPr>
+          <w:lang w:val="it-IT"/>
+        </w:rPr>
         <w:t xml:space="preserve"> – Create Account</w:t>
       </w:r>
       <w:r>
@@ -989,7 +1161,7 @@
     </w:p>
     <w:p>
       <w:pPr>
-        <w:pStyle w:val="Listenabsatz"/>
+        <w:pStyle w:val="ListParagraph"/>
         <w:numPr>
           <w:ilvl w:val="0"/>
           <w:numId w:val="11"/>
@@ -1014,12 +1186,17 @@
         <w:t xml:space="preserve"> </w:t>
       </w:r>
       <w:r>
-        <w:t>Alessio Carcavallo</w:t>
-      </w:r>
-    </w:p>
-    <w:p>
-      <w:pPr>
-        <w:pStyle w:val="Listenabsatz"/>
+        <w:t xml:space="preserve">Alessio </w:t>
+      </w:r>
+      <w:proofErr w:type="spellStart"/>
+      <w:r>
+        <w:t>Carcavallo</w:t>
+      </w:r>
+      <w:proofErr w:type="spellEnd"/>
+    </w:p>
+    <w:p>
+      <w:pPr>
+        <w:pStyle w:val="ListParagraph"/>
         <w:numPr>
           <w:ilvl w:val="0"/>
           <w:numId w:val="11"/>
@@ -1049,7 +1226,7 @@
     </w:p>
     <w:p>
       <w:pPr>
-        <w:pStyle w:val="Listenabsatz"/>
+        <w:pStyle w:val="ListParagraph"/>
         <w:numPr>
           <w:ilvl w:val="0"/>
           <w:numId w:val="11"/>
@@ -1076,7 +1253,7 @@
     </w:p>
     <w:p>
       <w:pPr>
-        <w:pStyle w:val="Listenabsatz"/>
+        <w:pStyle w:val="ListParagraph"/>
         <w:numPr>
           <w:ilvl w:val="0"/>
           <w:numId w:val="11"/>
@@ -1163,7 +1340,7 @@
     </w:p>
     <w:p>
       <w:pPr>
-        <w:pStyle w:val="berschrift4"/>
+        <w:pStyle w:val="Heading4"/>
         <w:rPr>
           <w:lang w:val="en-US"/>
         </w:rPr>
@@ -1178,18 +1355,40 @@
         <w:rPr>
           <w:lang w:val="en-US"/>
         </w:rPr>
-        <w:t xml:space="preserve">. Blackbox-Positiv-Test – </w:t>
-      </w:r>
+        <w:t>. Blackbox-</w:t>
+      </w:r>
+      <w:proofErr w:type="spellStart"/>
       <w:r>
         <w:rPr>
           <w:lang w:val="en-US"/>
         </w:rPr>
-        <w:t>Ticket erstellen</w:t>
-      </w:r>
-    </w:p>
-    <w:p>
-      <w:pPr>
-        <w:pStyle w:val="Listenabsatz"/>
+        <w:t>Positiv</w:t>
+      </w:r>
+      <w:proofErr w:type="spellEnd"/>
+      <w:r>
+        <w:rPr>
+          <w:lang w:val="en-US"/>
+        </w:rPr>
+        <w:t xml:space="preserve">-Test – </w:t>
+      </w:r>
+      <w:r>
+        <w:rPr>
+          <w:lang w:val="en-US"/>
+        </w:rPr>
+        <w:t xml:space="preserve">Ticket </w:t>
+      </w:r>
+      <w:proofErr w:type="spellStart"/>
+      <w:r>
+        <w:rPr>
+          <w:lang w:val="en-US"/>
+        </w:rPr>
+        <w:t>erstellen</w:t>
+      </w:r>
+      <w:proofErr w:type="spellEnd"/>
+    </w:p>
+    <w:p>
+      <w:pPr>
+        <w:pStyle w:val="ListParagraph"/>
         <w:numPr>
           <w:ilvl w:val="0"/>
           <w:numId w:val="12"/>
@@ -1219,7 +1418,7 @@
     </w:p>
     <w:p>
       <w:pPr>
-        <w:pStyle w:val="Listenabsatz"/>
+        <w:pStyle w:val="ListParagraph"/>
         <w:numPr>
           <w:ilvl w:val="0"/>
           <w:numId w:val="12"/>
@@ -1232,8 +1431,16 @@
         <w:rPr>
           <w:u w:val="single"/>
         </w:rPr>
-        <w:t>Erwartete Ausgabe</w:t>
-      </w:r>
+        <w:t xml:space="preserve">Erwartete </w:t>
+      </w:r>
+      <w:proofErr w:type="gramStart"/>
+      <w:r>
+        <w:rPr>
+          <w:u w:val="single"/>
+        </w:rPr>
+        <w:t>Ausgabe</w:t>
+      </w:r>
+      <w:proofErr w:type="gramEnd"/>
       <w:r>
         <w:rPr>
           <w:u w:val="single"/>
@@ -1261,7 +1468,7 @@
     </w:p>
     <w:p>
       <w:pPr>
-        <w:pStyle w:val="Listenabsatz"/>
+        <w:pStyle w:val="ListParagraph"/>
         <w:numPr>
           <w:ilvl w:val="0"/>
           <w:numId w:val="12"/>
@@ -1271,35 +1478,60 @@
           <w:lang w:val="it-IT"/>
         </w:rPr>
       </w:pPr>
+      <w:proofErr w:type="spellStart"/>
       <w:r>
         <w:rPr>
           <w:u w:val="single"/>
           <w:lang w:val="it-IT"/>
         </w:rPr>
-        <w:t>Ausgabe:</w:t>
-      </w:r>
-      <w:r>
-        <w:rPr>
+        <w:t>Ausgabe</w:t>
+      </w:r>
+      <w:proofErr w:type="spellEnd"/>
+      <w:r>
+        <w:rPr>
+          <w:u w:val="single"/>
           <w:lang w:val="it-IT"/>
         </w:rPr>
+        <w:t>:</w:t>
+      </w:r>
+      <w:r>
+        <w:rPr>
+          <w:lang w:val="it-IT"/>
+        </w:rPr>
         <w:t xml:space="preserve"> </w:t>
       </w:r>
+      <w:proofErr w:type="spellStart"/>
       <w:r>
         <w:rPr>
           <w:lang w:val="it-IT"/>
         </w:rPr>
-        <w:t>Siehe Screenshot</w:t>
-      </w:r>
+        <w:t>Siehe</w:t>
+      </w:r>
+      <w:proofErr w:type="spellEnd"/>
       <w:r>
         <w:rPr>
           <w:lang w:val="it-IT"/>
         </w:rPr>
         <w:t xml:space="preserve"> </w:t>
       </w:r>
-    </w:p>
-    <w:p>
-      <w:pPr>
-        <w:pStyle w:val="Listenabsatz"/>
+      <w:proofErr w:type="spellStart"/>
+      <w:r>
+        <w:rPr>
+          <w:lang w:val="it-IT"/>
+        </w:rPr>
+        <w:t>Screenshot</w:t>
+      </w:r>
+      <w:proofErr w:type="spellEnd"/>
+      <w:r>
+        <w:rPr>
+          <w:lang w:val="it-IT"/>
+        </w:rPr>
+        <w:t xml:space="preserve"> </w:t>
+      </w:r>
+    </w:p>
+    <w:p>
+      <w:pPr>
+        <w:pStyle w:val="ListParagraph"/>
         <w:numPr>
           <w:ilvl w:val="0"/>
           <w:numId w:val="12"/>
@@ -1391,7 +1623,7 @@
     </w:p>
     <w:p>
       <w:pPr>
-        <w:pStyle w:val="berschrift4"/>
+        <w:pStyle w:val="Heading4"/>
       </w:pPr>
       <w:r>
         <w:t>4. Blackbox-Positiv-Test</w:t>
@@ -1402,7 +1634,7 @@
     </w:p>
     <w:p>
       <w:pPr>
-        <w:pStyle w:val="Listenabsatz"/>
+        <w:pStyle w:val="ListParagraph"/>
         <w:numPr>
           <w:ilvl w:val="0"/>
           <w:numId w:val="13"/>
@@ -1432,7 +1664,7 @@
     </w:p>
     <w:p>
       <w:pPr>
-        <w:pStyle w:val="Listenabsatz"/>
+        <w:pStyle w:val="ListParagraph"/>
         <w:numPr>
           <w:ilvl w:val="0"/>
           <w:numId w:val="13"/>
@@ -1462,7 +1694,7 @@
     </w:p>
     <w:p>
       <w:pPr>
-        <w:pStyle w:val="Listenabsatz"/>
+        <w:pStyle w:val="ListParagraph"/>
         <w:numPr>
           <w:ilvl w:val="0"/>
           <w:numId w:val="13"/>
@@ -1480,8 +1712,21 @@
       <w:r>
         <w:t xml:space="preserve"> «</w:t>
       </w:r>
-      <w:r>
-        <w:t>Wilkommen in Gira. Bitte melden Sie sich an.</w:t>
+      <w:proofErr w:type="spellStart"/>
+      <w:r>
+        <w:t>Wilkommen</w:t>
+      </w:r>
+      <w:proofErr w:type="spellEnd"/>
+      <w:r>
+        <w:t xml:space="preserve"> in </w:t>
+      </w:r>
+      <w:proofErr w:type="spellStart"/>
+      <w:r>
+        <w:t>Gira</w:t>
+      </w:r>
+      <w:proofErr w:type="spellEnd"/>
+      <w:r>
+        <w:t>. Bitte melden Sie sich an.</w:t>
       </w:r>
       <w:r>
         <w:t xml:space="preserve">» </w:t>
@@ -1489,7 +1734,7 @@
     </w:p>
     <w:p>
       <w:pPr>
-        <w:pStyle w:val="Listenabsatz"/>
+        <w:pStyle w:val="ListParagraph"/>
         <w:numPr>
           <w:ilvl w:val="0"/>
           <w:numId w:val="13"/>
@@ -1594,7 +1839,7 @@
     </w:p>
     <w:p>
       <w:pPr>
-        <w:pStyle w:val="berschrift4"/>
+        <w:pStyle w:val="Heading4"/>
         <w:rPr>
           <w:lang w:val="en-US"/>
         </w:rPr>
@@ -1604,12 +1849,26 @@
           <w:lang w:val="en-US"/>
         </w:rPr>
         <w:lastRenderedPageBreak/>
-        <w:t>5. Blackbox-Negativ-Test – Create Account</w:t>
-      </w:r>
-    </w:p>
-    <w:p>
-      <w:pPr>
-        <w:pStyle w:val="Listenabsatz"/>
+        <w:t>5. Blackbox-</w:t>
+      </w:r>
+      <w:proofErr w:type="spellStart"/>
+      <w:r>
+        <w:rPr>
+          <w:lang w:val="en-US"/>
+        </w:rPr>
+        <w:t>Negativ</w:t>
+      </w:r>
+      <w:proofErr w:type="spellEnd"/>
+      <w:r>
+        <w:rPr>
+          <w:lang w:val="en-US"/>
+        </w:rPr>
+        <w:t>-Test – Create Account</w:t>
+      </w:r>
+    </w:p>
+    <w:p>
+      <w:pPr>
+        <w:pStyle w:val="ListParagraph"/>
         <w:numPr>
           <w:ilvl w:val="0"/>
           <w:numId w:val="14"/>
@@ -1636,7 +1895,7 @@
     </w:p>
     <w:p>
       <w:pPr>
-        <w:pStyle w:val="Listenabsatz"/>
+        <w:pStyle w:val="ListParagraph"/>
         <w:numPr>
           <w:ilvl w:val="0"/>
           <w:numId w:val="14"/>
@@ -1681,7 +1940,7 @@
     </w:p>
     <w:p>
       <w:pPr>
-        <w:pStyle w:val="Listenabsatz"/>
+        <w:pStyle w:val="ListParagraph"/>
         <w:numPr>
           <w:ilvl w:val="0"/>
           <w:numId w:val="14"/>
@@ -1708,7 +1967,7 @@
     </w:p>
     <w:p>
       <w:pPr>
-        <w:pStyle w:val="Listenabsatz"/>
+        <w:pStyle w:val="ListParagraph"/>
         <w:numPr>
           <w:ilvl w:val="0"/>
           <w:numId w:val="14"/>
@@ -1789,7 +2048,7 @@
     <w:p>
       <w:pPr>
         <w:rPr>
-          <w:rStyle w:val="IntensiveHervorhebung"/>
+          <w:rStyle w:val="IntenseEmphasis"/>
         </w:rPr>
       </w:pPr>
     </w:p>
@@ -1849,13 +2108,13 @@
     <w:sdtContent>
       <w:p>
         <w:pPr>
-          <w:pStyle w:val="Fuzeile"/>
+          <w:pStyle w:val="Footer"/>
           <w:jc w:val="right"/>
         </w:pPr>
       </w:p>
       <w:p>
         <w:pPr>
-          <w:pStyle w:val="Fuzeile"/>
+          <w:pStyle w:val="Footer"/>
           <w:rPr>
             <w:rFonts w:asciiTheme="minorHAnsi" w:hAnsiTheme="minorHAnsi" w:cstheme="minorHAnsi"/>
             <w:sz w:val="28"/>
@@ -1866,8 +2125,49 @@
             <w:rFonts w:asciiTheme="minorHAnsi" w:hAnsiTheme="minorHAnsi" w:cstheme="minorHAnsi"/>
             <w:sz w:val="28"/>
           </w:rPr>
-          <w:t>Alessio Carcavallo &amp; Baltermia Clopath</w:t>
+          <w:t xml:space="preserve">Alessio </w:t>
         </w:r>
+        <w:proofErr w:type="spellStart"/>
+        <w:r>
+          <w:rPr>
+            <w:rFonts w:asciiTheme="minorHAnsi" w:hAnsiTheme="minorHAnsi" w:cstheme="minorHAnsi"/>
+            <w:sz w:val="28"/>
+          </w:rPr>
+          <w:t>Carcavallo</w:t>
+        </w:r>
+        <w:proofErr w:type="spellEnd"/>
+        <w:r>
+          <w:rPr>
+            <w:rFonts w:asciiTheme="minorHAnsi" w:hAnsiTheme="minorHAnsi" w:cstheme="minorHAnsi"/>
+            <w:sz w:val="28"/>
+          </w:rPr>
+          <w:t xml:space="preserve"> &amp; </w:t>
+        </w:r>
+        <w:proofErr w:type="spellStart"/>
+        <w:r>
+          <w:rPr>
+            <w:rFonts w:asciiTheme="minorHAnsi" w:hAnsiTheme="minorHAnsi" w:cstheme="minorHAnsi"/>
+            <w:sz w:val="28"/>
+          </w:rPr>
+          <w:t>Baltermia</w:t>
+        </w:r>
+        <w:proofErr w:type="spellEnd"/>
+        <w:r>
+          <w:rPr>
+            <w:rFonts w:asciiTheme="minorHAnsi" w:hAnsiTheme="minorHAnsi" w:cstheme="minorHAnsi"/>
+            <w:sz w:val="28"/>
+          </w:rPr>
+          <w:t xml:space="preserve"> </w:t>
+        </w:r>
+        <w:proofErr w:type="spellStart"/>
+        <w:r>
+          <w:rPr>
+            <w:rFonts w:asciiTheme="minorHAnsi" w:hAnsiTheme="minorHAnsi" w:cstheme="minorHAnsi"/>
+            <w:sz w:val="28"/>
+          </w:rPr>
+          <w:t>Clopath</w:t>
+        </w:r>
+        <w:proofErr w:type="spellEnd"/>
         <w:r>
           <w:rPr>
             <w:rFonts w:asciiTheme="minorHAnsi" w:hAnsiTheme="minorHAnsi" w:cstheme="minorHAnsi"/>
@@ -1953,7 +2253,7 @@
 <w:hdr xmlns:wpc="http://schemas.microsoft.com/office/word/2010/wordprocessingCanvas" xmlns:cx="http://schemas.microsoft.com/office/drawing/2014/chartex" xmlns:cx1="http://schemas.microsoft.com/office/drawing/2015/9/8/chartex" xmlns:cx2="http://schemas.microsoft.com/office/drawing/2015/10/21/chartex" xmlns:cx3="http://schemas.microsoft.com/office/drawing/2016/5/9/chartex" xmlns:cx4="http://schemas.microsoft.com/office/drawing/2016/5/10/chartex" xmlns:cx5="http://schemas.microsoft.com/office/drawing/2016/5/11/chartex" xmlns:cx6="http://schemas.microsoft.com/office/drawing/2016/5/12/chartex" xmlns:cx7="http://schemas.microsoft.com/office/drawing/2016/5/13/chartex" xmlns:cx8="http://schemas.microsoft.com/office/drawing/2016/5/14/chartex" xmlns:mc="http://schemas.openxmlformats.org/markup-compatibility/2006" xmlns:aink="http://schemas.microsoft.com/office/drawing/2016/ink" xmlns:am3d="http://schemas.microsoft.com/office/drawing/2017/model3d" xmlns:o="urn:schemas-microsoft-com:office:office" xmlns:r="http://schemas.openxmlformats.org/officeDocument/2006/relationships" xmlns:m="http://schemas.openxmlformats.org/officeDocument/2006/math" xmlns:v="urn:schemas-microsoft-com:vml" xmlns:wp14="http://schemas.microsoft.com/office/word/2010/wordprocessingDrawing" xmlns:wp="http://schemas.openxmlformats.org/drawingml/2006/wordprocessingDrawing" xmlns:w10="urn:schemas-microsoft-com:office:word" xmlns:w="http://schemas.openxmlformats.org/wordprocessingml/2006/main" xmlns:w14="http://schemas.microsoft.com/office/word/2010/wordml" xmlns:w15="http://schemas.microsoft.com/office/word/2012/wordml" xmlns:w16cex="http://schemas.microsoft.com/office/word/2018/wordml/cex" xmlns:w16cid="http://schemas.microsoft.com/office/word/2016/wordml/cid" xmlns:w16="http://schemas.microsoft.com/office/word/2018/wordml" xmlns:w16se="http://schemas.microsoft.com/office/word/2015/wordml/symex" xmlns:wpg="http://schemas.microsoft.com/office/word/2010/wordprocessingGroup" xmlns:wpi="http://schemas.microsoft.com/office/word/2010/wordprocessingInk" xmlns:wne="http://schemas.microsoft.com/office/word/2006/wordml" xmlns:wps="http://schemas.microsoft.com/office/word/2010/wordprocessingShape" mc:Ignorable="w14 w15 w16se w16cid w16 w16cex wp14">
   <w:p>
     <w:pPr>
-      <w:pStyle w:val="Kopfzeile"/>
+      <w:pStyle w:val="Header"/>
       <w:jc w:val="right"/>
       <w:rPr>
         <w:rFonts w:asciiTheme="minorHAnsi" w:hAnsiTheme="minorHAnsi" w:cstheme="minorHAnsi"/>
@@ -2025,12 +2325,22 @@
         <w:sz w:val="28"/>
         <w:szCs w:val="28"/>
       </w:rPr>
-      <w:t>Projektarbeit - Gira</w:t>
+      <w:t xml:space="preserve">Projektarbeit - </w:t>
     </w:r>
+    <w:proofErr w:type="spellStart"/>
+    <w:r>
+      <w:rPr>
+        <w:rFonts w:asciiTheme="minorHAnsi" w:hAnsiTheme="minorHAnsi" w:cstheme="minorBidi"/>
+        <w:sz w:val="28"/>
+        <w:szCs w:val="28"/>
+      </w:rPr>
+      <w:t>Gira</w:t>
+    </w:r>
+    <w:proofErr w:type="spellEnd"/>
   </w:p>
   <w:p>
     <w:pPr>
-      <w:pStyle w:val="Kopfzeile"/>
+      <w:pStyle w:val="Header"/>
       <w:jc w:val="right"/>
       <w:rPr>
         <w:rFonts w:asciiTheme="minorHAnsi" w:hAnsiTheme="minorHAnsi" w:cstheme="minorHAnsi"/>
@@ -2054,7 +2364,7 @@
   </w:p>
   <w:p>
     <w:pPr>
-      <w:pStyle w:val="Kopfzeile"/>
+      <w:pStyle w:val="Header"/>
       <w:jc w:val="right"/>
       <w:rPr>
         <w:rFonts w:asciiTheme="minorHAnsi" w:hAnsiTheme="minorHAnsi" w:cstheme="minorHAnsi"/>
@@ -2088,7 +2398,7 @@
         <w:noProof/>
         <w:sz w:val="28"/>
       </w:rPr>
-      <w:t>01.11.2020</w:t>
+      <w:t>02.11.2020</w:t>
     </w:r>
     <w:r>
       <w:rPr>
@@ -2100,7 +2410,7 @@
   </w:p>
   <w:p>
     <w:pPr>
-      <w:pStyle w:val="Kopfzeile"/>
+      <w:pStyle w:val="Header"/>
       <w:jc w:val="right"/>
       <w:rPr>
         <w:rFonts w:asciiTheme="minorHAnsi" w:hAnsiTheme="minorHAnsi" w:cstheme="minorHAnsi"/>
@@ -3882,7 +4192,7 @@
     <w:lsdException w:name="Unresolved Mention" w:semiHidden="1" w:unhideWhenUsed="1"/>
     <w:lsdException w:name="Smart Link" w:semiHidden="1" w:unhideWhenUsed="1"/>
   </w:latentStyles>
-  <w:style w:type="paragraph" w:default="1" w:styleId="Standard">
+  <w:style w:type="paragraph" w:default="1" w:styleId="Normal">
     <w:name w:val="Normal"/>
     <w:qFormat/>
     <w:pPr>
@@ -3893,11 +4203,11 @@
       <w:lang w:val="de-DE"/>
     </w:rPr>
   </w:style>
-  <w:style w:type="paragraph" w:styleId="berschrift1">
+  <w:style w:type="paragraph" w:styleId="Heading1">
     <w:name w:val="heading 1"/>
-    <w:basedOn w:val="Standard"/>
-    <w:next w:val="Standard"/>
-    <w:link w:val="berschrift1Zchn"/>
+    <w:basedOn w:val="Normal"/>
+    <w:next w:val="Normal"/>
+    <w:link w:val="Heading1Char"/>
     <w:uiPriority w:val="9"/>
     <w:qFormat/>
     <w:rsid w:val="00CA26C6"/>
@@ -3914,11 +4224,11 @@
       <w:szCs w:val="32"/>
     </w:rPr>
   </w:style>
-  <w:style w:type="paragraph" w:styleId="berschrift2">
+  <w:style w:type="paragraph" w:styleId="Heading2">
     <w:name w:val="heading 2"/>
-    <w:basedOn w:val="Standard"/>
-    <w:next w:val="Standard"/>
-    <w:link w:val="berschrift2Zchn"/>
+    <w:basedOn w:val="Normal"/>
+    <w:next w:val="Normal"/>
+    <w:link w:val="Heading2Char"/>
     <w:uiPriority w:val="9"/>
     <w:unhideWhenUsed/>
     <w:qFormat/>
@@ -3936,11 +4246,11 @@
       <w:szCs w:val="26"/>
     </w:rPr>
   </w:style>
-  <w:style w:type="paragraph" w:styleId="berschrift3">
+  <w:style w:type="paragraph" w:styleId="Heading3">
     <w:name w:val="heading 3"/>
-    <w:basedOn w:val="Standard"/>
-    <w:next w:val="Standard"/>
-    <w:link w:val="berschrift3Zchn"/>
+    <w:basedOn w:val="Normal"/>
+    <w:next w:val="Normal"/>
+    <w:link w:val="Heading3Char"/>
     <w:uiPriority w:val="9"/>
     <w:unhideWhenUsed/>
     <w:qFormat/>
@@ -3958,11 +4268,11 @@
       <w:szCs w:val="24"/>
     </w:rPr>
   </w:style>
-  <w:style w:type="paragraph" w:styleId="berschrift4">
+  <w:style w:type="paragraph" w:styleId="Heading4">
     <w:name w:val="heading 4"/>
-    <w:basedOn w:val="Standard"/>
-    <w:next w:val="Standard"/>
-    <w:link w:val="berschrift4Zchn"/>
+    <w:basedOn w:val="Normal"/>
+    <w:next w:val="Normal"/>
+    <w:link w:val="Heading4Char"/>
     <w:uiPriority w:val="9"/>
     <w:unhideWhenUsed/>
     <w:qFormat/>
@@ -3980,13 +4290,13 @@
       <w:color w:val="2F5496" w:themeColor="accent1" w:themeShade="BF"/>
     </w:rPr>
   </w:style>
-  <w:style w:type="character" w:default="1" w:styleId="Absatz-Standardschriftart">
+  <w:style w:type="character" w:default="1" w:styleId="DefaultParagraphFont">
     <w:name w:val="Default Paragraph Font"/>
     <w:uiPriority w:val="1"/>
     <w:semiHidden/>
     <w:unhideWhenUsed/>
   </w:style>
-  <w:style w:type="table" w:default="1" w:styleId="NormaleTabelle">
+  <w:style w:type="table" w:default="1" w:styleId="TableNormal">
     <w:name w:val="Normal Table"/>
     <w:uiPriority w:val="99"/>
     <w:semiHidden/>
@@ -4001,16 +4311,16 @@
       </w:tblCellMar>
     </w:tblPr>
   </w:style>
-  <w:style w:type="numbering" w:default="1" w:styleId="KeineListe">
+  <w:style w:type="numbering" w:default="1" w:styleId="NoList">
     <w:name w:val="No List"/>
     <w:uiPriority w:val="99"/>
     <w:semiHidden/>
     <w:unhideWhenUsed/>
   </w:style>
-  <w:style w:type="paragraph" w:styleId="Sprechblasentext">
+  <w:style w:type="paragraph" w:styleId="BalloonText">
     <w:name w:val="Balloon Text"/>
-    <w:basedOn w:val="Standard"/>
-    <w:link w:val="SprechblasentextZchn"/>
+    <w:basedOn w:val="Normal"/>
+    <w:link w:val="BalloonTextChar"/>
     <w:uiPriority w:val="99"/>
     <w:semiHidden/>
     <w:unhideWhenUsed/>
@@ -4024,10 +4334,10 @@
       <w:szCs w:val="18"/>
     </w:rPr>
   </w:style>
-  <w:style w:type="character" w:customStyle="1" w:styleId="SprechblasentextZchn">
-    <w:name w:val="Sprechblasentext Zchn"/>
-    <w:basedOn w:val="Absatz-Standardschriftart"/>
-    <w:link w:val="Sprechblasentext"/>
+  <w:style w:type="character" w:customStyle="1" w:styleId="BalloonTextChar">
+    <w:name w:val="Balloon Text Char"/>
+    <w:basedOn w:val="DefaultParagraphFont"/>
+    <w:link w:val="BalloonText"/>
     <w:uiPriority w:val="99"/>
     <w:semiHidden/>
     <w:rsid w:val="002B7084"/>
@@ -4038,10 +4348,10 @@
       <w:lang w:val="de-DE"/>
     </w:rPr>
   </w:style>
-  <w:style w:type="paragraph" w:styleId="Kopfzeile">
+  <w:style w:type="paragraph" w:styleId="Header">
     <w:name w:val="header"/>
-    <w:basedOn w:val="Standard"/>
-    <w:link w:val="KopfzeileZchn"/>
+    <w:basedOn w:val="Normal"/>
+    <w:link w:val="HeaderChar"/>
     <w:uiPriority w:val="99"/>
     <w:unhideWhenUsed/>
     <w:rsid w:val="0031003A"/>
@@ -4053,10 +4363,10 @@
       <w:spacing w:line="240" w:lineRule="auto"/>
     </w:pPr>
   </w:style>
-  <w:style w:type="character" w:customStyle="1" w:styleId="KopfzeileZchn">
-    <w:name w:val="Kopfzeile Zchn"/>
-    <w:basedOn w:val="Absatz-Standardschriftart"/>
-    <w:link w:val="Kopfzeile"/>
+  <w:style w:type="character" w:customStyle="1" w:styleId="HeaderChar">
+    <w:name w:val="Header Char"/>
+    <w:basedOn w:val="DefaultParagraphFont"/>
+    <w:link w:val="Header"/>
     <w:uiPriority w:val="99"/>
     <w:rsid w:val="0031003A"/>
     <w:rPr>
@@ -4064,10 +4374,10 @@
       <w:lang w:val="de-DE"/>
     </w:rPr>
   </w:style>
-  <w:style w:type="paragraph" w:styleId="Fuzeile">
+  <w:style w:type="paragraph" w:styleId="Footer">
     <w:name w:val="footer"/>
-    <w:basedOn w:val="Standard"/>
-    <w:link w:val="FuzeileZchn"/>
+    <w:basedOn w:val="Normal"/>
+    <w:link w:val="FooterChar"/>
     <w:uiPriority w:val="99"/>
     <w:unhideWhenUsed/>
     <w:rsid w:val="0031003A"/>
@@ -4079,10 +4389,10 @@
       <w:spacing w:line="240" w:lineRule="auto"/>
     </w:pPr>
   </w:style>
-  <w:style w:type="character" w:customStyle="1" w:styleId="FuzeileZchn">
-    <w:name w:val="Fußzeile Zchn"/>
-    <w:basedOn w:val="Absatz-Standardschriftart"/>
-    <w:link w:val="Fuzeile"/>
+  <w:style w:type="character" w:customStyle="1" w:styleId="FooterChar">
+    <w:name w:val="Footer Char"/>
+    <w:basedOn w:val="DefaultParagraphFont"/>
+    <w:link w:val="Footer"/>
     <w:uiPriority w:val="99"/>
     <w:rsid w:val="0031003A"/>
     <w:rPr>
@@ -4092,7 +4402,7 @@
   </w:style>
   <w:style w:type="paragraph" w:customStyle="1" w:styleId="paragraph">
     <w:name w:val="paragraph"/>
-    <w:basedOn w:val="Standard"/>
+    <w:basedOn w:val="Normal"/>
     <w:rsid w:val="00FA4644"/>
     <w:pPr>
       <w:spacing w:before="100" w:beforeAutospacing="1" w:after="100" w:afterAutospacing="1" w:line="240" w:lineRule="auto"/>
@@ -4106,24 +4416,24 @@
   </w:style>
   <w:style w:type="character" w:customStyle="1" w:styleId="normaltextrun">
     <w:name w:val="normaltextrun"/>
-    <w:basedOn w:val="Absatz-Standardschriftart"/>
+    <w:basedOn w:val="DefaultParagraphFont"/>
     <w:rsid w:val="00FA4644"/>
   </w:style>
   <w:style w:type="character" w:customStyle="1" w:styleId="eop">
     <w:name w:val="eop"/>
-    <w:basedOn w:val="Absatz-Standardschriftart"/>
+    <w:basedOn w:val="DefaultParagraphFont"/>
     <w:rsid w:val="00FA4644"/>
   </w:style>
   <w:style w:type="character" w:customStyle="1" w:styleId="spellingerror">
     <w:name w:val="spellingerror"/>
-    <w:basedOn w:val="Absatz-Standardschriftart"/>
+    <w:basedOn w:val="DefaultParagraphFont"/>
     <w:rsid w:val="00FA4644"/>
   </w:style>
-  <w:style w:type="paragraph" w:styleId="Titel">
+  <w:style w:type="paragraph" w:styleId="Title">
     <w:name w:val="Title"/>
-    <w:basedOn w:val="Standard"/>
-    <w:next w:val="Standard"/>
-    <w:link w:val="TitelZchn"/>
+    <w:basedOn w:val="Normal"/>
+    <w:next w:val="Normal"/>
+    <w:link w:val="TitleChar"/>
     <w:uiPriority w:val="10"/>
     <w:qFormat/>
     <w:rsid w:val="00B60326"/>
@@ -4139,10 +4449,10 @@
       <w:szCs w:val="56"/>
     </w:rPr>
   </w:style>
-  <w:style w:type="character" w:customStyle="1" w:styleId="TitelZchn">
-    <w:name w:val="Titel Zchn"/>
-    <w:basedOn w:val="Absatz-Standardschriftart"/>
-    <w:link w:val="Titel"/>
+  <w:style w:type="character" w:customStyle="1" w:styleId="TitleChar">
+    <w:name w:val="Title Char"/>
+    <w:basedOn w:val="DefaultParagraphFont"/>
+    <w:link w:val="Title"/>
     <w:uiPriority w:val="10"/>
     <w:rsid w:val="00B60326"/>
     <w:rPr>
@@ -4154,9 +4464,9 @@
       <w:lang w:val="de-DE"/>
     </w:rPr>
   </w:style>
-  <w:style w:type="paragraph" w:styleId="Listenabsatz">
+  <w:style w:type="paragraph" w:styleId="ListParagraph">
     <w:name w:val="List Paragraph"/>
-    <w:basedOn w:val="Standard"/>
+    <w:basedOn w:val="Normal"/>
     <w:uiPriority w:val="34"/>
     <w:qFormat/>
     <w:rsid w:val="004D22F5"/>
@@ -4165,10 +4475,10 @@
       <w:contextualSpacing/>
     </w:pPr>
   </w:style>
-  <w:style w:type="character" w:customStyle="1" w:styleId="berschrift1Zchn">
-    <w:name w:val="Überschrift 1 Zchn"/>
-    <w:basedOn w:val="Absatz-Standardschriftart"/>
-    <w:link w:val="berschrift1"/>
+  <w:style w:type="character" w:customStyle="1" w:styleId="Heading1Char">
+    <w:name w:val="Heading 1 Char"/>
+    <w:basedOn w:val="DefaultParagraphFont"/>
+    <w:link w:val="Heading1"/>
     <w:uiPriority w:val="9"/>
     <w:rsid w:val="00CA26C6"/>
     <w:rPr>
@@ -4179,9 +4489,9 @@
       <w:lang w:val="de-DE"/>
     </w:rPr>
   </w:style>
-  <w:style w:type="character" w:styleId="SchwacheHervorhebung">
+  <w:style w:type="character" w:styleId="SubtleEmphasis">
     <w:name w:val="Subtle Emphasis"/>
-    <w:basedOn w:val="Absatz-Standardschriftart"/>
+    <w:basedOn w:val="DefaultParagraphFont"/>
     <w:uiPriority w:val="19"/>
     <w:qFormat/>
     <w:rsid w:val="004569C3"/>
@@ -4191,10 +4501,10 @@
       <w:color w:val="404040" w:themeColor="text1" w:themeTint="BF"/>
     </w:rPr>
   </w:style>
-  <w:style w:type="character" w:customStyle="1" w:styleId="berschrift2Zchn">
-    <w:name w:val="Überschrift 2 Zchn"/>
-    <w:basedOn w:val="Absatz-Standardschriftart"/>
-    <w:link w:val="berschrift2"/>
+  <w:style w:type="character" w:customStyle="1" w:styleId="Heading2Char">
+    <w:name w:val="Heading 2 Char"/>
+    <w:basedOn w:val="DefaultParagraphFont"/>
+    <w:link w:val="Heading2"/>
     <w:uiPriority w:val="9"/>
     <w:rsid w:val="002C06FB"/>
     <w:rPr>
@@ -4205,9 +4515,9 @@
       <w:lang w:val="de-DE"/>
     </w:rPr>
   </w:style>
-  <w:style w:type="character" w:styleId="IntensiveHervorhebung">
+  <w:style w:type="character" w:styleId="IntenseEmphasis">
     <w:name w:val="Intense Emphasis"/>
-    <w:basedOn w:val="Absatz-Standardschriftart"/>
+    <w:basedOn w:val="DefaultParagraphFont"/>
     <w:uiPriority w:val="21"/>
     <w:qFormat/>
     <w:rsid w:val="00E016A0"/>
@@ -4217,10 +4527,10 @@
       <w:color w:val="4472C4" w:themeColor="accent1"/>
     </w:rPr>
   </w:style>
-  <w:style w:type="character" w:customStyle="1" w:styleId="berschrift3Zchn">
-    <w:name w:val="Überschrift 3 Zchn"/>
-    <w:basedOn w:val="Absatz-Standardschriftart"/>
-    <w:link w:val="berschrift3"/>
+  <w:style w:type="character" w:customStyle="1" w:styleId="Heading3Char">
+    <w:name w:val="Heading 3 Char"/>
+    <w:basedOn w:val="DefaultParagraphFont"/>
+    <w:link w:val="Heading3"/>
     <w:uiPriority w:val="9"/>
     <w:rsid w:val="00DC183E"/>
     <w:rPr>
@@ -4231,10 +4541,10 @@
       <w:lang w:val="de-DE"/>
     </w:rPr>
   </w:style>
-  <w:style w:type="character" w:customStyle="1" w:styleId="berschrift4Zchn">
-    <w:name w:val="Überschrift 4 Zchn"/>
-    <w:basedOn w:val="Absatz-Standardschriftart"/>
-    <w:link w:val="berschrift4"/>
+  <w:style w:type="character" w:customStyle="1" w:styleId="Heading4Char">
+    <w:name w:val="Heading 4 Char"/>
+    <w:basedOn w:val="DefaultParagraphFont"/>
+    <w:link w:val="Heading4"/>
     <w:uiPriority w:val="9"/>
     <w:rsid w:val="00DC183E"/>
     <w:rPr>
@@ -4544,6 +4854,21 @@
 </file>
 
 <file path=customXml/item1.xml><?xml version="1.0" encoding="utf-8"?>
+<p:properties xmlns:p="http://schemas.microsoft.com/office/2006/metadata/properties" xmlns:xsi="http://www.w3.org/2001/XMLSchema-instance" xmlns:pc="http://schemas.microsoft.com/office/infopath/2007/PartnerControls">
+  <documentManagement/>
+</p:properties>
+</file>
+
+<file path=customXml/item2.xml><?xml version="1.0" encoding="utf-8"?>
+<?mso-contentType ?>
+<FormTemplates xmlns="http://schemas.microsoft.com/sharepoint/v3/contenttype/forms">
+  <Display>DocumentLibraryForm</Display>
+  <Edit>DocumentLibraryForm</Edit>
+  <New>DocumentLibraryForm</New>
+</FormTemplates>
+</file>
+
+<file path=customXml/item3.xml><?xml version="1.0" encoding="utf-8"?>
 <ct:contentTypeSchema xmlns:ct="http://schemas.microsoft.com/office/2006/metadata/contentType" xmlns:ma="http://schemas.microsoft.com/office/2006/metadata/properties/metaAttributes" ct:_="" ma:_="" ma:contentTypeName="Dokument" ma:contentTypeID="0x010100251B4F3DD99F1A47BE1DD03CB1521E4A" ma:contentTypeVersion="10" ma:contentTypeDescription="Ein neues Dokument erstellen." ma:contentTypeScope="" ma:versionID="6be933c634e264c486d21b0448a5e113">
   <xsd:schema xmlns:xsd="http://www.w3.org/2001/XMLSchema" xmlns:xs="http://www.w3.org/2001/XMLSchema" xmlns:p="http://schemas.microsoft.com/office/2006/metadata/properties" xmlns:ns3="e89c874b-4c9d-4087-99ab-3f42432656f5" xmlns:ns4="9bf1a295-e891-43fa-8f6d-f0b9c9c6e192" targetNamespace="http://schemas.microsoft.com/office/2006/metadata/properties" ma:root="true" ma:fieldsID="7d27f8cba903675874e01989a6ca18cc" ns3:_="" ns4:_="">
     <xsd:import namespace="e89c874b-4c9d-4087-99ab-3f42432656f5"/>
@@ -4746,22 +5071,24 @@
 </ct:contentTypeSchema>
 </file>
 
-<file path=customXml/item2.xml><?xml version="1.0" encoding="utf-8"?>
-<?mso-contentType ?>
-<FormTemplates xmlns="http://schemas.microsoft.com/sharepoint/v3/contenttype/forms">
-  <Display>DocumentLibraryForm</Display>
-  <Edit>DocumentLibraryForm</Edit>
-  <New>DocumentLibraryForm</New>
-</FormTemplates>
+<file path=customXml/itemProps1.xml><?xml version="1.0" encoding="utf-8"?>
+<ds:datastoreItem xmlns:ds="http://schemas.openxmlformats.org/officeDocument/2006/customXml" ds:itemID="{87C6A610-C1F5-44E8-89D7-1B1E190810E0}">
+  <ds:schemaRefs>
+    <ds:schemaRef ds:uri="http://schemas.microsoft.com/office/2006/metadata/properties"/>
+    <ds:schemaRef ds:uri="http://schemas.microsoft.com/office/infopath/2007/PartnerControls"/>
+  </ds:schemaRefs>
+</ds:datastoreItem>
 </file>
 
-<file path=customXml/item3.xml><?xml version="1.0" encoding="utf-8"?>
-<p:properties xmlns:p="http://schemas.microsoft.com/office/2006/metadata/properties" xmlns:xsi="http://www.w3.org/2001/XMLSchema-instance" xmlns:pc="http://schemas.microsoft.com/office/infopath/2007/PartnerControls">
-  <documentManagement/>
-</p:properties>
+<file path=customXml/itemProps2.xml><?xml version="1.0" encoding="utf-8"?>
+<ds:datastoreItem xmlns:ds="http://schemas.openxmlformats.org/officeDocument/2006/customXml" ds:itemID="{CF9DB751-DB28-445D-B91B-E5C5D3DB1AEC}">
+  <ds:schemaRefs>
+    <ds:schemaRef ds:uri="http://schemas.microsoft.com/sharepoint/v3/contenttype/forms"/>
+  </ds:schemaRefs>
+</ds:datastoreItem>
 </file>
 
-<file path=customXml/itemProps1.xml><?xml version="1.0" encoding="utf-8"?>
+<file path=customXml/itemProps3.xml><?xml version="1.0" encoding="utf-8"?>
 <ds:datastoreItem xmlns:ds="http://schemas.openxmlformats.org/officeDocument/2006/customXml" ds:itemID="{240405AE-F204-4EE9-9433-90B04D57F312}">
   <ds:schemaRefs>
     <ds:schemaRef ds:uri="http://schemas.microsoft.com/office/2006/metadata/contentType"/>
@@ -4778,21 +5105,4 @@
     <ds:schemaRef ds:uri="http://schemas.microsoft.com/internal/obd"/>
   </ds:schemaRefs>
 </ds:datastoreItem>
-</file>
-
-<file path=customXml/itemProps2.xml><?xml version="1.0" encoding="utf-8"?>
-<ds:datastoreItem xmlns:ds="http://schemas.openxmlformats.org/officeDocument/2006/customXml" ds:itemID="{CF9DB751-DB28-445D-B91B-E5C5D3DB1AEC}">
-  <ds:schemaRefs>
-    <ds:schemaRef ds:uri="http://schemas.microsoft.com/sharepoint/v3/contenttype/forms"/>
-  </ds:schemaRefs>
-</ds:datastoreItem>
-</file>
-
-<file path=customXml/itemProps3.xml><?xml version="1.0" encoding="utf-8"?>
-<ds:datastoreItem xmlns:ds="http://schemas.openxmlformats.org/officeDocument/2006/customXml" ds:itemID="{87C6A610-C1F5-44E8-89D7-1B1E190810E0}">
-  <ds:schemaRefs>
-    <ds:schemaRef ds:uri="http://schemas.microsoft.com/office/2006/metadata/properties"/>
-    <ds:schemaRef ds:uri="http://schemas.microsoft.com/office/infopath/2007/PartnerControls"/>
-  </ds:schemaRefs>
-</ds:datastoreItem>
 </file>
</xml_diff>